<commit_message>
doc: update doc 01
</commit_message>
<xml_diff>
--- a/doc/01_项目开发计划.docx
+++ b/doc/01_项目开发计划.docx
@@ -1413,12 +1413,11 @@
         </w:rPr>
         <w:t>为委托单位提供项目开发的监督标准（文档和工程的交付期限、具体的验收标准）。</w:t>
       </w:r>
-      <w:bookmarkStart w:id="19" w:name="_GoBack"/>
-      <w:bookmarkEnd w:id="19"/>
     </w:p>
     <w:p>
       <w:pPr>
         <w:numPr>
+          <w:ilvl w:val="0"/>
           <w:numId w:val="0"/>
         </w:numPr>
         <w:rPr>
@@ -1507,6 +1506,7 @@
     <w:p>
       <w:pPr>
         <w:numPr>
+          <w:ilvl w:val="0"/>
           <w:numId w:val="0"/>
         </w:numPr>
         <w:ind w:leftChars="0"/>
@@ -1616,6 +1616,439 @@
     <w:p>
       <w:pPr>
         <w:rPr>
+          <w:rFonts w:hint="eastAsia"/>
+          <w:lang w:val="en-US" w:eastAsia="zh-CN"/>
+        </w:rPr>
+      </w:pPr>
+      <w:r>
+        <w:rPr>
+          <w:rFonts w:hint="eastAsia"/>
+          <w:lang w:val="en-US" w:eastAsia="zh-CN"/>
+        </w:rPr>
+        <w:t>主要工作：</w:t>
+      </w:r>
+    </w:p>
+    <w:p>
+      <w:pPr>
+        <w:numPr>
+          <w:ilvl w:val="0"/>
+          <w:numId w:val="3"/>
+        </w:numPr>
+        <w:rPr>
+          <w:rFonts w:hint="eastAsia"/>
+          <w:lang w:val="en-US" w:eastAsia="zh-CN"/>
+        </w:rPr>
+      </w:pPr>
+      <w:r>
+        <w:rPr>
+          <w:rFonts w:hint="eastAsia"/>
+          <w:lang w:val="en-US" w:eastAsia="zh-CN"/>
+        </w:rPr>
+        <w:t>项目构思与定义：问题描述、可行性分析与初步开发思路</w:t>
+      </w:r>
+    </w:p>
+    <w:p>
+      <w:pPr>
+        <w:numPr>
+          <w:ilvl w:val="0"/>
+          <w:numId w:val="3"/>
+        </w:numPr>
+        <w:rPr>
+          <w:rFonts w:hint="default"/>
+          <w:lang w:val="en-US" w:eastAsia="zh-CN"/>
+        </w:rPr>
+      </w:pPr>
+      <w:r>
+        <w:rPr>
+          <w:rFonts w:hint="eastAsia"/>
+          <w:lang w:val="en-US" w:eastAsia="zh-CN"/>
+        </w:rPr>
+        <w:t>需求工程：需求获取（问卷调查），需求分析与规格文档撰写</w:t>
+      </w:r>
+    </w:p>
+    <w:p>
+      <w:pPr>
+        <w:numPr>
+          <w:ilvl w:val="0"/>
+          <w:numId w:val="3"/>
+        </w:numPr>
+        <w:rPr>
+          <w:rFonts w:hint="default"/>
+          <w:lang w:val="en-US" w:eastAsia="zh-CN"/>
+        </w:rPr>
+      </w:pPr>
+      <w:r>
+        <w:rPr>
+          <w:rFonts w:hint="eastAsia"/>
+          <w:lang w:val="en-US" w:eastAsia="zh-CN"/>
+        </w:rPr>
+        <w:t>软件开发：概要设计、详细设计、撰写设计文档、编码</w:t>
+      </w:r>
+    </w:p>
+    <w:p>
+      <w:pPr>
+        <w:numPr>
+          <w:ilvl w:val="0"/>
+          <w:numId w:val="3"/>
+        </w:numPr>
+        <w:rPr>
+          <w:rFonts w:hint="default"/>
+          <w:lang w:val="en-US" w:eastAsia="zh-CN"/>
+        </w:rPr>
+      </w:pPr>
+      <w:r>
+        <w:rPr>
+          <w:rFonts w:hint="eastAsia"/>
+          <w:lang w:val="en-US" w:eastAsia="zh-CN"/>
+        </w:rPr>
+        <w:t>软件测试及问题修改、完善</w:t>
+      </w:r>
+    </w:p>
+    <w:p>
+      <w:pPr>
+        <w:numPr>
+          <w:ilvl w:val="0"/>
+          <w:numId w:val="3"/>
+        </w:numPr>
+        <w:rPr>
+          <w:rFonts w:hint="default"/>
+          <w:lang w:val="en-US" w:eastAsia="zh-CN"/>
+        </w:rPr>
+      </w:pPr>
+      <w:r>
+        <w:rPr>
+          <w:rFonts w:hint="eastAsia"/>
+          <w:lang w:val="en-US" w:eastAsia="zh-CN"/>
+        </w:rPr>
+        <w:t>撰写用户操作手册</w:t>
+      </w:r>
+    </w:p>
+    <w:p>
+      <w:pPr>
+        <w:pStyle w:val="3"/>
+      </w:pPr>
+      <w:bookmarkStart w:id="7" w:name="_Toc43487771"/>
+      <w:r>
+        <w:rPr>
+          <w:rFonts w:hint="eastAsia"/>
+        </w:rPr>
+        <w:t>2.2条件与限制</w:t>
+      </w:r>
+      <w:bookmarkEnd w:id="7"/>
+    </w:p>
+    <w:p>
+      <w:r>
+        <w:rPr>
+          <w:rFonts w:hint="eastAsia"/>
+        </w:rPr>
+        <w:t>【阐明为完成项目应具备的条件、开发单位已具备的条件以及尚需创造的条件。】</w:t>
+      </w:r>
+    </w:p>
+    <w:p>
+      <w:pPr>
+        <w:pStyle w:val="3"/>
+      </w:pPr>
+      <w:bookmarkStart w:id="8" w:name="_Toc43487772"/>
+      <w:r>
+        <w:rPr>
+          <w:rFonts w:hint="eastAsia"/>
+        </w:rPr>
+        <w:t>2.3产品</w:t>
+      </w:r>
+      <w:bookmarkEnd w:id="8"/>
+    </w:p>
+    <w:p>
+      <w:pPr>
+        <w:pStyle w:val="4"/>
+        <w:rPr>
+          <w:sz w:val="24"/>
+        </w:rPr>
+      </w:pPr>
+      <w:r>
+        <w:rPr>
+          <w:rFonts w:hint="eastAsia"/>
+          <w:sz w:val="24"/>
+        </w:rPr>
+        <w:t>2.3.1程序</w:t>
+      </w:r>
+    </w:p>
+    <w:p>
+      <w:pPr>
+        <w:rPr>
+          <w:rFonts w:hint="eastAsia"/>
+        </w:rPr>
+      </w:pPr>
+      <w:r>
+        <w:rPr>
+          <w:rFonts w:hint="eastAsia"/>
+        </w:rPr>
+        <w:t>【列出应交付的程序名称、使用的语言及存储形式。】</w:t>
+      </w:r>
+    </w:p>
+    <w:p>
+      <w:pPr>
+        <w:rPr>
+          <w:rFonts w:hint="default"/>
+          <w:lang w:val="en-US" w:eastAsia="zh-CN"/>
+        </w:rPr>
+      </w:pPr>
+      <w:r>
+        <w:rPr>
+          <w:rFonts w:hint="eastAsia"/>
+          <w:lang w:val="en-US" w:eastAsia="zh-CN"/>
+        </w:rPr>
+        <w:t>程序名称：北工大教材资源整合平台（textbook_genius）</w:t>
+      </w:r>
+    </w:p>
+    <w:p>
+      <w:pPr>
+        <w:rPr>
+          <w:rFonts w:hint="default"/>
+          <w:lang w:val="en-US" w:eastAsia="zh-CN"/>
+        </w:rPr>
+      </w:pPr>
+      <w:r>
+        <w:rPr>
+          <w:rFonts w:hint="eastAsia"/>
+          <w:lang w:val="en-US" w:eastAsia="zh-CN"/>
+        </w:rPr>
+        <w:t>使用语言：JavaScript, python</w:t>
+      </w:r>
+    </w:p>
+    <w:p>
+      <w:pPr>
+        <w:pStyle w:val="4"/>
+        <w:rPr>
+          <w:sz w:val="24"/>
+        </w:rPr>
+      </w:pPr>
+      <w:r>
+        <w:rPr>
+          <w:rFonts w:hint="eastAsia"/>
+          <w:sz w:val="24"/>
+        </w:rPr>
+        <w:t>2.3.2文档</w:t>
+      </w:r>
+    </w:p>
+    <w:p>
+      <w:pPr>
+        <w:rPr>
+          <w:rFonts w:hint="eastAsia"/>
+        </w:rPr>
+      </w:pPr>
+      <w:r>
+        <w:rPr>
+          <w:rFonts w:hint="eastAsia"/>
+        </w:rPr>
+        <w:t>【列出应交付的文档。】</w:t>
+      </w:r>
+    </w:p>
+    <w:p>
+      <w:pPr>
+        <w:rPr>
+          <w:rFonts w:hint="eastAsia"/>
+          <w:lang w:val="en-US" w:eastAsia="zh-CN"/>
+        </w:rPr>
+      </w:pPr>
+      <w:r>
+        <w:rPr>
+          <w:rFonts w:hint="eastAsia"/>
+          <w:lang w:val="en-US" w:eastAsia="zh-CN"/>
+        </w:rPr>
+        <w:t>01-项目开发计划</w:t>
+      </w:r>
+    </w:p>
+    <w:p>
+      <w:pPr>
+        <w:rPr>
+          <w:rFonts w:hint="eastAsia"/>
+          <w:lang w:val="en-US" w:eastAsia="zh-CN"/>
+        </w:rPr>
+      </w:pPr>
+      <w:r>
+        <w:rPr>
+          <w:rFonts w:hint="eastAsia"/>
+          <w:lang w:val="en-US" w:eastAsia="zh-CN"/>
+        </w:rPr>
+        <w:t>02-需求规格说明</w:t>
+      </w:r>
+    </w:p>
+    <w:p>
+      <w:pPr>
+        <w:rPr>
+          <w:rFonts w:hint="eastAsia"/>
+          <w:lang w:val="en-US" w:eastAsia="zh-CN"/>
+        </w:rPr>
+      </w:pPr>
+      <w:r>
+        <w:rPr>
+          <w:rFonts w:hint="eastAsia"/>
+          <w:lang w:val="en-US" w:eastAsia="zh-CN"/>
+        </w:rPr>
+        <w:t>03-软件设计说明</w:t>
+      </w:r>
+    </w:p>
+    <w:p>
+      <w:pPr>
+        <w:rPr>
+          <w:rFonts w:hint="eastAsia"/>
+          <w:lang w:val="en-US" w:eastAsia="zh-CN"/>
+        </w:rPr>
+      </w:pPr>
+      <w:r>
+        <w:rPr>
+          <w:rFonts w:hint="eastAsia"/>
+          <w:lang w:val="en-US" w:eastAsia="zh-CN"/>
+        </w:rPr>
+        <w:t>04-项目开发记录</w:t>
+      </w:r>
+    </w:p>
+    <w:p>
+      <w:pPr>
+        <w:rPr>
+          <w:rFonts w:hint="eastAsia"/>
+          <w:lang w:val="en-US" w:eastAsia="zh-CN"/>
+        </w:rPr>
+      </w:pPr>
+      <w:r>
+        <w:rPr>
+          <w:rFonts w:hint="eastAsia"/>
+          <w:lang w:val="en-US" w:eastAsia="zh-CN"/>
+        </w:rPr>
+        <w:t>05-测试计划</w:t>
+      </w:r>
+    </w:p>
+    <w:p>
+      <w:pPr>
+        <w:rPr>
+          <w:rFonts w:hint="default"/>
+          <w:lang w:val="en-US" w:eastAsia="zh-CN"/>
+        </w:rPr>
+      </w:pPr>
+      <w:r>
+        <w:rPr>
+          <w:rFonts w:hint="eastAsia"/>
+          <w:lang w:val="en-US" w:eastAsia="zh-CN"/>
+        </w:rPr>
+        <w:t>06-用户操作手册</w:t>
+      </w:r>
+    </w:p>
+    <w:p>
+      <w:pPr>
+        <w:pStyle w:val="3"/>
+      </w:pPr>
+      <w:bookmarkStart w:id="9" w:name="_Toc43487773"/>
+      <w:r>
+        <w:rPr>
+          <w:rFonts w:hint="eastAsia"/>
+        </w:rPr>
+        <w:t>2.4运行环境</w:t>
+      </w:r>
+      <w:bookmarkEnd w:id="9"/>
+    </w:p>
+    <w:p>
+      <w:pPr>
+        <w:rPr>
+          <w:rFonts w:hint="eastAsia"/>
+        </w:rPr>
+      </w:pPr>
+      <w:r>
+        <w:rPr>
+          <w:rFonts w:hint="eastAsia"/>
+        </w:rPr>
+        <w:t>【应包括硬件环境、软件环境。】</w:t>
+      </w:r>
+    </w:p>
+    <w:p>
+      <w:pPr>
+        <w:rPr>
+          <w:rFonts w:hint="eastAsia"/>
+          <w:lang w:val="en-US" w:eastAsia="zh-CN"/>
+        </w:rPr>
+      </w:pPr>
+      <w:r>
+        <w:rPr>
+          <w:rFonts w:hint="eastAsia"/>
+          <w:lang w:val="en-US" w:eastAsia="zh-CN"/>
+        </w:rPr>
+        <w:t>硬件环境：可连网的电脑，可运行服务器</w:t>
+      </w:r>
+    </w:p>
+    <w:p>
+      <w:pPr>
+        <w:rPr>
+          <w:rFonts w:hint="default"/>
+          <w:lang w:val="en-US" w:eastAsia="zh-CN"/>
+        </w:rPr>
+      </w:pPr>
+      <w:r>
+        <w:rPr>
+          <w:rFonts w:hint="eastAsia"/>
+          <w:lang w:val="en-US" w:eastAsia="zh-CN"/>
+        </w:rPr>
+        <w:t>软件环境：浏览器</w:t>
+      </w:r>
+    </w:p>
+    <w:p>
+      <w:pPr>
+        <w:pStyle w:val="3"/>
+      </w:pPr>
+      <w:bookmarkStart w:id="10" w:name="_Toc43487774"/>
+      <w:r>
+        <w:rPr>
+          <w:rFonts w:hint="eastAsia"/>
+        </w:rPr>
+        <w:t>2.5服务</w:t>
+      </w:r>
+      <w:bookmarkEnd w:id="10"/>
+    </w:p>
+    <w:p>
+      <w:pPr>
+        <w:rPr>
+          <w:rFonts w:hint="eastAsia"/>
+        </w:rPr>
+      </w:pPr>
+      <w:r>
+        <w:rPr>
+          <w:rFonts w:hint="eastAsia"/>
+        </w:rPr>
+        <w:t>【阐明开发单位可向用户提供的服务。如人员培训、安装、保修、维护和其他运行支持。】</w:t>
+      </w:r>
+    </w:p>
+    <w:p>
+      <w:pPr>
+        <w:rPr>
+          <w:rFonts w:hint="eastAsia" w:eastAsia="宋体"/>
+          <w:lang w:val="en-US" w:eastAsia="zh-CN"/>
+        </w:rPr>
+      </w:pPr>
+      <w:r>
+        <w:rPr>
+          <w:rFonts w:hint="eastAsia"/>
+          <w:lang w:val="en-US" w:eastAsia="zh-CN"/>
+        </w:rPr>
+        <w:t>无</w:t>
+      </w:r>
+    </w:p>
+    <w:p>
+      <w:pPr>
+        <w:pStyle w:val="3"/>
+        <w:rPr>
+          <w:rFonts w:hint="eastAsia"/>
+        </w:rPr>
+      </w:pPr>
+      <w:bookmarkStart w:id="11" w:name="_Toc43487775"/>
+      <w:r>
+        <w:rPr>
+          <w:rFonts w:hint="eastAsia"/>
+        </w:rPr>
+        <w:t>2.6验收标准</w:t>
+      </w:r>
+      <w:bookmarkEnd w:id="11"/>
+    </w:p>
+    <w:p>
+      <w:pPr>
+        <w:rPr>
           <w:rFonts w:hint="default" w:eastAsia="宋体"/>
           <w:lang w:val="en-US" w:eastAsia="zh-CN"/>
         </w:rPr>
@@ -1625,84 +2058,148 @@
           <w:rFonts w:hint="eastAsia"/>
           <w:lang w:val="en-US" w:eastAsia="zh-CN"/>
         </w:rPr>
-        <w:t>需求工程，文档撰写，开发，测试</w:t>
-      </w:r>
+        <w:t>能实现基本功能（用户管理、教材管理）的可运行程序</w:t>
+      </w:r>
+    </w:p>
+    <w:p/>
+    <w:p>
+      <w:pPr>
+        <w:pStyle w:val="2"/>
+      </w:pPr>
+      <w:bookmarkStart w:id="12" w:name="_Toc43487776"/>
+      <w:r>
+        <w:rPr>
+          <w:rFonts w:hint="eastAsia"/>
+        </w:rPr>
+        <w:t>3．实施计划</w:t>
+      </w:r>
+      <w:bookmarkEnd w:id="12"/>
     </w:p>
     <w:p>
       <w:pPr>
         <w:pStyle w:val="3"/>
       </w:pPr>
-      <w:bookmarkStart w:id="7" w:name="_Toc43487771"/>
-      <w:r>
-        <w:rPr>
-          <w:rFonts w:hint="eastAsia"/>
-        </w:rPr>
-        <w:t>2.2条件与限制</w:t>
-      </w:r>
-      <w:bookmarkEnd w:id="7"/>
-    </w:p>
-    <w:p>
-      <w:r>
-        <w:rPr>
-          <w:rFonts w:hint="eastAsia"/>
-        </w:rPr>
-        <w:t>【阐明为完成项目应具备的条件、开发单位已具备的条件以及尚需创造的条件。】</w:t>
+      <w:bookmarkStart w:id="13" w:name="_Toc43487777"/>
+      <w:r>
+        <w:rPr>
+          <w:rFonts w:hint="eastAsia"/>
+        </w:rPr>
+        <w:t>3.1任务分解</w:t>
+      </w:r>
+      <w:bookmarkEnd w:id="13"/>
+    </w:p>
+    <w:p>
+      <w:r>
+        <w:rPr>
+          <w:rFonts w:hint="eastAsia"/>
+        </w:rPr>
+        <w:t>【任务的划分及各项任务的负责人。】</w:t>
       </w:r>
     </w:p>
     <w:p>
       <w:pPr>
         <w:pStyle w:val="3"/>
       </w:pPr>
-      <w:bookmarkStart w:id="8" w:name="_Toc43487772"/>
-      <w:r>
-        <w:rPr>
-          <w:rFonts w:hint="eastAsia"/>
-        </w:rPr>
-        <w:t>2.3产品</w:t>
-      </w:r>
-      <w:bookmarkEnd w:id="8"/>
-    </w:p>
-    <w:p>
-      <w:pPr>
-        <w:pStyle w:val="4"/>
-        <w:rPr>
-          <w:sz w:val="24"/>
-        </w:rPr>
-      </w:pPr>
-      <w:r>
-        <w:rPr>
-          <w:rFonts w:hint="eastAsia"/>
-          <w:sz w:val="24"/>
-        </w:rPr>
-        <w:t>2.3.1程序</w:t>
-      </w:r>
-    </w:p>
-    <w:p>
-      <w:pPr>
-        <w:rPr>
-          <w:rFonts w:hint="eastAsia"/>
-        </w:rPr>
-      </w:pPr>
-      <w:r>
-        <w:rPr>
-          <w:rFonts w:hint="eastAsia"/>
-        </w:rPr>
-        <w:t>【列出应交付的程序名称、使用的语言及存储形式。】</w:t>
-      </w:r>
-    </w:p>
-    <w:p>
-      <w:pPr>
-        <w:rPr>
-          <w:rFonts w:hint="eastAsia"/>
-          <w:lang w:val="en-US" w:eastAsia="zh-CN"/>
-        </w:rPr>
-      </w:pPr>
-      <w:r>
-        <w:rPr>
-          <w:rFonts w:hint="eastAsia"/>
-          <w:lang w:val="en-US" w:eastAsia="zh-CN"/>
-        </w:rPr>
-        <w:t>Textbookgenius，北工大教材资源整合平台</w:t>
+      <w:bookmarkStart w:id="14" w:name="_Toc43487778"/>
+      <w:r>
+        <w:rPr>
+          <w:rFonts w:hint="eastAsia"/>
+        </w:rPr>
+        <w:t>3.2进度</w:t>
+      </w:r>
+      <w:bookmarkEnd w:id="14"/>
+    </w:p>
+    <w:p>
+      <w:r>
+        <w:rPr>
+          <w:rFonts w:hint="eastAsia"/>
+        </w:rPr>
+        <w:t>【按阶段完成的项目，用图表说明开始时间、完成时间。】</w:t>
+      </w:r>
+    </w:p>
+    <w:p>
+      <w:pPr>
+        <w:pStyle w:val="3"/>
+      </w:pPr>
+      <w:bookmarkStart w:id="15" w:name="_Toc43487779"/>
+      <w:r>
+        <w:rPr>
+          <w:rFonts w:hint="eastAsia"/>
+        </w:rPr>
+        <w:t>3.3预算</w:t>
+      </w:r>
+      <w:bookmarkEnd w:id="15"/>
+    </w:p>
+    <w:p/>
+    <w:p>
+      <w:pPr>
+        <w:pStyle w:val="3"/>
+      </w:pPr>
+      <w:bookmarkStart w:id="16" w:name="_Toc43487780"/>
+      <w:r>
+        <w:rPr>
+          <w:rFonts w:hint="eastAsia"/>
+        </w:rPr>
+        <w:t>3.4关键问题</w:t>
+      </w:r>
+      <w:bookmarkEnd w:id="16"/>
+    </w:p>
+    <w:p>
+      <w:pPr>
+        <w:rPr>
+          <w:rFonts w:hint="eastAsia"/>
+        </w:rPr>
+      </w:pPr>
+      <w:r>
+        <w:rPr>
+          <w:rFonts w:hint="eastAsia"/>
+        </w:rPr>
+        <w:t>【说明可能影响项目的关键问题，如设备条件、技术焦点或其他风险因素，并说明对策。】</w:t>
+      </w:r>
+    </w:p>
+    <w:p>
+      <w:pPr>
+        <w:rPr>
+          <w:rFonts w:hint="eastAsia"/>
+          <w:lang w:val="en-US" w:eastAsia="zh-CN"/>
+        </w:rPr>
+      </w:pPr>
+      <w:r>
+        <w:rPr>
+          <w:rFonts w:hint="eastAsia"/>
+          <w:lang w:val="en-US" w:eastAsia="zh-CN"/>
+        </w:rPr>
+        <w:t>环境搭建，服务器部署</w:t>
+      </w:r>
+    </w:p>
+    <w:p>
+      <w:pPr>
+        <w:rPr>
+          <w:rFonts w:hint="eastAsia"/>
+          <w:lang w:val="en-US" w:eastAsia="zh-CN"/>
+        </w:rPr>
+      </w:pPr>
+      <w:r>
+        <w:rPr>
+          <w:rFonts w:hint="eastAsia"/>
+          <w:lang w:val="en-US" w:eastAsia="zh-CN"/>
+        </w:rPr>
+        <w:t>前后端分离开发、集成</w:t>
+      </w:r>
+    </w:p>
+    <w:p>
+      <w:pPr>
+        <w:rPr>
+          <w:rFonts w:hint="eastAsia"/>
+          <w:lang w:val="en-US" w:eastAsia="zh-CN"/>
+        </w:rPr>
+      </w:pPr>
+      <w:r>
+        <w:rPr>
+          <w:rFonts w:hint="eastAsia"/>
+          <w:lang w:val="en-US" w:eastAsia="zh-CN"/>
+        </w:rPr>
+        <w:t>时间有限</w:t>
       </w:r>
     </w:p>
     <w:p>
@@ -1717,410 +2214,10 @@
           <w:rFonts w:hint="eastAsia"/>
           <w:lang w:val="en-US" w:eastAsia="zh-CN"/>
         </w:rPr>
-        <w:t>Js,python</w:t>
-      </w:r>
-    </w:p>
-    <w:p>
-      <w:pPr>
-        <w:pStyle w:val="4"/>
-        <w:rPr>
-          <w:sz w:val="24"/>
-        </w:rPr>
-      </w:pPr>
-      <w:r>
-        <w:rPr>
-          <w:rFonts w:hint="eastAsia"/>
-          <w:sz w:val="24"/>
-        </w:rPr>
-        <w:t>2.3.2文档</w:t>
-      </w:r>
-    </w:p>
-    <w:p>
-      <w:pPr>
-        <w:rPr>
-          <w:rFonts w:hint="eastAsia"/>
-        </w:rPr>
-      </w:pPr>
-      <w:r>
-        <w:rPr>
-          <w:rFonts w:hint="eastAsia"/>
-        </w:rPr>
-        <w:t>【列出应交付的文档。】</w:t>
-      </w:r>
-    </w:p>
-    <w:p>
-      <w:pPr>
-        <w:rPr>
-          <w:rFonts w:hint="eastAsia"/>
-          <w:lang w:val="en-US" w:eastAsia="zh-CN"/>
-        </w:rPr>
-      </w:pPr>
-      <w:r>
-        <w:rPr>
-          <w:rFonts w:hint="eastAsia"/>
-          <w:lang w:val="en-US" w:eastAsia="zh-CN"/>
-        </w:rPr>
-        <w:t>01-项目开发计划</w:t>
-      </w:r>
-    </w:p>
-    <w:p>
-      <w:pPr>
-        <w:rPr>
-          <w:rFonts w:hint="eastAsia"/>
-          <w:lang w:val="en-US" w:eastAsia="zh-CN"/>
-        </w:rPr>
-      </w:pPr>
-      <w:r>
-        <w:rPr>
-          <w:rFonts w:hint="eastAsia"/>
-          <w:lang w:val="en-US" w:eastAsia="zh-CN"/>
-        </w:rPr>
-        <w:t>02-需求规格说明</w:t>
-      </w:r>
-    </w:p>
-    <w:p>
-      <w:pPr>
-        <w:rPr>
-          <w:rFonts w:hint="eastAsia"/>
-          <w:lang w:val="en-US" w:eastAsia="zh-CN"/>
-        </w:rPr>
-      </w:pPr>
-      <w:r>
-        <w:rPr>
-          <w:rFonts w:hint="eastAsia"/>
-          <w:lang w:val="en-US" w:eastAsia="zh-CN"/>
-        </w:rPr>
-        <w:t>03-软件设计说明</w:t>
-      </w:r>
-    </w:p>
-    <w:p>
-      <w:pPr>
-        <w:rPr>
-          <w:rFonts w:hint="eastAsia"/>
-          <w:lang w:val="en-US" w:eastAsia="zh-CN"/>
-        </w:rPr>
-      </w:pPr>
-      <w:r>
-        <w:rPr>
-          <w:rFonts w:hint="eastAsia"/>
-          <w:lang w:val="en-US" w:eastAsia="zh-CN"/>
-        </w:rPr>
-        <w:t>04-项目开发记录</w:t>
-      </w:r>
-    </w:p>
-    <w:p>
-      <w:pPr>
-        <w:rPr>
-          <w:rFonts w:hint="eastAsia"/>
-          <w:lang w:val="en-US" w:eastAsia="zh-CN"/>
-        </w:rPr>
-      </w:pPr>
-      <w:r>
-        <w:rPr>
-          <w:rFonts w:hint="eastAsia"/>
-          <w:lang w:val="en-US" w:eastAsia="zh-CN"/>
-        </w:rPr>
-        <w:t>05-测试计划</w:t>
-      </w:r>
-    </w:p>
-    <w:p>
-      <w:pPr>
-        <w:rPr>
-          <w:rFonts w:hint="default"/>
-          <w:lang w:val="en-US" w:eastAsia="zh-CN"/>
-        </w:rPr>
-      </w:pPr>
-      <w:r>
-        <w:rPr>
-          <w:rFonts w:hint="eastAsia"/>
-          <w:lang w:val="en-US" w:eastAsia="zh-CN"/>
-        </w:rPr>
-        <w:t>06-用户操作手册</w:t>
-      </w:r>
-    </w:p>
-    <w:p>
-      <w:pPr>
-        <w:pStyle w:val="3"/>
-      </w:pPr>
-      <w:bookmarkStart w:id="9" w:name="_Toc43487773"/>
-      <w:r>
-        <w:rPr>
-          <w:rFonts w:hint="eastAsia"/>
-        </w:rPr>
-        <w:t>2.4运行环境</w:t>
-      </w:r>
-      <w:bookmarkEnd w:id="9"/>
-    </w:p>
-    <w:p>
-      <w:pPr>
-        <w:rPr>
-          <w:rFonts w:hint="eastAsia"/>
-        </w:rPr>
-      </w:pPr>
-      <w:r>
-        <w:rPr>
-          <w:rFonts w:hint="eastAsia"/>
-        </w:rPr>
-        <w:t>【应包括硬件环境、软件环境。】</w:t>
-      </w:r>
-    </w:p>
-    <w:p>
-      <w:pPr>
-        <w:rPr>
-          <w:rFonts w:hint="eastAsia"/>
-          <w:lang w:val="en-US" w:eastAsia="zh-CN"/>
-        </w:rPr>
-      </w:pPr>
-      <w:r>
-        <w:rPr>
-          <w:rFonts w:hint="eastAsia"/>
-          <w:lang w:val="en-US" w:eastAsia="zh-CN"/>
-        </w:rPr>
-        <w:t>硬件环境：可连网的电脑，可运行服务器</w:t>
-      </w:r>
-    </w:p>
-    <w:p>
-      <w:pPr>
-        <w:rPr>
-          <w:rFonts w:hint="default"/>
-          <w:lang w:val="en-US" w:eastAsia="zh-CN"/>
-        </w:rPr>
-      </w:pPr>
-      <w:r>
-        <w:rPr>
-          <w:rFonts w:hint="eastAsia"/>
-          <w:lang w:val="en-US" w:eastAsia="zh-CN"/>
-        </w:rPr>
-        <w:t>软件环境：浏览器</w:t>
-      </w:r>
-    </w:p>
-    <w:p>
-      <w:pPr>
-        <w:pStyle w:val="3"/>
-      </w:pPr>
-      <w:bookmarkStart w:id="10" w:name="_Toc43487774"/>
-      <w:r>
-        <w:rPr>
-          <w:rFonts w:hint="eastAsia"/>
-        </w:rPr>
-        <w:t>2.5服务</w:t>
-      </w:r>
-      <w:bookmarkEnd w:id="10"/>
-    </w:p>
-    <w:p>
-      <w:pPr>
-        <w:rPr>
-          <w:rFonts w:hint="eastAsia"/>
-        </w:rPr>
-      </w:pPr>
-      <w:r>
-        <w:rPr>
-          <w:rFonts w:hint="eastAsia"/>
-        </w:rPr>
-        <w:t>【阐明开发单位可向用户提供的服务。如人员培训、安装、保修、维护和其他运行支持。】</w:t>
-      </w:r>
-    </w:p>
-    <w:p>
-      <w:pPr>
-        <w:rPr>
-          <w:rFonts w:hint="eastAsia" w:eastAsia="宋体"/>
-          <w:lang w:val="en-US" w:eastAsia="zh-CN"/>
-        </w:rPr>
-      </w:pPr>
-      <w:r>
-        <w:rPr>
-          <w:rFonts w:hint="eastAsia"/>
-          <w:lang w:val="en-US" w:eastAsia="zh-CN"/>
-        </w:rPr>
-        <w:t>无</w:t>
-      </w:r>
-    </w:p>
-    <w:p>
-      <w:pPr>
-        <w:pStyle w:val="3"/>
-        <w:rPr>
-          <w:rFonts w:hint="eastAsia"/>
-        </w:rPr>
-      </w:pPr>
-      <w:bookmarkStart w:id="11" w:name="_Toc43487775"/>
-      <w:r>
-        <w:rPr>
-          <w:rFonts w:hint="eastAsia"/>
-        </w:rPr>
-        <w:t>2.6验收标准</w:t>
-      </w:r>
-      <w:bookmarkEnd w:id="11"/>
-    </w:p>
-    <w:p>
-      <w:pPr>
-        <w:rPr>
-          <w:rFonts w:hint="default" w:eastAsia="宋体"/>
-          <w:lang w:val="en-US" w:eastAsia="zh-CN"/>
-        </w:rPr>
-      </w:pPr>
-      <w:r>
-        <w:rPr>
-          <w:rFonts w:hint="eastAsia"/>
-          <w:lang w:val="en-US" w:eastAsia="zh-CN"/>
-        </w:rPr>
-        <w:t>能实现基本功能（用户管理、教材管理）的可运行程序</w:t>
-      </w:r>
-    </w:p>
-    <w:p/>
-    <w:p>
-      <w:pPr>
-        <w:pStyle w:val="2"/>
-      </w:pPr>
-      <w:bookmarkStart w:id="12" w:name="_Toc43487776"/>
-      <w:r>
-        <w:rPr>
-          <w:rFonts w:hint="eastAsia"/>
-        </w:rPr>
-        <w:t>3．实施计划</w:t>
-      </w:r>
-      <w:bookmarkEnd w:id="12"/>
-    </w:p>
-    <w:p>
-      <w:pPr>
-        <w:pStyle w:val="3"/>
-      </w:pPr>
-      <w:bookmarkStart w:id="13" w:name="_Toc43487777"/>
-      <w:r>
-        <w:rPr>
-          <w:rFonts w:hint="eastAsia"/>
-        </w:rPr>
-        <w:t>3.1任务分解</w:t>
-      </w:r>
-      <w:bookmarkEnd w:id="13"/>
-    </w:p>
-    <w:p>
-      <w:r>
-        <w:rPr>
-          <w:rFonts w:hint="eastAsia"/>
-        </w:rPr>
-        <w:t>【任务的划分及各项任务的负责人。】</w:t>
-      </w:r>
-    </w:p>
-    <w:p>
-      <w:pPr>
-        <w:pStyle w:val="3"/>
-      </w:pPr>
-      <w:bookmarkStart w:id="14" w:name="_Toc43487778"/>
-      <w:r>
-        <w:rPr>
-          <w:rFonts w:hint="eastAsia"/>
-        </w:rPr>
-        <w:t>3.2进度</w:t>
-      </w:r>
-      <w:bookmarkEnd w:id="14"/>
-    </w:p>
-    <w:p>
-      <w:r>
-        <w:rPr>
-          <w:rFonts w:hint="eastAsia"/>
-        </w:rPr>
-        <w:t>【按阶段完成的项目，用图表说明开始时间、完成时间。】</w:t>
-      </w:r>
-    </w:p>
-    <w:p>
-      <w:pPr>
-        <w:pStyle w:val="3"/>
-      </w:pPr>
-      <w:bookmarkStart w:id="15" w:name="_Toc43487779"/>
-      <w:r>
-        <w:rPr>
-          <w:rFonts w:hint="eastAsia"/>
-        </w:rPr>
-        <w:t>3.3预算</w:t>
-      </w:r>
-      <w:bookmarkEnd w:id="15"/>
-    </w:p>
-    <w:p/>
-    <w:p>
-      <w:pPr>
-        <w:pStyle w:val="3"/>
-      </w:pPr>
-      <w:bookmarkStart w:id="16" w:name="_Toc43487780"/>
-      <w:r>
-        <w:rPr>
-          <w:rFonts w:hint="eastAsia"/>
-        </w:rPr>
-        <w:t>3.4关键问题</w:t>
-      </w:r>
-      <w:bookmarkEnd w:id="16"/>
-    </w:p>
-    <w:p>
-      <w:pPr>
-        <w:rPr>
-          <w:rFonts w:hint="eastAsia"/>
-        </w:rPr>
-      </w:pPr>
-      <w:r>
-        <w:rPr>
-          <w:rFonts w:hint="eastAsia"/>
-        </w:rPr>
-        <w:t>【说明可能影响项目的关键问题，如设备条件、技术焦点或其他风险因素，并说明对策。】</w:t>
-      </w:r>
-    </w:p>
-    <w:p>
-      <w:pPr>
-        <w:rPr>
-          <w:rFonts w:hint="eastAsia"/>
-          <w:lang w:val="en-US" w:eastAsia="zh-CN"/>
-        </w:rPr>
-      </w:pPr>
-      <w:r>
-        <w:rPr>
-          <w:rFonts w:hint="eastAsia"/>
-          <w:lang w:val="en-US" w:eastAsia="zh-CN"/>
-        </w:rPr>
-        <w:t>环境搭建，服务器部署</w:t>
-      </w:r>
-    </w:p>
-    <w:p>
-      <w:pPr>
-        <w:rPr>
-          <w:rFonts w:hint="eastAsia"/>
-          <w:lang w:val="en-US" w:eastAsia="zh-CN"/>
-        </w:rPr>
-      </w:pPr>
-      <w:r>
-        <w:rPr>
-          <w:rFonts w:hint="eastAsia"/>
-          <w:lang w:val="en-US" w:eastAsia="zh-CN"/>
-        </w:rPr>
-        <w:t>前后端分离开发、集成</w:t>
-      </w:r>
-    </w:p>
-    <w:p>
-      <w:pPr>
-        <w:rPr>
-          <w:rFonts w:hint="eastAsia"/>
-          <w:lang w:val="en-US" w:eastAsia="zh-CN"/>
-        </w:rPr>
-      </w:pPr>
-      <w:r>
-        <w:rPr>
-          <w:rFonts w:hint="eastAsia"/>
-          <w:lang w:val="en-US" w:eastAsia="zh-CN"/>
-        </w:rPr>
-        <w:t>时间有限</w:t>
-      </w:r>
-    </w:p>
-    <w:p>
-      <w:pPr>
-        <w:rPr>
-          <w:rFonts w:hint="default"/>
-          <w:lang w:val="en-US" w:eastAsia="zh-CN"/>
-        </w:rPr>
-      </w:pPr>
-      <w:r>
-        <w:rPr>
-          <w:rFonts w:hint="eastAsia"/>
-          <w:lang w:val="en-US" w:eastAsia="zh-CN"/>
-        </w:rPr>
-        <w:t>风险：学习成本高</w:t>
-      </w:r>
+        <w:t>风险因素：学习成本高，开发时间有限</w:t>
+      </w:r>
+      <w:bookmarkStart w:id="19" w:name="_GoBack"/>
+      <w:bookmarkEnd w:id="19"/>
     </w:p>
     <w:p>
       <w:pPr>
@@ -2333,11 +2430,30 @@
       </w:pPr>
     </w:lvl>
   </w:abstractNum>
+  <w:abstractNum w:abstractNumId="2">
+    <w:nsid w:val="18B5D9C1"/>
+    <w:multiLevelType w:val="singleLevel"/>
+    <w:tmpl w:val="18B5D9C1"/>
+    <w:lvl w:ilvl="0" w:tentative="0">
+      <w:start w:val="1"/>
+      <w:numFmt w:val="decimal"/>
+      <w:lvlText w:val="%1."/>
+      <w:lvlJc w:val="left"/>
+      <w:pPr>
+        <w:tabs>
+          <w:tab w:val="left" w:pos="312"/>
+        </w:tabs>
+      </w:pPr>
+    </w:lvl>
+  </w:abstractNum>
   <w:num w:numId="1">
     <w:abstractNumId w:val="0"/>
   </w:num>
   <w:num w:numId="2">
     <w:abstractNumId w:val="1"/>
+  </w:num>
+  <w:num w:numId="3">
+    <w:abstractNumId w:val="2"/>
   </w:num>
 </w:numbering>
 </file>
@@ -2456,7 +2572,7 @@
     <w:lsdException w:unhideWhenUsed="0" w:uiPriority="0" w:semiHidden="0" w:name="HTML Sample"/>
     <w:lsdException w:unhideWhenUsed="0" w:uiPriority="0" w:semiHidden="0" w:name="HTML Typewriter"/>
     <w:lsdException w:unhideWhenUsed="0" w:uiPriority="0" w:semiHidden="0" w:name="HTML Variable"/>
-    <w:lsdException w:unhideWhenUsed="0" w:uiPriority="0" w:name="Normal Table"/>
+    <w:lsdException w:qFormat="1" w:unhideWhenUsed="0" w:uiPriority="0" w:name="Normal Table"/>
     <w:lsdException w:unhideWhenUsed="0" w:uiPriority="0" w:semiHidden="0" w:name="annotation subject"/>
     <w:lsdException w:unhideWhenUsed="0" w:uiPriority="0" w:semiHidden="0" w:name="Table Simple 1"/>
     <w:lsdException w:unhideWhenUsed="0" w:uiPriority="0" w:semiHidden="0" w:name="Table Simple 2"/>
@@ -2685,6 +2801,7 @@
   <w:style w:type="table" w:default="1" w:styleId="9">
     <w:name w:val="Normal Table"/>
     <w:semiHidden/>
+    <w:qFormat/>
     <w:uiPriority w:val="0"/>
     <w:tblPr>
       <w:tblCellMar>

</xml_diff>

<commit_message>
doc: 01 add detailed refrence part
</commit_message>
<xml_diff>
--- a/doc/01_项目开发计划.docx
+++ b/doc/01_项目开发计划.docx
@@ -1350,9 +1350,6 @@
     <w:p>
       <w:pPr>
         <w:jc w:val="center"/>
-        <w:rPr>
-          <w:rFonts w:hint="eastAsia"/>
-        </w:rPr>
       </w:pPr>
       <w:r>
         <w:rPr>
@@ -1469,7 +1466,13 @@
         <w:rPr>
           <w:rFonts w:hint="eastAsia"/>
         </w:rPr>
-        <w:t>开发的发展与繁荣，</w:t>
+        <w:t>开发的发展与繁荣</w:t>
+      </w:r>
+      <w:r>
+        <w:rPr>
+          <w:rFonts w:hint="eastAsia"/>
+        </w:rPr>
+        <w:t>、</w:t>
       </w:r>
       <w:r>
         <w:rPr>
@@ -1535,13 +1538,7 @@
         <w:rPr>
           <w:rFonts w:hint="eastAsia"/>
         </w:rPr>
-        <w:t>，获得</w:t>
-      </w:r>
-      <w:r>
-        <w:rPr>
-          <w:rFonts w:hint="eastAsia"/>
-        </w:rPr>
-        <w:t>教材基本信息及价格</w:t>
+        <w:t>，获得教材基本信息及价格</w:t>
       </w:r>
       <w:r>
         <w:rPr>
@@ -1553,7 +1550,19 @@
         <w:rPr>
           <w:rFonts w:hint="eastAsia"/>
         </w:rPr>
-        <w:t>，并收集用户（北工大学生）对教材的评价</w:t>
+        <w:t>，并</w:t>
+      </w:r>
+      <w:r>
+        <w:rPr>
+          <w:rFonts w:hint="eastAsia"/>
+        </w:rPr>
+        <w:t>通过评论区</w:t>
+      </w:r>
+      <w:r>
+        <w:rPr>
+          <w:rFonts w:hint="eastAsia"/>
+        </w:rPr>
+        <w:t>收集用户（北工大学生）对教材的评价</w:t>
       </w:r>
       <w:r>
         <w:rPr>
@@ -1565,9 +1574,6 @@
     <w:p>
       <w:pPr>
         <w:ind w:firstLine="420"/>
-        <w:rPr>
-          <w:rFonts w:hint="eastAsia"/>
-        </w:rPr>
       </w:pPr>
     </w:p>
     <w:p>
@@ -1625,6 +1631,106 @@
         </w:rPr>
         <w:t>应用程序编程接口</w:t>
       </w:r>
+      <w:r>
+        <w:rPr>
+          <w:rFonts w:hint="eastAsia"/>
+        </w:rPr>
+        <w:t>。</w:t>
+      </w:r>
+    </w:p>
+    <w:p>
+      <w:r>
+        <w:rPr>
+          <w:rFonts w:hint="eastAsia"/>
+        </w:rPr>
+        <w:t xml:space="preserve">React, </w:t>
+      </w:r>
+      <w:r>
+        <w:rPr>
+          <w:rFonts w:hint="eastAsia"/>
+        </w:rPr>
+        <w:t>是一个用于构建用户界面的</w:t>
+      </w:r>
+      <w:r>
+        <w:rPr>
+          <w:rFonts w:hint="eastAsia"/>
+        </w:rPr>
+        <w:t xml:space="preserve"> Javascript </w:t>
+      </w:r>
+      <w:r>
+        <w:rPr>
+          <w:rFonts w:hint="eastAsia"/>
+        </w:rPr>
+        <w:t>库，主要用于构建</w:t>
+      </w:r>
+      <w:r>
+        <w:rPr>
+          <w:rFonts w:hint="eastAsia"/>
+        </w:rPr>
+        <w:t xml:space="preserve"> UI.</w:t>
+      </w:r>
+    </w:p>
+    <w:p>
+      <w:r>
+        <w:rPr>
+          <w:rFonts w:hint="eastAsia"/>
+        </w:rPr>
+        <w:t>Django</w:t>
+      </w:r>
+      <w:r>
+        <w:rPr>
+          <w:rFonts w:hint="eastAsia"/>
+        </w:rPr>
+        <w:t>，</w:t>
+      </w:r>
+      <w:r>
+        <w:rPr>
+          <w:rFonts w:hint="eastAsia"/>
+        </w:rPr>
+        <w:t xml:space="preserve">Django </w:t>
+      </w:r>
+      <w:r>
+        <w:rPr>
+          <w:rFonts w:hint="eastAsia"/>
+        </w:rPr>
+        <w:t>是一个高级的</w:t>
+      </w:r>
+      <w:r>
+        <w:rPr>
+          <w:rFonts w:hint="eastAsia"/>
+        </w:rPr>
+        <w:t xml:space="preserve"> Python </w:t>
+      </w:r>
+      <w:r>
+        <w:rPr>
+          <w:rFonts w:hint="eastAsia"/>
+        </w:rPr>
+        <w:t>网络框架，可以快速开发安全和可维护的网站。由经验丰富的开发者构建，</w:t>
+      </w:r>
+      <w:r>
+        <w:rPr>
+          <w:rFonts w:hint="eastAsia"/>
+        </w:rPr>
+        <w:t xml:space="preserve">Django </w:t>
+      </w:r>
+      <w:r>
+        <w:rPr>
+          <w:rFonts w:hint="eastAsia"/>
+        </w:rPr>
+        <w:t>负责处理网站开发中麻烦的部分，因此</w:t>
+      </w:r>
+      <w:r>
+        <w:rPr>
+          <w:rFonts w:hint="eastAsia"/>
+        </w:rPr>
+        <w:t>开发者</w:t>
+      </w:r>
+      <w:r>
+        <w:rPr>
+          <w:rFonts w:hint="eastAsia"/>
+        </w:rPr>
+        <w:t>可以专注于编写应用程序，而无需重新开发。</w:t>
+      </w:r>
     </w:p>
     <w:p>
       <w:pPr>
@@ -1665,6 +1771,78 @@
         </w:rPr>
         <w:t>【列出有关资料的作者、标题、编号、发表日期、出版单位或资料来源】</w:t>
       </w:r>
+    </w:p>
+    <w:p>
+      <w:r>
+        <w:rPr>
+          <w:rFonts w:hint="eastAsia"/>
+        </w:rPr>
+        <w:t>Django</w:t>
+      </w:r>
+      <w:r>
+        <w:rPr>
+          <w:rFonts w:hint="eastAsia"/>
+        </w:rPr>
+        <w:t>官方文档：</w:t>
+      </w:r>
+      <w:hyperlink r:id="rId8" w:history="1">
+        <w:r>
+          <w:rPr>
+            <w:rStyle w:val="a5"/>
+          </w:rPr>
+          <w:t>https://docs.djangoproject.com/zh-hans/4.2/</w:t>
+        </w:r>
+      </w:hyperlink>
+    </w:p>
+    <w:p>
+      <w:r>
+        <w:rPr>
+          <w:rFonts w:hint="eastAsia"/>
+        </w:rPr>
+        <w:t>Tim</w:t>
+      </w:r>
+      <w:r>
+        <w:rPr>
+          <w:rFonts w:hint="eastAsia"/>
+        </w:rPr>
+        <w:t>的</w:t>
+      </w:r>
+      <w:r>
+        <w:rPr>
+          <w:rFonts w:hint="eastAsia"/>
+        </w:rPr>
+        <w:t>Music controller</w:t>
+      </w:r>
+      <w:r>
+        <w:rPr>
+          <w:rFonts w:hint="eastAsia"/>
+        </w:rPr>
+        <w:t>项目</w:t>
+      </w:r>
+      <w:r>
+        <w:rPr>
+          <w:rFonts w:hint="eastAsia"/>
+        </w:rPr>
+        <w:t>：</w:t>
+      </w:r>
+    </w:p>
+    <w:p>
+      <w:hyperlink r:id="rId9" w:history="1">
+        <w:r>
+          <w:rPr>
+            <w:rStyle w:val="a5"/>
+          </w:rPr>
+          <w:t>https://github.com/techwithtim/Music-Controller-Web-App-Tutorial/tree/main</w:t>
+        </w:r>
+      </w:hyperlink>
+    </w:p>
+    <w:p/>
+    <w:p>
+      <w:pPr>
+        <w:rPr>
+          <w:rFonts w:hint="eastAsia"/>
+        </w:rPr>
+      </w:pPr>
     </w:p>
     <w:p>
       <w:pPr>
@@ -1791,6 +1969,526 @@
     </w:p>
     <w:p>
       <w:pPr>
+        <w:tabs>
+          <w:tab w:val="left" w:pos="312"/>
+        </w:tabs>
+      </w:pPr>
+    </w:p>
+    <w:p>
+      <w:pPr>
+        <w:tabs>
+          <w:tab w:val="left" w:pos="312"/>
+        </w:tabs>
+      </w:pPr>
+      <w:r>
+        <w:rPr>
+          <w:rFonts w:hint="eastAsia"/>
+        </w:rPr>
+        <w:t>软件按功能划分为用户</w:t>
+      </w:r>
+      <w:r>
+        <w:rPr>
+          <w:rFonts w:hint="eastAsia"/>
+        </w:rPr>
+        <w:t>信息</w:t>
+      </w:r>
+      <w:r>
+        <w:rPr>
+          <w:rFonts w:hint="eastAsia"/>
+        </w:rPr>
+        <w:t>管理</w:t>
+      </w:r>
+      <w:r>
+        <w:rPr>
+          <w:rFonts w:hint="eastAsia"/>
+        </w:rPr>
+        <w:t>模块</w:t>
+      </w:r>
+      <w:r>
+        <w:rPr>
+          <w:rFonts w:hint="eastAsia"/>
+        </w:rPr>
+        <w:t>、教材</w:t>
+      </w:r>
+      <w:r>
+        <w:rPr>
+          <w:rFonts w:hint="eastAsia"/>
+        </w:rPr>
+        <w:t>信息</w:t>
+      </w:r>
+      <w:r>
+        <w:rPr>
+          <w:rFonts w:hint="eastAsia"/>
+        </w:rPr>
+        <w:t>管理、学生互动模块、检索五个模块</w:t>
+      </w:r>
+      <w:r>
+        <w:rPr>
+          <w:rFonts w:hint="eastAsia"/>
+        </w:rPr>
+        <w:t>，主要功能如下</w:t>
+      </w:r>
+      <w:r>
+        <w:rPr>
+          <w:rFonts w:hint="eastAsia"/>
+        </w:rPr>
+        <w:t>。</w:t>
+      </w:r>
+    </w:p>
+    <w:p>
+      <w:pPr>
+        <w:numPr>
+          <w:ilvl w:val="0"/>
+          <w:numId w:val="4"/>
+        </w:numPr>
+      </w:pPr>
+      <w:r>
+        <w:rPr>
+          <w:rFonts w:hint="eastAsia"/>
+        </w:rPr>
+        <w:t>用户信息管理模块</w:t>
+      </w:r>
+    </w:p>
+    <w:p>
+      <w:pPr>
+        <w:numPr>
+          <w:ilvl w:val="0"/>
+          <w:numId w:val="5"/>
+        </w:numPr>
+      </w:pPr>
+      <w:r>
+        <w:rPr>
+          <w:rFonts w:hint="eastAsia"/>
+        </w:rPr>
+        <w:lastRenderedPageBreak/>
+        <w:t>用户注册、登录</w:t>
+      </w:r>
+    </w:p>
+    <w:p>
+      <w:pPr>
+        <w:numPr>
+          <w:ilvl w:val="0"/>
+          <w:numId w:val="5"/>
+        </w:numPr>
+      </w:pPr>
+      <w:r>
+        <w:rPr>
+          <w:rFonts w:hint="eastAsia"/>
+        </w:rPr>
+        <w:t>用户修改个人信息</w:t>
+      </w:r>
+    </w:p>
+    <w:p>
+      <w:pPr>
+        <w:numPr>
+          <w:ilvl w:val="0"/>
+          <w:numId w:val="5"/>
+        </w:numPr>
+      </w:pPr>
+      <w:r>
+        <w:rPr>
+          <w:rFonts w:hint="eastAsia"/>
+        </w:rPr>
+        <w:t>用户选择想向他人展示的信息</w:t>
+      </w:r>
+    </w:p>
+    <w:p>
+      <w:pPr>
+        <w:numPr>
+          <w:ilvl w:val="0"/>
+          <w:numId w:val="5"/>
+        </w:numPr>
+      </w:pPr>
+      <w:r>
+        <w:rPr>
+          <w:rFonts w:hint="eastAsia"/>
+        </w:rPr>
+        <w:t>显示用户收藏的教材</w:t>
+      </w:r>
+    </w:p>
+    <w:p/>
+    <w:p>
+      <w:pPr>
+        <w:numPr>
+          <w:ilvl w:val="0"/>
+          <w:numId w:val="4"/>
+        </w:numPr>
+      </w:pPr>
+      <w:r>
+        <w:rPr>
+          <w:rFonts w:hint="eastAsia"/>
+        </w:rPr>
+        <w:t>教材信息管理模块</w:t>
+      </w:r>
+    </w:p>
+    <w:p>
+      <w:r>
+        <w:rPr>
+          <w:rFonts w:hint="eastAsia"/>
+        </w:rPr>
+        <w:t>（</w:t>
+      </w:r>
+      <w:r>
+        <w:rPr>
+          <w:rFonts w:hint="eastAsia"/>
+        </w:rPr>
+        <w:t>1</w:t>
+      </w:r>
+      <w:r>
+        <w:rPr>
+          <w:rFonts w:hint="eastAsia"/>
+        </w:rPr>
+        <w:t>）显示教材基本信息（书名、作者、出版社、版本、</w:t>
+      </w:r>
+      <w:r>
+        <w:rPr>
+          <w:rFonts w:hint="eastAsia"/>
+        </w:rPr>
+        <w:t>ISBN</w:t>
+      </w:r>
+      <w:r>
+        <w:rPr>
+          <w:rFonts w:hint="eastAsia"/>
+        </w:rPr>
+        <w:t>号、使用课程、使用教师等）</w:t>
+      </w:r>
+    </w:p>
+    <w:p>
+      <w:r>
+        <w:rPr>
+          <w:rFonts w:hint="eastAsia"/>
+        </w:rPr>
+        <w:t>（</w:t>
+      </w:r>
+      <w:r>
+        <w:rPr>
+          <w:rFonts w:hint="eastAsia"/>
+        </w:rPr>
+        <w:t>2</w:t>
+      </w:r>
+      <w:r>
+        <w:rPr>
+          <w:rFonts w:hint="eastAsia"/>
+        </w:rPr>
+        <w:t>）显示电子书获取途径</w:t>
+      </w:r>
+    </w:p>
+    <w:p>
+      <w:r>
+        <w:rPr>
+          <w:rFonts w:hint="eastAsia"/>
+        </w:rPr>
+        <w:t>（</w:t>
+      </w:r>
+      <w:r>
+        <w:rPr>
+          <w:rFonts w:hint="eastAsia"/>
+        </w:rPr>
+        <w:t>3</w:t>
+      </w:r>
+      <w:r>
+        <w:rPr>
+          <w:rFonts w:hint="eastAsia"/>
+        </w:rPr>
+        <w:t>）显示实体书获取途径</w:t>
+      </w:r>
+    </w:p>
+    <w:p>
+      <w:r>
+        <w:rPr>
+          <w:rFonts w:hint="eastAsia"/>
+        </w:rPr>
+        <w:t>（</w:t>
+      </w:r>
+      <w:r>
+        <w:rPr>
+          <w:rFonts w:hint="eastAsia"/>
+        </w:rPr>
+        <w:t>4</w:t>
+      </w:r>
+      <w:r>
+        <w:rPr>
+          <w:rFonts w:hint="eastAsia"/>
+        </w:rPr>
+        <w:t>）添加</w:t>
+      </w:r>
+      <w:r>
+        <w:rPr>
+          <w:rFonts w:hint="eastAsia"/>
+        </w:rPr>
+        <w:t>/</w:t>
+      </w:r>
+      <w:r>
+        <w:rPr>
+          <w:rFonts w:hint="eastAsia"/>
+        </w:rPr>
+        <w:t>删除教材</w:t>
+      </w:r>
+    </w:p>
+    <w:p>
+      <w:r>
+        <w:rPr>
+          <w:rFonts w:hint="eastAsia"/>
+        </w:rPr>
+        <w:t>（</w:t>
+      </w:r>
+      <w:r>
+        <w:rPr>
+          <w:rFonts w:hint="eastAsia"/>
+        </w:rPr>
+        <w:t>5</w:t>
+      </w:r>
+      <w:r>
+        <w:rPr>
+          <w:rFonts w:hint="eastAsia"/>
+        </w:rPr>
+        <w:t>）修改教材信息</w:t>
+      </w:r>
+    </w:p>
+    <w:p>
+      <w:r>
+        <w:rPr>
+          <w:rFonts w:hint="eastAsia"/>
+        </w:rPr>
+        <w:t>（</w:t>
+      </w:r>
+      <w:r>
+        <w:rPr>
+          <w:rFonts w:hint="eastAsia"/>
+        </w:rPr>
+        <w:t>6</w:t>
+      </w:r>
+      <w:r>
+        <w:rPr>
+          <w:rFonts w:hint="eastAsia"/>
+        </w:rPr>
+        <w:t>）上传教材</w:t>
+      </w:r>
+      <w:r>
+        <w:rPr>
+          <w:rFonts w:hint="eastAsia"/>
+        </w:rPr>
+        <w:t>/</w:t>
+      </w:r>
+      <w:r>
+        <w:rPr>
+          <w:rFonts w:hint="eastAsia"/>
+        </w:rPr>
+        <w:t>课程资源</w:t>
+      </w:r>
+    </w:p>
+    <w:p>
+      <w:r>
+        <w:rPr>
+          <w:rFonts w:hint="eastAsia"/>
+        </w:rPr>
+        <w:t>（</w:t>
+      </w:r>
+      <w:r>
+        <w:rPr>
+          <w:rFonts w:hint="eastAsia"/>
+        </w:rPr>
+        <w:t>7</w:t>
+      </w:r>
+      <w:r>
+        <w:rPr>
+          <w:rFonts w:hint="eastAsia"/>
+        </w:rPr>
+        <w:t>）显示共享教材资料（笔记、其他学习资料等）</w:t>
+      </w:r>
+    </w:p>
+    <w:p/>
+    <w:p>
+      <w:pPr>
+        <w:numPr>
+          <w:ilvl w:val="0"/>
+          <w:numId w:val="4"/>
+        </w:numPr>
+      </w:pPr>
+      <w:r>
+        <w:rPr>
+          <w:rFonts w:hint="eastAsia"/>
+        </w:rPr>
+        <w:t>学生互动模块</w:t>
+      </w:r>
+    </w:p>
+    <w:p>
+      <w:pPr>
+        <w:numPr>
+          <w:ilvl w:val="0"/>
+          <w:numId w:val="6"/>
+        </w:numPr>
+      </w:pPr>
+      <w:r>
+        <w:rPr>
+          <w:rFonts w:hint="eastAsia"/>
+        </w:rPr>
+        <w:t>关于教材</w:t>
+      </w:r>
+      <w:r>
+        <w:rPr>
+          <w:rFonts w:hint="eastAsia"/>
+        </w:rPr>
+        <w:t>/</w:t>
+      </w:r>
+      <w:r>
+        <w:rPr>
+          <w:rFonts w:hint="eastAsia"/>
+        </w:rPr>
+        <w:t>课程是否有用的投票及打分</w:t>
+      </w:r>
+    </w:p>
+    <w:p>
+      <w:pPr>
+        <w:numPr>
+          <w:ilvl w:val="0"/>
+          <w:numId w:val="6"/>
+        </w:numPr>
+      </w:pPr>
+      <w:r>
+        <w:rPr>
+          <w:rFonts w:hint="eastAsia"/>
+        </w:rPr>
+        <w:t>发表评论</w:t>
+      </w:r>
+    </w:p>
+    <w:p>
+      <w:pPr>
+        <w:numPr>
+          <w:ilvl w:val="0"/>
+          <w:numId w:val="6"/>
+        </w:numPr>
+      </w:pPr>
+      <w:r>
+        <w:rPr>
+          <w:rFonts w:hint="eastAsia"/>
+        </w:rPr>
+        <w:t>点赞他人的评论内容，面对无效</w:t>
+      </w:r>
+      <w:r>
+        <w:rPr>
+          <w:rFonts w:hint="eastAsia"/>
+        </w:rPr>
+        <w:t>/</w:t>
+      </w:r>
+      <w:r>
+        <w:rPr>
+          <w:rFonts w:hint="eastAsia"/>
+        </w:rPr>
+        <w:t>有害内容可点踩</w:t>
+      </w:r>
+    </w:p>
+    <w:p>
+      <w:pPr>
+        <w:numPr>
+          <w:ilvl w:val="0"/>
+          <w:numId w:val="6"/>
+        </w:numPr>
+      </w:pPr>
+      <w:r>
+        <w:rPr>
+          <w:rFonts w:hint="eastAsia"/>
+        </w:rPr>
+        <w:t>常用关键词搜索、筛选评论</w:t>
+      </w:r>
+    </w:p>
+    <w:p>
+      <w:pPr>
+        <w:numPr>
+          <w:ilvl w:val="0"/>
+          <w:numId w:val="6"/>
+        </w:numPr>
+      </w:pPr>
+      <w:r>
+        <w:rPr>
+          <w:rFonts w:hint="eastAsia"/>
+        </w:rPr>
+        <w:t>显示用户的年级、专业信息和信用分，保证用户发言的可靠性</w:t>
+      </w:r>
+    </w:p>
+    <w:p>
+      <w:pPr>
+        <w:numPr>
+          <w:ilvl w:val="0"/>
+          <w:numId w:val="6"/>
+        </w:numPr>
+      </w:pPr>
+      <w:r>
+        <w:rPr>
+          <w:rFonts w:hint="eastAsia"/>
+        </w:rPr>
+        <w:t>计算用户信用分</w:t>
+      </w:r>
+    </w:p>
+    <w:p/>
+    <w:p>
+      <w:pPr>
+        <w:numPr>
+          <w:ilvl w:val="0"/>
+          <w:numId w:val="4"/>
+        </w:numPr>
+      </w:pPr>
+      <w:r>
+        <w:rPr>
+          <w:rFonts w:hint="eastAsia"/>
+        </w:rPr>
+        <w:t>教材检索模块</w:t>
+      </w:r>
+    </w:p>
+    <w:p>
+      <w:pPr>
+        <w:numPr>
+          <w:ilvl w:val="0"/>
+          <w:numId w:val="7"/>
+        </w:numPr>
+      </w:pPr>
+      <w:r>
+        <w:rPr>
+          <w:rFonts w:hint="eastAsia"/>
+        </w:rPr>
+        <w:t>通过关键词搜索教材</w:t>
+      </w:r>
+    </w:p>
+    <w:p>
+      <w:pPr>
+        <w:numPr>
+          <w:ilvl w:val="0"/>
+          <w:numId w:val="7"/>
+        </w:numPr>
+      </w:pPr>
+      <w:r>
+        <w:rPr>
+          <w:rFonts w:hint="eastAsia"/>
+        </w:rPr>
+        <w:t>显示用户搜索历史</w:t>
+      </w:r>
+    </w:p>
+    <w:p>
+      <w:pPr>
+        <w:numPr>
+          <w:ilvl w:val="0"/>
+          <w:numId w:val="7"/>
+        </w:numPr>
+      </w:pPr>
+      <w:r>
+        <w:rPr>
+          <w:rFonts w:hint="eastAsia"/>
+        </w:rPr>
+        <w:t>按一定的组织方式展示导航栏</w:t>
+      </w:r>
+    </w:p>
+    <w:p>
+      <w:pPr>
+        <w:tabs>
+          <w:tab w:val="left" w:pos="312"/>
+        </w:tabs>
+        <w:rPr>
+          <w:rFonts w:hint="eastAsia"/>
+        </w:rPr>
+      </w:pPr>
+    </w:p>
+    <w:p>
+      <w:pPr>
         <w:pStyle w:val="2"/>
       </w:pPr>
       <w:bookmarkStart w:id="7" w:name="_Toc43487771"/>
@@ -1902,55 +2600,55 @@
         <w:rPr>
           <w:rFonts w:hint="eastAsia"/>
         </w:rPr>
+        <w:t>使用语言：</w:t>
+      </w:r>
+      <w:r>
+        <w:rPr>
+          <w:rFonts w:hint="eastAsia"/>
+        </w:rPr>
+        <w:t>JavaScript, python</w:t>
+      </w:r>
+    </w:p>
+    <w:p>
+      <w:r>
+        <w:rPr>
+          <w:rFonts w:hint="eastAsia"/>
+        </w:rPr>
+        <w:t>以</w:t>
+      </w:r>
+      <w:r>
+        <w:rPr>
+          <w:rFonts w:hint="eastAsia"/>
+        </w:rPr>
+        <w:t>web</w:t>
+      </w:r>
+      <w:r>
+        <w:rPr>
+          <w:rFonts w:hint="eastAsia"/>
+        </w:rPr>
+        <w:t>应用呈现</w:t>
+      </w:r>
+    </w:p>
+    <w:p>
+      <w:pPr>
+        <w:pStyle w:val="3"/>
+        <w:rPr>
+          <w:sz w:val="24"/>
+        </w:rPr>
+      </w:pPr>
+      <w:r>
+        <w:rPr>
+          <w:rFonts w:hint="eastAsia"/>
+          <w:sz w:val="24"/>
+        </w:rPr>
         <w:lastRenderedPageBreak/>
-        <w:t>使用语言：</w:t>
-      </w:r>
-      <w:r>
-        <w:rPr>
-          <w:rFonts w:hint="eastAsia"/>
-        </w:rPr>
-        <w:t>JavaScript, python</w:t>
-      </w:r>
-    </w:p>
-    <w:p>
-      <w:r>
-        <w:rPr>
-          <w:rFonts w:hint="eastAsia"/>
-        </w:rPr>
-        <w:t>以</w:t>
-      </w:r>
-      <w:r>
-        <w:rPr>
-          <w:rFonts w:hint="eastAsia"/>
-        </w:rPr>
-        <w:t>web</w:t>
-      </w:r>
-      <w:r>
-        <w:rPr>
-          <w:rFonts w:hint="eastAsia"/>
-        </w:rPr>
-        <w:t>应用呈现</w:t>
-      </w:r>
-    </w:p>
-    <w:p>
-      <w:pPr>
-        <w:pStyle w:val="3"/>
-        <w:rPr>
+        <w:t>2.3.2</w:t>
+      </w:r>
+      <w:r>
+        <w:rPr>
+          <w:rFonts w:hint="eastAsia"/>
           <w:sz w:val="24"/>
         </w:rPr>
-      </w:pPr>
-      <w:r>
-        <w:rPr>
-          <w:rFonts w:hint="eastAsia"/>
-          <w:sz w:val="24"/>
-        </w:rPr>
-        <w:t>2.3.2</w:t>
-      </w:r>
-      <w:r>
-        <w:rPr>
-          <w:rFonts w:hint="eastAsia"/>
-          <w:sz w:val="24"/>
-        </w:rPr>
         <w:t>文档</w:t>
       </w:r>
     </w:p>
@@ -2218,11 +2916,6 @@
       <w:bookmarkEnd w:id="14"/>
     </w:p>
     <w:p>
-      <w:pPr>
-        <w:rPr>
-          <w:rFonts w:hint="eastAsia"/>
-        </w:rPr>
-      </w:pPr>
       <w:r>
         <w:rPr>
           <w:rFonts w:hint="eastAsia"/>
@@ -2343,11 +3036,6 @@
       <w:bookmarkEnd w:id="17"/>
     </w:p>
     <w:p>
-      <w:pPr>
-        <w:rPr>
-          <w:rFonts w:hint="eastAsia"/>
-        </w:rPr>
-      </w:pPr>
       <w:r>
         <w:rPr>
           <w:rFonts w:hint="eastAsia"/>
@@ -2375,8 +3063,8 @@
     </w:p>
     <w:p/>
     <w:sectPr>
-      <w:headerReference w:type="default" r:id="rId8"/>
-      <w:footerReference w:type="default" r:id="rId9"/>
+      <w:headerReference w:type="default" r:id="rId10"/>
+      <w:footerReference w:type="default" r:id="rId11"/>
       <w:pgSz w:w="11906" w:h="16838"/>
       <w:pgMar w:top="1440" w:right="1800" w:bottom="1440" w:left="1800" w:header="851" w:footer="992" w:gutter="0"/>
       <w:cols w:space="425"/>
@@ -2588,6 +3276,30 @@
     </w:lvl>
   </w:abstractNum>
   <w:abstractNum w:abstractNumId="2" w15:restartNumberingAfterBreak="0">
+    <w:nsid w:val="128FABA2"/>
+    <w:multiLevelType w:val="singleLevel"/>
+    <w:tmpl w:val="128FABA2"/>
+    <w:lvl w:ilvl="0">
+      <w:start w:val="1"/>
+      <w:numFmt w:val="decimal"/>
+      <w:suff w:val="nothing"/>
+      <w:lvlText w:val="（%1）"/>
+      <w:lvlJc w:val="left"/>
+    </w:lvl>
+  </w:abstractNum>
+  <w:abstractNum w:abstractNumId="3" w15:restartNumberingAfterBreak="0">
+    <w:nsid w:val="12F075D3"/>
+    <w:multiLevelType w:val="singleLevel"/>
+    <w:tmpl w:val="12F075D3"/>
+    <w:lvl w:ilvl="0">
+      <w:start w:val="1"/>
+      <w:numFmt w:val="decimal"/>
+      <w:suff w:val="nothing"/>
+      <w:lvlText w:val="（%1）"/>
+      <w:lvlJc w:val="left"/>
+    </w:lvl>
+  </w:abstractNum>
+  <w:abstractNum w:abstractNumId="4" w15:restartNumberingAfterBreak="0">
     <w:nsid w:val="18B5D9C1"/>
     <w:multiLevelType w:val="singleLevel"/>
     <w:tmpl w:val="18B5D9C1"/>
@@ -2601,6 +3313,34 @@
           <w:tab w:val="left" w:pos="312"/>
         </w:tabs>
       </w:pPr>
+    </w:lvl>
+  </w:abstractNum>
+  <w:abstractNum w:abstractNumId="5" w15:restartNumberingAfterBreak="0">
+    <w:nsid w:val="2F01A3FF"/>
+    <w:multiLevelType w:val="singleLevel"/>
+    <w:tmpl w:val="2F01A3FF"/>
+    <w:lvl w:ilvl="0">
+      <w:start w:val="1"/>
+      <w:numFmt w:val="decimal"/>
+      <w:lvlText w:val="%1."/>
+      <w:lvlJc w:val="left"/>
+      <w:pPr>
+        <w:tabs>
+          <w:tab w:val="left" w:pos="312"/>
+        </w:tabs>
+      </w:pPr>
+    </w:lvl>
+  </w:abstractNum>
+  <w:abstractNum w:abstractNumId="6" w15:restartNumberingAfterBreak="0">
+    <w:nsid w:val="76C74925"/>
+    <w:multiLevelType w:val="singleLevel"/>
+    <w:tmpl w:val="76C74925"/>
+    <w:lvl w:ilvl="0">
+      <w:start w:val="1"/>
+      <w:numFmt w:val="decimal"/>
+      <w:suff w:val="nothing"/>
+      <w:lvlText w:val="（%1）"/>
+      <w:lvlJc w:val="left"/>
     </w:lvl>
   </w:abstractNum>
   <w:num w:numId="1" w16cid:durableId="307975020">
@@ -2610,7 +3350,19 @@
     <w:abstractNumId w:val="1"/>
   </w:num>
   <w:num w:numId="3" w16cid:durableId="913317577">
+    <w:abstractNumId w:val="4"/>
+  </w:num>
+  <w:num w:numId="4" w16cid:durableId="627667519">
+    <w:abstractNumId w:val="5"/>
+  </w:num>
+  <w:num w:numId="5" w16cid:durableId="726610834">
+    <w:abstractNumId w:val="6"/>
+  </w:num>
+  <w:num w:numId="6" w16cid:durableId="536164397">
     <w:abstractNumId w:val="2"/>
+  </w:num>
+  <w:num w:numId="7" w16cid:durableId="539174817">
+    <w:abstractNumId w:val="3"/>
   </w:num>
 </w:numbering>
 </file>
@@ -3087,6 +3839,18 @@
       <w:u w:val="single"/>
     </w:rPr>
   </w:style>
+  <w:style w:type="character" w:styleId="a6">
+    <w:name w:val="Unresolved Mention"/>
+    <w:basedOn w:val="a0"/>
+    <w:uiPriority w:val="99"/>
+    <w:semiHidden/>
+    <w:unhideWhenUsed/>
+    <w:rsid w:val="00C07C6B"/>
+    <w:rPr>
+      <w:color w:val="605E5C"/>
+      <w:shd w:val="clear" w:color="auto" w:fill="E1DFDD"/>
+    </w:rPr>
+  </w:style>
 </w:styles>
 </file>
 

</xml_diff>

<commit_message>
doc: 02 03 more details
</commit_message>
<xml_diff>
--- a/doc/01_项目开发计划.docx
+++ b/doc/01_项目开发计划.docx
@@ -24,6 +24,7 @@
         </w:rPr>
         <w:t>北工大教材资源整合平台</w:t>
       </w:r>
+      <w:proofErr w:type="spellStart"/>
       <w:r>
         <w:rPr>
           <w:rFonts w:hint="eastAsia"/>
@@ -31,6 +32,7 @@
         </w:rPr>
         <w:t>TextbookGenius</w:t>
       </w:r>
+      <w:proofErr w:type="spellEnd"/>
     </w:p>
     <w:p>
       <w:pPr>
@@ -1454,7 +1456,13 @@
         <w:rPr>
           <w:rFonts w:hint="eastAsia"/>
         </w:rPr>
-        <w:t>考虑信息时代</w:t>
+        <w:t>考虑</w:t>
+      </w:r>
+      <w:r>
+        <w:rPr>
+          <w:rFonts w:hint="eastAsia"/>
+        </w:rPr>
+        <w:t>信息时代</w:t>
       </w:r>
       <w:r>
         <w:rPr>
@@ -1484,7 +1492,19 @@
         <w:rPr>
           <w:rFonts w:hint="eastAsia"/>
         </w:rPr>
-        <w:t>开发涉及技术的广泛使用，本组成员认为进行</w:t>
+        <w:t>开发涉及技术的广泛</w:t>
+      </w:r>
+      <w:r>
+        <w:rPr>
+          <w:rFonts w:hint="eastAsia"/>
+        </w:rPr>
+        <w:t>应用</w:t>
+      </w:r>
+      <w:r>
+        <w:rPr>
+          <w:rFonts w:hint="eastAsia"/>
+        </w:rPr>
+        <w:t>，本组成员认为进行</w:t>
       </w:r>
       <w:r>
         <w:rPr>
@@ -1496,7 +1516,19 @@
         <w:rPr>
           <w:rFonts w:hint="eastAsia"/>
         </w:rPr>
-        <w:t>开发可以将学习到的东西最大化，因此选择</w:t>
+        <w:t>开发可以将学习到的</w:t>
+      </w:r>
+      <w:r>
+        <w:rPr>
+          <w:rFonts w:hint="eastAsia"/>
+        </w:rPr>
+        <w:t>知识</w:t>
+      </w:r>
+      <w:r>
+        <w:rPr>
+          <w:rFonts w:hint="eastAsia"/>
+        </w:rPr>
+        <w:t>最大化，因此选择</w:t>
       </w:r>
       <w:r>
         <w:rPr>
@@ -1508,8 +1540,31 @@
         <w:rPr>
           <w:rFonts w:hint="eastAsia"/>
         </w:rPr>
-        <w:t>应用作为载体。</w:t>
-      </w:r>
+        <w:t>应用作为</w:t>
+      </w:r>
+      <w:r>
+        <w:rPr>
+          <w:rFonts w:hint="eastAsia"/>
+        </w:rPr>
+        <w:t>开发目标</w:t>
+      </w:r>
+      <w:r>
+        <w:rPr>
+          <w:rFonts w:hint="eastAsia"/>
+        </w:rPr>
+        <w:t>，学习并使用当前流行的技术进行开发</w:t>
+      </w:r>
+      <w:r>
+        <w:rPr>
+          <w:rFonts w:hint="eastAsia"/>
+        </w:rPr>
+        <w:t>。</w:t>
+      </w:r>
+    </w:p>
+    <w:p>
+      <w:pPr>
+        <w:ind w:firstLine="420"/>
+      </w:pPr>
       <w:r>
         <w:rPr>
           <w:rFonts w:hint="eastAsia"/>
@@ -1655,7 +1710,21 @@
         <w:rPr>
           <w:rFonts w:hint="eastAsia"/>
         </w:rPr>
-        <w:t xml:space="preserve"> Javascript </w:t>
+        <w:t xml:space="preserve"> </w:t>
+      </w:r>
+      <w:proofErr w:type="spellStart"/>
+      <w:r>
+        <w:rPr>
+          <w:rFonts w:hint="eastAsia"/>
+        </w:rPr>
+        <w:t>Javascript</w:t>
+      </w:r>
+      <w:proofErr w:type="spellEnd"/>
+      <w:r>
+        <w:rPr>
+          <w:rFonts w:hint="eastAsia"/>
+        </w:rPr>
+        <w:t xml:space="preserve"> </w:t>
       </w:r>
       <w:r>
         <w:rPr>
@@ -1731,6 +1800,74 @@
         </w:rPr>
         <w:t>可以专注于编写应用程序，而无需重新开发。</w:t>
       </w:r>
+    </w:p>
+    <w:p>
+      <w:pPr>
+        <w:rPr>
+          <w:rFonts w:hint="eastAsia"/>
+        </w:rPr>
+      </w:pPr>
+      <w:r>
+        <w:rPr>
+          <w:rFonts w:hint="eastAsia"/>
+        </w:rPr>
+        <w:t>Material UI</w:t>
+      </w:r>
+      <w:r>
+        <w:rPr>
+          <w:rFonts w:hint="eastAsia"/>
+        </w:rPr>
+        <w:t>，</w:t>
+      </w:r>
+      <w:r>
+        <w:rPr>
+          <w:rFonts w:hint="eastAsia"/>
+        </w:rPr>
+        <w:t>是</w:t>
+      </w:r>
+      <w:r>
+        <w:rPr>
+          <w:rFonts w:hint="eastAsia"/>
+        </w:rPr>
+        <w:t>React</w:t>
+      </w:r>
+      <w:r>
+        <w:rPr>
+          <w:rFonts w:hint="eastAsia"/>
+        </w:rPr>
+        <w:t>的一个</w:t>
+      </w:r>
+      <w:r>
+        <w:rPr>
+          <w:rFonts w:hint="eastAsia"/>
+        </w:rPr>
+        <w:t>UI</w:t>
+      </w:r>
+      <w:r>
+        <w:rPr>
+          <w:rFonts w:hint="eastAsia"/>
+        </w:rPr>
+        <w:t>框架，它提供了各种现成的组件，可以在</w:t>
+      </w:r>
+      <w:r>
+        <w:rPr>
+          <w:rFonts w:hint="eastAsia"/>
+        </w:rPr>
+        <w:t>React</w:t>
+      </w:r>
+      <w:r>
+        <w:rPr>
+          <w:rFonts w:hint="eastAsia"/>
+        </w:rPr>
+        <w:t>项目中使用。</w:t>
+      </w:r>
+    </w:p>
+    <w:p>
+      <w:pPr>
+        <w:rPr>
+          <w:rFonts w:hint="eastAsia"/>
+        </w:rPr>
+      </w:pPr>
     </w:p>
     <w:p>
       <w:pPr>
@@ -1837,13 +1974,7 @@
       </w:hyperlink>
     </w:p>
     <w:p/>
-    <w:p>
-      <w:pPr>
-        <w:rPr>
-          <w:rFonts w:hint="eastAsia"/>
-        </w:rPr>
-      </w:pPr>
-    </w:p>
+    <w:p/>
     <w:p>
       <w:pPr>
         <w:pStyle w:val="1"/>
@@ -1984,6 +2115,7 @@
         <w:rPr>
           <w:rFonts w:hint="eastAsia"/>
         </w:rPr>
+        <w:lastRenderedPageBreak/>
         <w:t>软件按功能划分为用户</w:t>
       </w:r>
       <w:r>
@@ -2060,7 +2192,6 @@
         <w:rPr>
           <w:rFonts w:hint="eastAsia"/>
         </w:rPr>
-        <w:lastRenderedPageBreak/>
         <w:t>用户注册、登录</w:t>
       </w:r>
     </w:p>
@@ -2482,9 +2613,6 @@
         <w:tabs>
           <w:tab w:val="left" w:pos="312"/>
         </w:tabs>
-        <w:rPr>
-          <w:rFonts w:hint="eastAsia"/>
-        </w:rPr>
       </w:pPr>
     </w:p>
     <w:p>
@@ -2570,6 +2698,7 @@
         </w:rPr>
         <w:t>程序名称：北工大教材资源整合平台</w:t>
       </w:r>
+      <w:proofErr w:type="spellStart"/>
       <w:r>
         <w:rPr>
           <w:rFonts w:hint="eastAsia"/>
@@ -2594,6 +2723,7 @@
         </w:rPr>
         <w:t>enius</w:t>
       </w:r>
+      <w:proofErr w:type="spellEnd"/>
     </w:p>
     <w:p>
       <w:r>
@@ -2614,6 +2744,7 @@
         <w:rPr>
           <w:rFonts w:hint="eastAsia"/>
         </w:rPr>
+        <w:lastRenderedPageBreak/>
         <w:t>以</w:t>
       </w:r>
       <w:r>
@@ -2641,298 +2772,426 @@
           <w:rFonts w:hint="eastAsia"/>
           <w:sz w:val="24"/>
         </w:rPr>
+        <w:t>2.3.2</w:t>
+      </w:r>
+      <w:r>
+        <w:rPr>
+          <w:rFonts w:hint="eastAsia"/>
+          <w:sz w:val="24"/>
+        </w:rPr>
+        <w:t>文档</w:t>
+      </w:r>
+    </w:p>
+    <w:p>
+      <w:r>
+        <w:rPr>
+          <w:rFonts w:hint="eastAsia"/>
+        </w:rPr>
+        <w:t>【列出应交付的文档。】</w:t>
+      </w:r>
+    </w:p>
+    <w:p>
+      <w:r>
+        <w:rPr>
+          <w:rFonts w:hint="eastAsia"/>
+        </w:rPr>
+        <w:t>01-</w:t>
+      </w:r>
+      <w:r>
+        <w:rPr>
+          <w:rFonts w:hint="eastAsia"/>
+        </w:rPr>
+        <w:t>项目开发计划</w:t>
+      </w:r>
+    </w:p>
+    <w:p>
+      <w:r>
+        <w:rPr>
+          <w:rFonts w:hint="eastAsia"/>
+        </w:rPr>
+        <w:t>02-</w:t>
+      </w:r>
+      <w:r>
+        <w:rPr>
+          <w:rFonts w:hint="eastAsia"/>
+        </w:rPr>
+        <w:t>需求规格说明</w:t>
+      </w:r>
+    </w:p>
+    <w:p>
+      <w:r>
+        <w:rPr>
+          <w:rFonts w:hint="eastAsia"/>
+        </w:rPr>
+        <w:t>03-</w:t>
+      </w:r>
+      <w:r>
+        <w:rPr>
+          <w:rFonts w:hint="eastAsia"/>
+        </w:rPr>
+        <w:t>软件设计说明</w:t>
+      </w:r>
+    </w:p>
+    <w:p>
+      <w:r>
+        <w:rPr>
+          <w:rFonts w:hint="eastAsia"/>
+        </w:rPr>
+        <w:t>04-</w:t>
+      </w:r>
+      <w:r>
+        <w:rPr>
+          <w:rFonts w:hint="eastAsia"/>
+        </w:rPr>
+        <w:t>项目开发记录</w:t>
+      </w:r>
+    </w:p>
+    <w:p>
+      <w:r>
+        <w:rPr>
+          <w:rFonts w:hint="eastAsia"/>
+        </w:rPr>
+        <w:t>05-</w:t>
+      </w:r>
+      <w:r>
+        <w:rPr>
+          <w:rFonts w:hint="eastAsia"/>
+        </w:rPr>
+        <w:t>测试计划</w:t>
+      </w:r>
+    </w:p>
+    <w:p>
+      <w:r>
+        <w:rPr>
+          <w:rFonts w:hint="eastAsia"/>
+        </w:rPr>
+        <w:t>06-</w:t>
+      </w:r>
+      <w:r>
+        <w:rPr>
+          <w:rFonts w:hint="eastAsia"/>
+        </w:rPr>
+        <w:t>用户操作手册</w:t>
+      </w:r>
+    </w:p>
+    <w:p>
+      <w:pPr>
+        <w:pStyle w:val="2"/>
+      </w:pPr>
+      <w:bookmarkStart w:id="9" w:name="_Toc43487773"/>
+      <w:r>
+        <w:rPr>
+          <w:rFonts w:hint="eastAsia"/>
+        </w:rPr>
+        <w:t>2.4</w:t>
+      </w:r>
+      <w:r>
+        <w:rPr>
+          <w:rFonts w:hint="eastAsia"/>
+        </w:rPr>
+        <w:t>运行环境</w:t>
+      </w:r>
+      <w:bookmarkEnd w:id="9"/>
+    </w:p>
+    <w:p>
+      <w:r>
+        <w:rPr>
+          <w:rFonts w:hint="eastAsia"/>
+        </w:rPr>
+        <w:t>【应包括硬件环境、软件环境。】</w:t>
+      </w:r>
+    </w:p>
+    <w:p>
+      <w:r>
+        <w:rPr>
+          <w:rFonts w:hint="eastAsia"/>
+        </w:rPr>
+        <w:t>硬件环境：可连网的电脑，服务器</w:t>
+      </w:r>
+    </w:p>
+    <w:p>
+      <w:r>
+        <w:rPr>
+          <w:rFonts w:hint="eastAsia"/>
+        </w:rPr>
+        <w:t>软件环境：浏览器</w:t>
+      </w:r>
+    </w:p>
+    <w:p>
+      <w:pPr>
+        <w:pStyle w:val="2"/>
+      </w:pPr>
+      <w:bookmarkStart w:id="10" w:name="_Toc43487774"/>
+      <w:r>
+        <w:rPr>
+          <w:rFonts w:hint="eastAsia"/>
+        </w:rPr>
+        <w:t>2.5</w:t>
+      </w:r>
+      <w:r>
+        <w:rPr>
+          <w:rFonts w:hint="eastAsia"/>
+        </w:rPr>
+        <w:t>服务</w:t>
+      </w:r>
+      <w:bookmarkEnd w:id="10"/>
+    </w:p>
+    <w:p>
+      <w:r>
+        <w:rPr>
+          <w:rFonts w:hint="eastAsia"/>
+        </w:rPr>
+        <w:t>【阐明开发单位可向用户提供的服务。如人员培训、安装、保修、维护和其他运行支持。】</w:t>
+      </w:r>
+    </w:p>
+    <w:p>
+      <w:r>
+        <w:rPr>
+          <w:rFonts w:hint="eastAsia"/>
+        </w:rPr>
+        <w:t>无</w:t>
+      </w:r>
+    </w:p>
+    <w:p>
+      <w:pPr>
+        <w:pStyle w:val="2"/>
+      </w:pPr>
+      <w:bookmarkStart w:id="11" w:name="_Toc43487775"/>
+      <w:r>
+        <w:rPr>
+          <w:rFonts w:hint="eastAsia"/>
+        </w:rPr>
+        <w:t>2.6</w:t>
+      </w:r>
+      <w:r>
+        <w:rPr>
+          <w:rFonts w:hint="eastAsia"/>
+        </w:rPr>
+        <w:t>验收标准</w:t>
+      </w:r>
+      <w:bookmarkEnd w:id="11"/>
+    </w:p>
+    <w:p>
+      <w:r>
+        <w:rPr>
+          <w:rFonts w:hint="eastAsia"/>
+        </w:rPr>
+        <w:t>能实现基本功能（用户管理、教材管理）的可运行程序</w:t>
+      </w:r>
+    </w:p>
+    <w:p/>
+    <w:p>
+      <w:pPr>
+        <w:pStyle w:val="1"/>
+      </w:pPr>
+      <w:bookmarkStart w:id="12" w:name="_Toc43487776"/>
+      <w:r>
+        <w:rPr>
+          <w:rFonts w:hint="eastAsia"/>
+        </w:rPr>
+        <w:t>3</w:t>
+      </w:r>
+      <w:r>
+        <w:rPr>
+          <w:rFonts w:hint="eastAsia"/>
+        </w:rPr>
+        <w:t>．实施计划</w:t>
+      </w:r>
+      <w:bookmarkEnd w:id="12"/>
+    </w:p>
+    <w:p>
+      <w:pPr>
+        <w:pStyle w:val="2"/>
+      </w:pPr>
+      <w:bookmarkStart w:id="13" w:name="_Toc43487777"/>
+      <w:r>
+        <w:rPr>
+          <w:rFonts w:hint="eastAsia"/>
+        </w:rPr>
+        <w:t>3.1</w:t>
+      </w:r>
+      <w:r>
+        <w:rPr>
+          <w:rFonts w:hint="eastAsia"/>
+        </w:rPr>
+        <w:t>任务分解</w:t>
+      </w:r>
+      <w:bookmarkEnd w:id="13"/>
+    </w:p>
+    <w:p>
+      <w:r>
+        <w:rPr>
+          <w:rFonts w:hint="eastAsia"/>
+        </w:rPr>
+        <w:t>【任务的划分及各项任务的负责人。】</w:t>
+      </w:r>
+    </w:p>
+    <w:p/>
+    <w:p>
+      <w:pPr>
+        <w:pStyle w:val="2"/>
+      </w:pPr>
+      <w:bookmarkStart w:id="14" w:name="_Toc43487778"/>
+      <w:r>
+        <w:rPr>
+          <w:rFonts w:hint="eastAsia"/>
+        </w:rPr>
+        <w:t>3.2</w:t>
+      </w:r>
+      <w:r>
+        <w:rPr>
+          <w:rFonts w:hint="eastAsia"/>
+        </w:rPr>
+        <w:t>进度</w:t>
+      </w:r>
+      <w:bookmarkEnd w:id="14"/>
+    </w:p>
+    <w:p>
+      <w:r>
+        <w:rPr>
+          <w:rFonts w:hint="eastAsia"/>
+        </w:rPr>
+        <w:t>【按阶段完成的项目，用图表说明开始时间、完成时间。】</w:t>
+      </w:r>
+    </w:p>
+    <w:p>
+      <w:r>
+        <w:rPr>
+          <w:rFonts w:hint="eastAsia"/>
+        </w:rPr>
+        <w:t xml:space="preserve">3.19 </w:t>
+      </w:r>
+      <w:r>
+        <w:rPr>
+          <w:rFonts w:hint="eastAsia"/>
+        </w:rPr>
+        <w:t>确定选题，确定以文件调查的方式进行需求获取，建立</w:t>
+      </w:r>
+      <w:r>
+        <w:rPr>
+          <w:rFonts w:hint="eastAsia"/>
+        </w:rPr>
+        <w:t>git</w:t>
+      </w:r>
+      <w:r>
+        <w:rPr>
+          <w:rFonts w:hint="eastAsia"/>
+        </w:rPr>
+        <w:t>仓库</w:t>
+      </w:r>
+    </w:p>
+    <w:p>
+      <w:r>
+        <w:rPr>
+          <w:rFonts w:hint="eastAsia"/>
+        </w:rPr>
         <w:lastRenderedPageBreak/>
-        <w:t>2.3.2</w:t>
-      </w:r>
-      <w:r>
-        <w:rPr>
-          <w:rFonts w:hint="eastAsia"/>
-          <w:sz w:val="24"/>
-        </w:rPr>
-        <w:t>文档</w:t>
-      </w:r>
-    </w:p>
-    <w:p>
-      <w:r>
-        <w:rPr>
-          <w:rFonts w:hint="eastAsia"/>
-        </w:rPr>
-        <w:t>【列出应交付的文档。】</w:t>
-      </w:r>
-    </w:p>
-    <w:p>
-      <w:r>
-        <w:rPr>
-          <w:rFonts w:hint="eastAsia"/>
-        </w:rPr>
-        <w:t>01-</w:t>
-      </w:r>
-      <w:r>
-        <w:rPr>
-          <w:rFonts w:hint="eastAsia"/>
-        </w:rPr>
-        <w:t>项目开发计划</w:t>
-      </w:r>
-    </w:p>
-    <w:p>
-      <w:r>
-        <w:rPr>
-          <w:rFonts w:hint="eastAsia"/>
-        </w:rPr>
-        <w:t>02-</w:t>
-      </w:r>
-      <w:r>
-        <w:rPr>
-          <w:rFonts w:hint="eastAsia"/>
-        </w:rPr>
-        <w:t>需求规格说明</w:t>
-      </w:r>
-    </w:p>
-    <w:p>
-      <w:r>
-        <w:rPr>
-          <w:rFonts w:hint="eastAsia"/>
-        </w:rPr>
-        <w:t>03-</w:t>
-      </w:r>
-      <w:r>
-        <w:rPr>
-          <w:rFonts w:hint="eastAsia"/>
-        </w:rPr>
-        <w:t>软件设计说明</w:t>
-      </w:r>
-    </w:p>
-    <w:p>
-      <w:r>
-        <w:rPr>
-          <w:rFonts w:hint="eastAsia"/>
-        </w:rPr>
-        <w:t>04-</w:t>
-      </w:r>
-      <w:r>
-        <w:rPr>
-          <w:rFonts w:hint="eastAsia"/>
-        </w:rPr>
-        <w:t>项目开发记录</w:t>
-      </w:r>
-    </w:p>
-    <w:p>
-      <w:r>
-        <w:rPr>
-          <w:rFonts w:hint="eastAsia"/>
-        </w:rPr>
-        <w:t>05-</w:t>
-      </w:r>
-      <w:r>
-        <w:rPr>
-          <w:rFonts w:hint="eastAsia"/>
-        </w:rPr>
-        <w:t>测试计划</w:t>
-      </w:r>
-    </w:p>
-    <w:p>
-      <w:r>
-        <w:rPr>
-          <w:rFonts w:hint="eastAsia"/>
-        </w:rPr>
-        <w:t>06-</w:t>
-      </w:r>
-      <w:r>
-        <w:rPr>
-          <w:rFonts w:hint="eastAsia"/>
-        </w:rPr>
-        <w:t>用户操作手册</w:t>
+        <w:t>期间：确定技术栈</w:t>
+      </w:r>
+    </w:p>
+    <w:p>
+      <w:r>
+        <w:rPr>
+          <w:rFonts w:hint="eastAsia"/>
+        </w:rPr>
+        <w:t xml:space="preserve">4.2 </w:t>
+      </w:r>
+      <w:r>
+        <w:rPr>
+          <w:rFonts w:hint="eastAsia"/>
+        </w:rPr>
+        <w:t>根据问卷调查结果进行需求分析，完成</w:t>
+      </w:r>
+      <w:proofErr w:type="spellStart"/>
+      <w:r>
+        <w:rPr>
+          <w:rFonts w:hint="eastAsia"/>
+        </w:rPr>
+        <w:t>React+Djano</w:t>
+      </w:r>
+      <w:proofErr w:type="spellEnd"/>
+      <w:r>
+        <w:rPr>
+          <w:rFonts w:hint="eastAsia"/>
+        </w:rPr>
+        <w:t>的环境配置</w:t>
+      </w:r>
+    </w:p>
+    <w:p>
+      <w:r>
+        <w:rPr>
+          <w:rFonts w:hint="eastAsia"/>
+        </w:rPr>
+        <w:t>5</w:t>
+      </w:r>
+      <w:r>
+        <w:rPr>
+          <w:rFonts w:hint="eastAsia"/>
+        </w:rPr>
+        <w:t>月</w:t>
+      </w:r>
+      <w:r>
+        <w:rPr>
+          <w:rFonts w:hint="eastAsia"/>
+        </w:rPr>
+        <w:t xml:space="preserve"> </w:t>
+      </w:r>
+      <w:r>
+        <w:rPr>
+          <w:rFonts w:hint="eastAsia"/>
+        </w:rPr>
+        <w:t>开始学习性开发</w:t>
+      </w:r>
+    </w:p>
+    <w:p>
+      <w:r>
+        <w:rPr>
+          <w:rFonts w:hint="eastAsia"/>
+        </w:rPr>
+        <w:t xml:space="preserve">7.1 </w:t>
+      </w:r>
+      <w:r>
+        <w:rPr>
+          <w:rFonts w:hint="eastAsia"/>
+        </w:rPr>
+        <w:t>正式开始开发用户管理模块、教材管理模块和检索功能</w:t>
+      </w:r>
+      <w:r>
+        <w:rPr>
+          <w:rFonts w:hint="eastAsia"/>
+        </w:rPr>
+        <w:t>，并集成</w:t>
+      </w:r>
+    </w:p>
+    <w:p>
+      <w:r>
+        <w:rPr>
+          <w:rFonts w:hint="eastAsia"/>
+        </w:rPr>
+        <w:t xml:space="preserve">7.6 </w:t>
+      </w:r>
+      <w:r>
+        <w:rPr>
+          <w:rFonts w:hint="eastAsia"/>
+        </w:rPr>
+        <w:t>开始论坛模块的开发</w:t>
+      </w:r>
+      <w:r>
+        <w:rPr>
+          <w:rFonts w:hint="eastAsia"/>
+        </w:rPr>
+        <w:t>，开始将系统部署到服务器</w:t>
       </w:r>
     </w:p>
     <w:p>
       <w:pPr>
         <w:pStyle w:val="2"/>
       </w:pPr>
-      <w:bookmarkStart w:id="9" w:name="_Toc43487773"/>
-      <w:r>
-        <w:rPr>
-          <w:rFonts w:hint="eastAsia"/>
-        </w:rPr>
-        <w:t>2.4</w:t>
-      </w:r>
-      <w:r>
-        <w:rPr>
-          <w:rFonts w:hint="eastAsia"/>
-        </w:rPr>
-        <w:t>运行环境</w:t>
-      </w:r>
-      <w:bookmarkEnd w:id="9"/>
-    </w:p>
-    <w:p>
-      <w:r>
-        <w:rPr>
-          <w:rFonts w:hint="eastAsia"/>
-        </w:rPr>
-        <w:t>【应包括硬件环境、软件环境。】</w:t>
-      </w:r>
-    </w:p>
-    <w:p>
-      <w:r>
-        <w:rPr>
-          <w:rFonts w:hint="eastAsia"/>
-        </w:rPr>
-        <w:t>硬件环境：可连网的电脑，服务器</w:t>
-      </w:r>
-    </w:p>
-    <w:p>
-      <w:r>
-        <w:rPr>
-          <w:rFonts w:hint="eastAsia"/>
-        </w:rPr>
-        <w:t>软件环境：浏览器</w:t>
-      </w:r>
-    </w:p>
-    <w:p>
-      <w:pPr>
-        <w:pStyle w:val="2"/>
-      </w:pPr>
-      <w:bookmarkStart w:id="10" w:name="_Toc43487774"/>
-      <w:r>
-        <w:rPr>
-          <w:rFonts w:hint="eastAsia"/>
-        </w:rPr>
-        <w:t>2.5</w:t>
-      </w:r>
-      <w:r>
-        <w:rPr>
-          <w:rFonts w:hint="eastAsia"/>
-        </w:rPr>
-        <w:t>服务</w:t>
-      </w:r>
-      <w:bookmarkEnd w:id="10"/>
-    </w:p>
-    <w:p>
-      <w:r>
-        <w:rPr>
-          <w:rFonts w:hint="eastAsia"/>
-        </w:rPr>
-        <w:t>【阐明开发单位可向用户提供的服务。如人员培训、安装、保修、维护和其他运行支持。】</w:t>
-      </w:r>
-    </w:p>
-    <w:p>
-      <w:r>
-        <w:rPr>
-          <w:rFonts w:hint="eastAsia"/>
-        </w:rPr>
-        <w:t>无</w:t>
-      </w:r>
-    </w:p>
-    <w:p>
-      <w:pPr>
-        <w:pStyle w:val="2"/>
-      </w:pPr>
-      <w:bookmarkStart w:id="11" w:name="_Toc43487775"/>
-      <w:r>
-        <w:rPr>
-          <w:rFonts w:hint="eastAsia"/>
-        </w:rPr>
-        <w:t>2.6</w:t>
-      </w:r>
-      <w:r>
-        <w:rPr>
-          <w:rFonts w:hint="eastAsia"/>
-        </w:rPr>
-        <w:t>验收标准</w:t>
-      </w:r>
-      <w:bookmarkEnd w:id="11"/>
-    </w:p>
-    <w:p>
-      <w:r>
-        <w:rPr>
-          <w:rFonts w:hint="eastAsia"/>
-        </w:rPr>
-        <w:t>能实现基本功能（用户管理、教材管理）的可运行程序</w:t>
-      </w:r>
-    </w:p>
-    <w:p/>
-    <w:p>
-      <w:pPr>
-        <w:pStyle w:val="1"/>
-      </w:pPr>
-      <w:bookmarkStart w:id="12" w:name="_Toc43487776"/>
-      <w:r>
-        <w:rPr>
-          <w:rFonts w:hint="eastAsia"/>
-        </w:rPr>
-        <w:t>3</w:t>
-      </w:r>
-      <w:r>
-        <w:rPr>
-          <w:rFonts w:hint="eastAsia"/>
-        </w:rPr>
-        <w:t>．实施计划</w:t>
-      </w:r>
-      <w:bookmarkEnd w:id="12"/>
-    </w:p>
-    <w:p>
-      <w:pPr>
-        <w:pStyle w:val="2"/>
-      </w:pPr>
-      <w:bookmarkStart w:id="13" w:name="_Toc43487777"/>
-      <w:r>
-        <w:rPr>
-          <w:rFonts w:hint="eastAsia"/>
-        </w:rPr>
-        <w:t>3.1</w:t>
-      </w:r>
-      <w:r>
-        <w:rPr>
-          <w:rFonts w:hint="eastAsia"/>
-        </w:rPr>
-        <w:t>任务分解</w:t>
-      </w:r>
-      <w:bookmarkEnd w:id="13"/>
-    </w:p>
-    <w:p>
-      <w:r>
-        <w:rPr>
-          <w:rFonts w:hint="eastAsia"/>
-        </w:rPr>
-        <w:t>【任务的划分及各项任务的负责人。】</w:t>
-      </w:r>
-    </w:p>
-    <w:p>
-      <w:pPr>
-        <w:pStyle w:val="2"/>
-      </w:pPr>
-      <w:bookmarkStart w:id="14" w:name="_Toc43487778"/>
-      <w:r>
-        <w:rPr>
-          <w:rFonts w:hint="eastAsia"/>
-        </w:rPr>
-        <w:t>3.2</w:t>
-      </w:r>
-      <w:r>
-        <w:rPr>
-          <w:rFonts w:hint="eastAsia"/>
-        </w:rPr>
-        <w:t>进度</w:t>
-      </w:r>
-      <w:bookmarkEnd w:id="14"/>
-    </w:p>
-    <w:p>
-      <w:r>
-        <w:rPr>
-          <w:rFonts w:hint="eastAsia"/>
-        </w:rPr>
-        <w:t>【按阶段完成的项目，用图表说明开始时间、完成时间。】</w:t>
-      </w:r>
-    </w:p>
-    <w:p>
-      <w:pPr>
-        <w:pStyle w:val="2"/>
-      </w:pPr>
       <w:bookmarkStart w:id="15" w:name="_Toc43487780"/>
       <w:r>
         <w:rPr>
           <w:rFonts w:hint="eastAsia"/>
         </w:rPr>
-        <w:lastRenderedPageBreak/>
         <w:t>3.</w:t>
       </w:r>
       <w:r>

</xml_diff>

<commit_message>
doc: i dont even know what shit has been changed
</commit_message>
<xml_diff>
--- a/doc/01_项目开发计划.docx
+++ b/doc/01_项目开发计划.docx
@@ -3101,16 +3101,2208 @@
     </w:p>
     <w:p>
       <w:pPr>
-        <w:rPr>
-          <w:rFonts w:hint="eastAsia"/>
-        </w:rPr>
-      </w:pPr>
-      <w:r>
-        <w:rPr>
-          <w:rFonts w:hint="eastAsia"/>
-        </w:rPr>
-        <w:t>文档负责人：李懿璇</w:t>
-      </w:r>
+        <w:pStyle w:val="a7"/>
+        <w:numPr>
+          <w:ilvl w:val="0"/>
+          <w:numId w:val="9"/>
+        </w:numPr>
+        <w:ind w:firstLineChars="0"/>
+      </w:pPr>
+      <w:r>
+        <w:rPr>
+          <w:rFonts w:hint="eastAsia"/>
+        </w:rPr>
+        <w:t>教材管理模块</w:t>
+      </w:r>
+    </w:p>
+    <w:p>
+      <w:pPr>
+        <w:pStyle w:val="a7"/>
+        <w:numPr>
+          <w:ilvl w:val="1"/>
+          <w:numId w:val="9"/>
+        </w:numPr>
+        <w:tabs>
+          <w:tab w:val="left" w:pos="360"/>
+        </w:tabs>
+        <w:ind w:firstLineChars="0"/>
+      </w:pPr>
+      <w:proofErr w:type="spellStart"/>
+      <w:r>
+        <w:rPr>
+          <w:rFonts w:hint="eastAsia"/>
+        </w:rPr>
+        <w:t>CreateBookPage</w:t>
+      </w:r>
+      <w:proofErr w:type="spellEnd"/>
+      <w:r>
+        <w:rPr>
+          <w:rFonts w:hint="eastAsia"/>
+        </w:rPr>
+        <w:t xml:space="preserve"> </w:t>
+      </w:r>
+      <w:r>
+        <w:rPr>
+          <w:rFonts w:hint="eastAsia"/>
+        </w:rPr>
+        <w:t>张嘉茵</w:t>
+      </w:r>
+    </w:p>
+    <w:p>
+      <w:pPr>
+        <w:pStyle w:val="a7"/>
+        <w:numPr>
+          <w:ilvl w:val="2"/>
+          <w:numId w:val="9"/>
+        </w:numPr>
+        <w:tabs>
+          <w:tab w:val="left" w:pos="360"/>
+        </w:tabs>
+        <w:ind w:firstLineChars="0"/>
+      </w:pPr>
+      <w:r>
+        <w:rPr>
+          <w:rFonts w:hint="eastAsia"/>
+        </w:rPr>
+        <w:t>功能：添加书籍，可通过</w:t>
+      </w:r>
+      <w:r>
+        <w:rPr>
+          <w:rFonts w:hint="eastAsia"/>
+        </w:rPr>
+        <w:t>ISBN</w:t>
+      </w:r>
+      <w:r>
+        <w:rPr>
+          <w:rFonts w:hint="eastAsia"/>
+        </w:rPr>
+        <w:t>号通过豆瓣</w:t>
+      </w:r>
+      <w:r>
+        <w:rPr>
+          <w:rFonts w:hint="eastAsia"/>
+        </w:rPr>
+        <w:t>API</w:t>
+      </w:r>
+      <w:r>
+        <w:rPr>
+          <w:rFonts w:hint="eastAsia"/>
+        </w:rPr>
+        <w:t>意见获得教材基本信息</w:t>
+      </w:r>
+    </w:p>
+    <w:p>
+      <w:pPr>
+        <w:pStyle w:val="a7"/>
+        <w:numPr>
+          <w:ilvl w:val="2"/>
+          <w:numId w:val="9"/>
+        </w:numPr>
+        <w:tabs>
+          <w:tab w:val="left" w:pos="360"/>
+        </w:tabs>
+        <w:ind w:firstLineChars="0"/>
+      </w:pPr>
+      <w:r>
+        <w:rPr>
+          <w:rFonts w:hint="eastAsia"/>
+        </w:rPr>
+        <w:t>路由：</w:t>
+      </w:r>
+      <w:r>
+        <w:rPr>
+          <w:rFonts w:hint="eastAsia"/>
+        </w:rPr>
+        <w:t>/</w:t>
+      </w:r>
+      <w:proofErr w:type="gramStart"/>
+      <w:r>
+        <w:rPr>
+          <w:rFonts w:hint="eastAsia"/>
+        </w:rPr>
+        <w:t>create</w:t>
+      </w:r>
+      <w:proofErr w:type="gramEnd"/>
+    </w:p>
+    <w:p>
+      <w:pPr>
+        <w:pStyle w:val="a7"/>
+        <w:numPr>
+          <w:ilvl w:val="2"/>
+          <w:numId w:val="9"/>
+        </w:numPr>
+        <w:tabs>
+          <w:tab w:val="left" w:pos="360"/>
+        </w:tabs>
+        <w:ind w:firstLineChars="0"/>
+      </w:pPr>
+      <w:r>
+        <w:rPr>
+          <w:rFonts w:hint="eastAsia"/>
+        </w:rPr>
+        <w:t>API</w:t>
+      </w:r>
+    </w:p>
+    <w:p>
+      <w:pPr>
+        <w:pStyle w:val="a7"/>
+        <w:numPr>
+          <w:ilvl w:val="3"/>
+          <w:numId w:val="9"/>
+        </w:numPr>
+        <w:tabs>
+          <w:tab w:val="left" w:pos="360"/>
+        </w:tabs>
+        <w:ind w:firstLineChars="0"/>
+      </w:pPr>
+      <w:r>
+        <w:rPr>
+          <w:rFonts w:hint="eastAsia"/>
+        </w:rPr>
+        <w:t>添加书籍：</w:t>
+      </w:r>
+      <w:r>
+        <w:rPr>
+          <w:rFonts w:hint="eastAsia"/>
+        </w:rPr>
+        <w:t>POST /</w:t>
+      </w:r>
+      <w:proofErr w:type="spellStart"/>
+      <w:r>
+        <w:rPr>
+          <w:rFonts w:hint="eastAsia"/>
+        </w:rPr>
+        <w:t>api</w:t>
+      </w:r>
+      <w:proofErr w:type="spellEnd"/>
+      <w:r>
+        <w:rPr>
+          <w:rFonts w:hint="eastAsia"/>
+        </w:rPr>
+        <w:t>/create-book</w:t>
+      </w:r>
+    </w:p>
+    <w:p>
+      <w:pPr>
+        <w:pStyle w:val="a7"/>
+        <w:numPr>
+          <w:ilvl w:val="3"/>
+          <w:numId w:val="9"/>
+        </w:numPr>
+        <w:tabs>
+          <w:tab w:val="left" w:pos="360"/>
+        </w:tabs>
+        <w:ind w:firstLineChars="0"/>
+      </w:pPr>
+      <w:r>
+        <w:rPr>
+          <w:rFonts w:hint="eastAsia"/>
+        </w:rPr>
+        <w:t>访问豆瓣</w:t>
+      </w:r>
+      <w:r>
+        <w:rPr>
+          <w:rFonts w:hint="eastAsia"/>
+        </w:rPr>
+        <w:t>API</w:t>
+      </w:r>
+      <w:r>
+        <w:rPr>
+          <w:rFonts w:hint="eastAsia"/>
+        </w:rPr>
+        <w:t>：</w:t>
+      </w:r>
+      <w:r>
+        <w:rPr>
+          <w:rFonts w:hint="eastAsia"/>
+        </w:rPr>
+        <w:t>GET /</w:t>
+      </w:r>
+      <w:proofErr w:type="spellStart"/>
+      <w:r>
+        <w:rPr>
+          <w:rFonts w:hint="eastAsia"/>
+        </w:rPr>
+        <w:t>api</w:t>
+      </w:r>
+      <w:proofErr w:type="spellEnd"/>
+      <w:r>
+        <w:rPr>
+          <w:rFonts w:hint="eastAsia"/>
+        </w:rPr>
+        <w:t>/</w:t>
+      </w:r>
+      <w:proofErr w:type="spellStart"/>
+      <w:r>
+        <w:rPr>
+          <w:rFonts w:hint="eastAsia"/>
+        </w:rPr>
+        <w:t>get-Douban-</w:t>
+      </w:r>
+      <w:proofErr w:type="gramStart"/>
+      <w:r>
+        <w:rPr>
+          <w:rFonts w:hint="eastAsia"/>
+        </w:rPr>
+        <w:t>book?isbn</w:t>
+      </w:r>
+      <w:proofErr w:type="spellEnd"/>
+      <w:proofErr w:type="gramEnd"/>
+    </w:p>
+    <w:p>
+      <w:pPr>
+        <w:pStyle w:val="a7"/>
+        <w:numPr>
+          <w:ilvl w:val="1"/>
+          <w:numId w:val="9"/>
+        </w:numPr>
+        <w:tabs>
+          <w:tab w:val="left" w:pos="360"/>
+        </w:tabs>
+        <w:ind w:firstLineChars="0"/>
+      </w:pPr>
+      <w:proofErr w:type="spellStart"/>
+      <w:r>
+        <w:rPr>
+          <w:rFonts w:hint="eastAsia"/>
+        </w:rPr>
+        <w:lastRenderedPageBreak/>
+        <w:t>UpdateBookPage</w:t>
+      </w:r>
+      <w:proofErr w:type="spellEnd"/>
+      <w:r>
+        <w:rPr>
+          <w:rFonts w:hint="eastAsia"/>
+        </w:rPr>
+        <w:t xml:space="preserve"> </w:t>
+      </w:r>
+      <w:r>
+        <w:rPr>
+          <w:rFonts w:hint="eastAsia"/>
+        </w:rPr>
+        <w:t>彭叶</w:t>
+      </w:r>
+    </w:p>
+    <w:p>
+      <w:pPr>
+        <w:pStyle w:val="a7"/>
+        <w:numPr>
+          <w:ilvl w:val="2"/>
+          <w:numId w:val="9"/>
+        </w:numPr>
+        <w:tabs>
+          <w:tab w:val="left" w:pos="360"/>
+        </w:tabs>
+        <w:ind w:firstLineChars="0"/>
+      </w:pPr>
+      <w:r>
+        <w:rPr>
+          <w:rFonts w:hint="eastAsia"/>
+        </w:rPr>
+        <w:t>功能：修改书籍相关信息</w:t>
+      </w:r>
+    </w:p>
+    <w:p>
+      <w:pPr>
+        <w:pStyle w:val="a7"/>
+        <w:numPr>
+          <w:ilvl w:val="2"/>
+          <w:numId w:val="9"/>
+        </w:numPr>
+        <w:tabs>
+          <w:tab w:val="left" w:pos="360"/>
+        </w:tabs>
+        <w:ind w:firstLineChars="0"/>
+      </w:pPr>
+      <w:r>
+        <w:rPr>
+          <w:rFonts w:hint="eastAsia"/>
+        </w:rPr>
+        <w:t>API</w:t>
+      </w:r>
+      <w:r>
+        <w:rPr>
+          <w:rFonts w:hint="eastAsia"/>
+        </w:rPr>
+        <w:t>：</w:t>
+      </w:r>
+      <w:r>
+        <w:rPr>
+          <w:rFonts w:hint="eastAsia"/>
+        </w:rPr>
+        <w:t>PUT</w:t>
+      </w:r>
+      <w:r>
+        <w:rPr>
+          <w:rFonts w:hint="eastAsia"/>
+        </w:rPr>
+        <w:t>（</w:t>
+      </w:r>
+      <w:r>
+        <w:rPr>
+          <w:rFonts w:hint="eastAsia"/>
+        </w:rPr>
+        <w:t>PATCH</w:t>
+      </w:r>
+      <w:r>
+        <w:rPr>
+          <w:rFonts w:hint="eastAsia"/>
+        </w:rPr>
+        <w:t>？）</w:t>
+      </w:r>
+      <w:r>
+        <w:rPr>
+          <w:rFonts w:hint="eastAsia"/>
+        </w:rPr>
+        <w:t xml:space="preserve"> /</w:t>
+      </w:r>
+      <w:proofErr w:type="spellStart"/>
+      <w:r>
+        <w:rPr>
+          <w:rFonts w:hint="eastAsia"/>
+        </w:rPr>
+        <w:t>api</w:t>
+      </w:r>
+      <w:proofErr w:type="spellEnd"/>
+      <w:r>
+        <w:rPr>
+          <w:rFonts w:hint="eastAsia"/>
+        </w:rPr>
+        <w:t>/</w:t>
+      </w:r>
+      <w:proofErr w:type="spellStart"/>
+      <w:r>
+        <w:rPr>
+          <w:rFonts w:hint="eastAsia"/>
+        </w:rPr>
+        <w:t>update-book?isbn</w:t>
+      </w:r>
+      <w:proofErr w:type="spellEnd"/>
+    </w:p>
+    <w:p>
+      <w:pPr>
+        <w:pStyle w:val="a7"/>
+        <w:numPr>
+          <w:ilvl w:val="1"/>
+          <w:numId w:val="9"/>
+        </w:numPr>
+        <w:tabs>
+          <w:tab w:val="left" w:pos="360"/>
+        </w:tabs>
+        <w:ind w:firstLineChars="0"/>
+        <w:rPr>
+          <w:rFonts w:hint="eastAsia"/>
+        </w:rPr>
+      </w:pPr>
+      <w:proofErr w:type="spellStart"/>
+      <w:r>
+        <w:rPr>
+          <w:rFonts w:hint="eastAsia"/>
+        </w:rPr>
+        <w:t>BookPage</w:t>
+      </w:r>
+      <w:proofErr w:type="spellEnd"/>
+      <w:r>
+        <w:rPr>
+          <w:rFonts w:hint="eastAsia"/>
+        </w:rPr>
+        <w:t xml:space="preserve"> </w:t>
+      </w:r>
+      <w:r>
+        <w:rPr>
+          <w:rFonts w:hint="eastAsia"/>
+        </w:rPr>
+        <w:t>张嘉茵</w:t>
+      </w:r>
+    </w:p>
+    <w:p>
+      <w:pPr>
+        <w:pStyle w:val="a7"/>
+        <w:numPr>
+          <w:ilvl w:val="2"/>
+          <w:numId w:val="9"/>
+        </w:numPr>
+        <w:tabs>
+          <w:tab w:val="left" w:pos="360"/>
+        </w:tabs>
+        <w:ind w:firstLineChars="0"/>
+        <w:rPr>
+          <w:rFonts w:hint="eastAsia"/>
+        </w:rPr>
+      </w:pPr>
+      <w:r>
+        <w:rPr>
+          <w:rFonts w:hint="eastAsia"/>
+        </w:rPr>
+        <w:t>功能：展示教材信息，和教材相关通过外部系统获得的信息</w:t>
+      </w:r>
+    </w:p>
+    <w:p>
+      <w:pPr>
+        <w:pStyle w:val="a7"/>
+        <w:numPr>
+          <w:ilvl w:val="2"/>
+          <w:numId w:val="9"/>
+        </w:numPr>
+        <w:tabs>
+          <w:tab w:val="left" w:pos="360"/>
+        </w:tabs>
+        <w:ind w:firstLineChars="0"/>
+        <w:rPr>
+          <w:rFonts w:hint="eastAsia"/>
+        </w:rPr>
+      </w:pPr>
+      <w:r>
+        <w:rPr>
+          <w:rFonts w:hint="eastAsia"/>
+        </w:rPr>
+        <w:t>路由：</w:t>
+      </w:r>
+      <w:r>
+        <w:rPr>
+          <w:rFonts w:hint="eastAsia"/>
+        </w:rPr>
+        <w:t>/book</w:t>
+      </w:r>
+      <w:proofErr w:type="gramStart"/>
+      <w:r>
+        <w:rPr>
+          <w:rFonts w:hint="eastAsia"/>
+        </w:rPr>
+        <w:t>/:</w:t>
+      </w:r>
+      <w:proofErr w:type="spellStart"/>
+      <w:r>
+        <w:rPr>
+          <w:rFonts w:hint="eastAsia"/>
+        </w:rPr>
+        <w:t>bookId</w:t>
+      </w:r>
+      <w:proofErr w:type="spellEnd"/>
+      <w:proofErr w:type="gramEnd"/>
+    </w:p>
+    <w:p>
+      <w:pPr>
+        <w:pStyle w:val="a7"/>
+        <w:numPr>
+          <w:ilvl w:val="2"/>
+          <w:numId w:val="9"/>
+        </w:numPr>
+        <w:tabs>
+          <w:tab w:val="left" w:pos="360"/>
+        </w:tabs>
+        <w:ind w:firstLineChars="0"/>
+        <w:rPr>
+          <w:rFonts w:hint="eastAsia"/>
+        </w:rPr>
+      </w:pPr>
+      <w:r>
+        <w:rPr>
+          <w:rFonts w:hint="eastAsia"/>
+        </w:rPr>
+        <w:t>API</w:t>
+      </w:r>
+      <w:r>
+        <w:rPr>
+          <w:rFonts w:hint="eastAsia"/>
+        </w:rPr>
+        <w:t>：</w:t>
+      </w:r>
+    </w:p>
+    <w:p>
+      <w:pPr>
+        <w:pStyle w:val="a7"/>
+        <w:numPr>
+          <w:ilvl w:val="3"/>
+          <w:numId w:val="9"/>
+        </w:numPr>
+        <w:tabs>
+          <w:tab w:val="left" w:pos="360"/>
+        </w:tabs>
+        <w:ind w:firstLineChars="0"/>
+        <w:rPr>
+          <w:rFonts w:hint="eastAsia"/>
+        </w:rPr>
+      </w:pPr>
+      <w:r>
+        <w:rPr>
+          <w:rFonts w:hint="eastAsia"/>
+        </w:rPr>
+        <w:t>获得书籍信息：</w:t>
+      </w:r>
+      <w:r>
+        <w:rPr>
+          <w:rFonts w:hint="eastAsia"/>
+        </w:rPr>
+        <w:t>GET /</w:t>
+      </w:r>
+      <w:proofErr w:type="spellStart"/>
+      <w:r>
+        <w:rPr>
+          <w:rFonts w:hint="eastAsia"/>
+        </w:rPr>
+        <w:t>api</w:t>
+      </w:r>
+      <w:proofErr w:type="spellEnd"/>
+      <w:r>
+        <w:rPr>
+          <w:rFonts w:hint="eastAsia"/>
+        </w:rPr>
+        <w:t>/</w:t>
+      </w:r>
+      <w:proofErr w:type="spellStart"/>
+      <w:r>
+        <w:rPr>
+          <w:rFonts w:hint="eastAsia"/>
+        </w:rPr>
+        <w:t>get-</w:t>
+      </w:r>
+      <w:proofErr w:type="gramStart"/>
+      <w:r>
+        <w:rPr>
+          <w:rFonts w:hint="eastAsia"/>
+        </w:rPr>
+        <w:t>book?isbn</w:t>
+      </w:r>
+      <w:proofErr w:type="spellEnd"/>
+      <w:proofErr w:type="gramEnd"/>
+      <w:r>
+        <w:rPr>
+          <w:rFonts w:hint="eastAsia"/>
+        </w:rPr>
+        <w:t xml:space="preserve"> </w:t>
+      </w:r>
+      <w:r>
+        <w:rPr>
+          <w:rFonts w:hint="eastAsia"/>
+        </w:rPr>
+        <w:t>张嘉茵</w:t>
+      </w:r>
+    </w:p>
+    <w:p>
+      <w:pPr>
+        <w:pStyle w:val="a7"/>
+        <w:numPr>
+          <w:ilvl w:val="3"/>
+          <w:numId w:val="9"/>
+        </w:numPr>
+        <w:tabs>
+          <w:tab w:val="left" w:pos="360"/>
+        </w:tabs>
+        <w:ind w:firstLineChars="0"/>
+        <w:rPr>
+          <w:rFonts w:hint="eastAsia"/>
+        </w:rPr>
+      </w:pPr>
+      <w:proofErr w:type="gramStart"/>
+      <w:r>
+        <w:rPr>
+          <w:rFonts w:hint="eastAsia"/>
+        </w:rPr>
+        <w:t>访问淘宝</w:t>
+      </w:r>
+      <w:proofErr w:type="gramEnd"/>
+      <w:r>
+        <w:rPr>
+          <w:rFonts w:hint="eastAsia"/>
+        </w:rPr>
+        <w:t>API</w:t>
+      </w:r>
+      <w:r>
+        <w:rPr>
+          <w:rFonts w:hint="eastAsia"/>
+        </w:rPr>
+        <w:t>：</w:t>
+      </w:r>
+      <w:r>
+        <w:rPr>
+          <w:rFonts w:hint="eastAsia"/>
+        </w:rPr>
+        <w:t>GET /</w:t>
+      </w:r>
+      <w:proofErr w:type="spellStart"/>
+      <w:r>
+        <w:rPr>
+          <w:rFonts w:hint="eastAsia"/>
+        </w:rPr>
+        <w:t>api</w:t>
+      </w:r>
+      <w:proofErr w:type="spellEnd"/>
+      <w:r>
+        <w:rPr>
+          <w:rFonts w:hint="eastAsia"/>
+        </w:rPr>
+        <w:t>/get-</w:t>
+      </w:r>
+      <w:proofErr w:type="spellStart"/>
+      <w:r>
+        <w:rPr>
+          <w:rFonts w:hint="eastAsia"/>
+        </w:rPr>
+        <w:t>taobao</w:t>
+      </w:r>
+      <w:proofErr w:type="spellEnd"/>
+      <w:r>
+        <w:rPr>
+          <w:rFonts w:hint="eastAsia"/>
+        </w:rPr>
+        <w:t xml:space="preserve">-info </w:t>
+      </w:r>
+      <w:r>
+        <w:rPr>
+          <w:rFonts w:hint="eastAsia"/>
+        </w:rPr>
+        <w:t>彭叶</w:t>
+      </w:r>
+    </w:p>
+    <w:p>
+      <w:pPr>
+        <w:pStyle w:val="a7"/>
+        <w:numPr>
+          <w:ilvl w:val="3"/>
+          <w:numId w:val="9"/>
+        </w:numPr>
+        <w:tabs>
+          <w:tab w:val="left" w:pos="360"/>
+        </w:tabs>
+        <w:ind w:firstLineChars="0"/>
+        <w:rPr>
+          <w:rFonts w:hint="eastAsia"/>
+        </w:rPr>
+      </w:pPr>
+      <w:r>
+        <w:rPr>
+          <w:rFonts w:hint="eastAsia"/>
+        </w:rPr>
+        <w:t>获得</w:t>
+      </w:r>
+      <w:r>
+        <w:rPr>
+          <w:rFonts w:hint="eastAsia"/>
+        </w:rPr>
+        <w:t>anna</w:t>
+      </w:r>
+      <w:proofErr w:type="gramStart"/>
+      <w:r>
+        <w:rPr>
+          <w:rFonts w:hint="eastAsia"/>
+        </w:rPr>
+        <w:t>’</w:t>
+      </w:r>
+      <w:proofErr w:type="gramEnd"/>
+      <w:r>
+        <w:rPr>
+          <w:rFonts w:hint="eastAsia"/>
+        </w:rPr>
+        <w:t xml:space="preserve">s </w:t>
+      </w:r>
+      <w:proofErr w:type="spellStart"/>
+      <w:r>
+        <w:rPr>
+          <w:rFonts w:hint="eastAsia"/>
+        </w:rPr>
+        <w:t>arkive</w:t>
+      </w:r>
+      <w:proofErr w:type="spellEnd"/>
+      <w:r>
+        <w:rPr>
+          <w:rFonts w:hint="eastAsia"/>
+        </w:rPr>
+        <w:t>信息：</w:t>
+      </w:r>
+      <w:r>
+        <w:rPr>
+          <w:rFonts w:hint="eastAsia"/>
+        </w:rPr>
+        <w:t>GET /</w:t>
+      </w:r>
+      <w:proofErr w:type="spellStart"/>
+      <w:r>
+        <w:rPr>
+          <w:rFonts w:hint="eastAsia"/>
+        </w:rPr>
+        <w:t>api</w:t>
+      </w:r>
+      <w:proofErr w:type="spellEnd"/>
+      <w:r>
+        <w:rPr>
+          <w:rFonts w:hint="eastAsia"/>
+        </w:rPr>
+        <w:t xml:space="preserve">/get-anna-book </w:t>
+      </w:r>
+      <w:r>
+        <w:rPr>
+          <w:rFonts w:hint="eastAsia"/>
+        </w:rPr>
+        <w:t>张嘉茵</w:t>
+      </w:r>
+    </w:p>
+    <w:p>
+      <w:pPr>
+        <w:pStyle w:val="a7"/>
+        <w:numPr>
+          <w:ilvl w:val="3"/>
+          <w:numId w:val="9"/>
+        </w:numPr>
+        <w:tabs>
+          <w:tab w:val="left" w:pos="360"/>
+        </w:tabs>
+        <w:ind w:firstLineChars="0"/>
+        <w:rPr>
+          <w:rFonts w:hint="eastAsia"/>
+        </w:rPr>
+      </w:pPr>
+      <w:r>
+        <w:rPr>
+          <w:rFonts w:hint="eastAsia"/>
+        </w:rPr>
+        <w:t>访问孔子</w:t>
+      </w:r>
+      <w:proofErr w:type="gramStart"/>
+      <w:r>
+        <w:rPr>
+          <w:rFonts w:hint="eastAsia"/>
+        </w:rPr>
+        <w:t>旧书网</w:t>
+      </w:r>
+      <w:proofErr w:type="gramEnd"/>
+      <w:r>
+        <w:rPr>
+          <w:rFonts w:hint="eastAsia"/>
+        </w:rPr>
+        <w:t>API</w:t>
+      </w:r>
+      <w:r>
+        <w:rPr>
+          <w:rFonts w:hint="eastAsia"/>
+        </w:rPr>
+        <w:t>：</w:t>
+      </w:r>
+      <w:r>
+        <w:rPr>
+          <w:rFonts w:hint="eastAsia"/>
+        </w:rPr>
+        <w:t>GET /</w:t>
+      </w:r>
+      <w:proofErr w:type="spellStart"/>
+      <w:r>
+        <w:rPr>
+          <w:rFonts w:hint="eastAsia"/>
+        </w:rPr>
+        <w:t>api</w:t>
+      </w:r>
+      <w:proofErr w:type="spellEnd"/>
+      <w:r>
+        <w:rPr>
+          <w:rFonts w:hint="eastAsia"/>
+        </w:rPr>
+        <w:t>/get-</w:t>
+      </w:r>
+      <w:proofErr w:type="spellStart"/>
+      <w:r>
+        <w:rPr>
+          <w:rFonts w:hint="eastAsia"/>
+        </w:rPr>
+        <w:t>kong</w:t>
+      </w:r>
+      <w:proofErr w:type="spellEnd"/>
+      <w:r>
+        <w:rPr>
+          <w:rFonts w:hint="eastAsia"/>
+        </w:rPr>
+        <w:t xml:space="preserve">-info </w:t>
+      </w:r>
+      <w:r>
+        <w:rPr>
+          <w:rFonts w:hint="eastAsia"/>
+        </w:rPr>
+        <w:t>彭叶</w:t>
+      </w:r>
+    </w:p>
+    <w:p>
+      <w:pPr>
+        <w:pStyle w:val="a7"/>
+        <w:numPr>
+          <w:ilvl w:val="3"/>
+          <w:numId w:val="9"/>
+        </w:numPr>
+        <w:tabs>
+          <w:tab w:val="left" w:pos="360"/>
+        </w:tabs>
+        <w:ind w:firstLineChars="0"/>
+        <w:rPr>
+          <w:rFonts w:hint="eastAsia"/>
+        </w:rPr>
+      </w:pPr>
+      <w:r>
+        <w:rPr>
+          <w:rFonts w:hint="eastAsia"/>
+        </w:rPr>
+        <w:t>访问京东</w:t>
+      </w:r>
+      <w:r>
+        <w:rPr>
+          <w:rFonts w:hint="eastAsia"/>
+        </w:rPr>
+        <w:t>API</w:t>
+      </w:r>
+      <w:r>
+        <w:rPr>
+          <w:rFonts w:hint="eastAsia"/>
+        </w:rPr>
+        <w:t>：</w:t>
+      </w:r>
+      <w:r>
+        <w:rPr>
+          <w:rFonts w:hint="eastAsia"/>
+        </w:rPr>
+        <w:t>GET /</w:t>
+      </w:r>
+      <w:proofErr w:type="spellStart"/>
+      <w:r>
+        <w:rPr>
+          <w:rFonts w:hint="eastAsia"/>
+        </w:rPr>
+        <w:t>api</w:t>
+      </w:r>
+      <w:proofErr w:type="spellEnd"/>
+      <w:r>
+        <w:rPr>
+          <w:rFonts w:hint="eastAsia"/>
+        </w:rPr>
+        <w:t>/get-</w:t>
+      </w:r>
+      <w:proofErr w:type="spellStart"/>
+      <w:r>
+        <w:rPr>
+          <w:rFonts w:hint="eastAsia"/>
+        </w:rPr>
+        <w:t>jingdong</w:t>
+      </w:r>
+      <w:proofErr w:type="spellEnd"/>
+      <w:r>
+        <w:rPr>
+          <w:rFonts w:hint="eastAsia"/>
+        </w:rPr>
+        <w:t xml:space="preserve">-info </w:t>
+      </w:r>
+      <w:r>
+        <w:rPr>
+          <w:rFonts w:hint="eastAsia"/>
+        </w:rPr>
+        <w:t>彭叶</w:t>
+      </w:r>
+    </w:p>
+    <w:p>
+      <w:pPr>
+        <w:pStyle w:val="a7"/>
+        <w:numPr>
+          <w:ilvl w:val="3"/>
+          <w:numId w:val="9"/>
+        </w:numPr>
+        <w:tabs>
+          <w:tab w:val="left" w:pos="360"/>
+        </w:tabs>
+        <w:ind w:firstLineChars="0"/>
+        <w:rPr>
+          <w:rFonts w:hint="eastAsia"/>
+        </w:rPr>
+      </w:pPr>
+      <w:r>
+        <w:rPr>
+          <w:rFonts w:hint="eastAsia"/>
+        </w:rPr>
+        <w:t>访问京东</w:t>
+      </w:r>
+      <w:r>
+        <w:rPr>
+          <w:rFonts w:hint="eastAsia"/>
+        </w:rPr>
+        <w:t>API</w:t>
+      </w:r>
+      <w:r>
+        <w:rPr>
+          <w:rFonts w:hint="eastAsia"/>
+        </w:rPr>
+        <w:t>：</w:t>
+      </w:r>
+      <w:r>
+        <w:rPr>
+          <w:rFonts w:hint="eastAsia"/>
+        </w:rPr>
+        <w:t>GET /</w:t>
+      </w:r>
+      <w:proofErr w:type="spellStart"/>
+      <w:r>
+        <w:rPr>
+          <w:rFonts w:hint="eastAsia"/>
+        </w:rPr>
+        <w:t>api</w:t>
+      </w:r>
+      <w:proofErr w:type="spellEnd"/>
+      <w:r>
+        <w:rPr>
+          <w:rFonts w:hint="eastAsia"/>
+        </w:rPr>
+        <w:t>/get-</w:t>
+      </w:r>
+      <w:proofErr w:type="spellStart"/>
+      <w:r>
+        <w:rPr>
+          <w:rFonts w:hint="eastAsia"/>
+        </w:rPr>
+        <w:t>dangdang</w:t>
+      </w:r>
+      <w:proofErr w:type="spellEnd"/>
+      <w:r>
+        <w:rPr>
+          <w:rFonts w:hint="eastAsia"/>
+        </w:rPr>
+        <w:t xml:space="preserve">-info </w:t>
+      </w:r>
+      <w:r>
+        <w:rPr>
+          <w:rFonts w:hint="eastAsia"/>
+        </w:rPr>
+        <w:t>彭叶</w:t>
+      </w:r>
+    </w:p>
+    <w:p>
+      <w:pPr>
+        <w:pStyle w:val="a7"/>
+        <w:numPr>
+          <w:ilvl w:val="0"/>
+          <w:numId w:val="9"/>
+        </w:numPr>
+        <w:ind w:firstLineChars="0"/>
+      </w:pPr>
+      <w:r>
+        <w:rPr>
+          <w:rFonts w:hint="eastAsia"/>
+        </w:rPr>
+        <w:t>用户管理模块</w:t>
+      </w:r>
+    </w:p>
+    <w:p>
+      <w:pPr>
+        <w:pStyle w:val="a7"/>
+        <w:numPr>
+          <w:ilvl w:val="1"/>
+          <w:numId w:val="9"/>
+        </w:numPr>
+        <w:ind w:firstLineChars="0"/>
+        <w:rPr>
+          <w:rFonts w:hint="eastAsia"/>
+        </w:rPr>
+      </w:pPr>
+      <w:proofErr w:type="spellStart"/>
+      <w:r>
+        <w:rPr>
+          <w:rFonts w:hint="eastAsia"/>
+        </w:rPr>
+        <w:t>RegisterPage</w:t>
+      </w:r>
+      <w:proofErr w:type="spellEnd"/>
+      <w:r>
+        <w:rPr>
+          <w:rFonts w:hint="eastAsia"/>
+        </w:rPr>
+        <w:t xml:space="preserve"> </w:t>
+      </w:r>
+      <w:r>
+        <w:rPr>
+          <w:rFonts w:hint="eastAsia"/>
+        </w:rPr>
+        <w:t>张瑞涵</w:t>
+      </w:r>
+    </w:p>
+    <w:p>
+      <w:pPr>
+        <w:pStyle w:val="a7"/>
+        <w:numPr>
+          <w:ilvl w:val="2"/>
+          <w:numId w:val="9"/>
+        </w:numPr>
+        <w:ind w:firstLineChars="0"/>
+        <w:rPr>
+          <w:rFonts w:hint="eastAsia"/>
+        </w:rPr>
+      </w:pPr>
+      <w:r>
+        <w:rPr>
+          <w:rFonts w:hint="eastAsia"/>
+        </w:rPr>
+        <w:t>功能</w:t>
+      </w:r>
+    </w:p>
+    <w:p>
+      <w:pPr>
+        <w:pStyle w:val="a7"/>
+        <w:numPr>
+          <w:ilvl w:val="2"/>
+          <w:numId w:val="9"/>
+        </w:numPr>
+        <w:ind w:firstLineChars="0"/>
+        <w:rPr>
+          <w:rFonts w:hint="eastAsia"/>
+        </w:rPr>
+      </w:pPr>
+      <w:r>
+        <w:rPr>
+          <w:rFonts w:hint="eastAsia"/>
+        </w:rPr>
+        <w:t>路由：</w:t>
+      </w:r>
+      <w:r>
+        <w:rPr>
+          <w:rFonts w:hint="eastAsia"/>
+        </w:rPr>
+        <w:t>/</w:t>
+      </w:r>
+      <w:proofErr w:type="gramStart"/>
+      <w:r>
+        <w:rPr>
+          <w:rFonts w:hint="eastAsia"/>
+        </w:rPr>
+        <w:t>register</w:t>
+      </w:r>
+      <w:proofErr w:type="gramEnd"/>
+    </w:p>
+    <w:p>
+      <w:pPr>
+        <w:pStyle w:val="a7"/>
+        <w:numPr>
+          <w:ilvl w:val="2"/>
+          <w:numId w:val="9"/>
+        </w:numPr>
+        <w:ind w:firstLineChars="0"/>
+        <w:rPr>
+          <w:rFonts w:hint="eastAsia"/>
+        </w:rPr>
+      </w:pPr>
+      <w:r>
+        <w:rPr>
+          <w:rFonts w:hint="eastAsia"/>
+        </w:rPr>
+        <w:t>API</w:t>
+      </w:r>
+      <w:r>
+        <w:rPr>
+          <w:rFonts w:hint="eastAsia"/>
+        </w:rPr>
+        <w:t>：</w:t>
+      </w:r>
+      <w:r>
+        <w:rPr>
+          <w:rFonts w:hint="eastAsia"/>
+        </w:rPr>
+        <w:t>POST /</w:t>
+      </w:r>
+      <w:proofErr w:type="spellStart"/>
+      <w:r>
+        <w:rPr>
+          <w:rFonts w:hint="eastAsia"/>
+        </w:rPr>
+        <w:t>api</w:t>
+      </w:r>
+      <w:proofErr w:type="spellEnd"/>
+      <w:r>
+        <w:rPr>
+          <w:rFonts w:hint="eastAsia"/>
+        </w:rPr>
+        <w:t>/user-register</w:t>
+      </w:r>
+    </w:p>
+    <w:p>
+      <w:pPr>
+        <w:pStyle w:val="a7"/>
+        <w:numPr>
+          <w:ilvl w:val="1"/>
+          <w:numId w:val="9"/>
+        </w:numPr>
+        <w:ind w:firstLineChars="0"/>
+        <w:rPr>
+          <w:rFonts w:hint="eastAsia"/>
+        </w:rPr>
+      </w:pPr>
+      <w:proofErr w:type="spellStart"/>
+      <w:r>
+        <w:rPr>
+          <w:rFonts w:hint="eastAsia"/>
+        </w:rPr>
+        <w:t>LoginPage</w:t>
+      </w:r>
+      <w:proofErr w:type="spellEnd"/>
+      <w:r>
+        <w:rPr>
+          <w:rFonts w:hint="eastAsia"/>
+        </w:rPr>
+        <w:t xml:space="preserve"> </w:t>
+      </w:r>
+      <w:r>
+        <w:rPr>
+          <w:rFonts w:hint="eastAsia"/>
+        </w:rPr>
+        <w:t>李锶</w:t>
+      </w:r>
+    </w:p>
+    <w:p>
+      <w:pPr>
+        <w:pStyle w:val="a7"/>
+        <w:numPr>
+          <w:ilvl w:val="2"/>
+          <w:numId w:val="9"/>
+        </w:numPr>
+        <w:ind w:firstLineChars="0"/>
+        <w:rPr>
+          <w:rFonts w:hint="eastAsia"/>
+        </w:rPr>
+      </w:pPr>
+      <w:r>
+        <w:rPr>
+          <w:rFonts w:hint="eastAsia"/>
+        </w:rPr>
+        <w:t>功能</w:t>
+      </w:r>
+    </w:p>
+    <w:p>
+      <w:pPr>
+        <w:pStyle w:val="a7"/>
+        <w:numPr>
+          <w:ilvl w:val="2"/>
+          <w:numId w:val="9"/>
+        </w:numPr>
+        <w:ind w:firstLineChars="0"/>
+        <w:rPr>
+          <w:rFonts w:hint="eastAsia"/>
+        </w:rPr>
+      </w:pPr>
+      <w:r>
+        <w:rPr>
+          <w:rFonts w:hint="eastAsia"/>
+        </w:rPr>
+        <w:t>路由：</w:t>
+      </w:r>
+      <w:r>
+        <w:rPr>
+          <w:rFonts w:hint="eastAsia"/>
+        </w:rPr>
+        <w:t>/</w:t>
+      </w:r>
+      <w:proofErr w:type="gramStart"/>
+      <w:r>
+        <w:rPr>
+          <w:rFonts w:hint="eastAsia"/>
+        </w:rPr>
+        <w:t>login</w:t>
+      </w:r>
+      <w:proofErr w:type="gramEnd"/>
+    </w:p>
+    <w:p>
+      <w:pPr>
+        <w:pStyle w:val="a7"/>
+        <w:numPr>
+          <w:ilvl w:val="2"/>
+          <w:numId w:val="9"/>
+        </w:numPr>
+        <w:ind w:firstLineChars="0"/>
+        <w:rPr>
+          <w:rFonts w:hint="eastAsia"/>
+        </w:rPr>
+      </w:pPr>
+      <w:r>
+        <w:rPr>
+          <w:rFonts w:hint="eastAsia"/>
+        </w:rPr>
+        <w:t>API</w:t>
+      </w:r>
+      <w:r>
+        <w:rPr>
+          <w:rFonts w:hint="eastAsia"/>
+        </w:rPr>
+        <w:t>：</w:t>
+      </w:r>
+      <w:r>
+        <w:rPr>
+          <w:rFonts w:hint="eastAsia"/>
+        </w:rPr>
+        <w:t>POST /</w:t>
+      </w:r>
+      <w:proofErr w:type="spellStart"/>
+      <w:r>
+        <w:rPr>
+          <w:rFonts w:hint="eastAsia"/>
+        </w:rPr>
+        <w:t>api</w:t>
+      </w:r>
+      <w:proofErr w:type="spellEnd"/>
+      <w:r>
+        <w:rPr>
+          <w:rFonts w:hint="eastAsia"/>
+        </w:rPr>
+        <w:t>/user-login</w:t>
+      </w:r>
+    </w:p>
+    <w:p>
+      <w:pPr>
+        <w:pStyle w:val="a7"/>
+        <w:numPr>
+          <w:ilvl w:val="0"/>
+          <w:numId w:val="9"/>
+        </w:numPr>
+        <w:ind w:firstLineChars="0"/>
+      </w:pPr>
+      <w:r>
+        <w:rPr>
+          <w:rFonts w:hint="eastAsia"/>
+        </w:rPr>
+        <w:t>论坛模块</w:t>
+      </w:r>
+    </w:p>
+    <w:p>
+      <w:pPr>
+        <w:pStyle w:val="a7"/>
+        <w:numPr>
+          <w:ilvl w:val="1"/>
+          <w:numId w:val="9"/>
+        </w:numPr>
+        <w:ind w:firstLineChars="0"/>
+      </w:pPr>
+      <w:proofErr w:type="spellStart"/>
+      <w:r>
+        <w:t>ThreadComponent</w:t>
+      </w:r>
+      <w:proofErr w:type="spellEnd"/>
+    </w:p>
+    <w:p>
+      <w:pPr>
+        <w:pStyle w:val="a7"/>
+        <w:numPr>
+          <w:ilvl w:val="2"/>
+          <w:numId w:val="9"/>
+        </w:numPr>
+        <w:ind w:firstLineChars="0"/>
+        <w:rPr>
+          <w:rFonts w:hint="eastAsia"/>
+        </w:rPr>
+      </w:pPr>
+      <w:proofErr w:type="gramStart"/>
+      <w:r>
+        <w:rPr>
+          <w:rFonts w:hint="eastAsia"/>
+        </w:rPr>
+        <w:t>评论区</w:t>
+      </w:r>
+      <w:proofErr w:type="gramEnd"/>
+      <w:r>
+        <w:rPr>
+          <w:rFonts w:hint="eastAsia"/>
+        </w:rPr>
+        <w:t>component</w:t>
+      </w:r>
+    </w:p>
+    <w:p>
+      <w:pPr>
+        <w:pStyle w:val="a7"/>
+        <w:numPr>
+          <w:ilvl w:val="3"/>
+          <w:numId w:val="9"/>
+        </w:numPr>
+        <w:ind w:firstLineChars="0"/>
+        <w:rPr>
+          <w:rFonts w:hint="eastAsia"/>
+        </w:rPr>
+      </w:pPr>
+      <w:r>
+        <w:rPr>
+          <w:rFonts w:hint="eastAsia"/>
+        </w:rPr>
+        <w:t>获得基于课程</w:t>
+      </w:r>
+      <w:r>
+        <w:rPr>
+          <w:rFonts w:hint="eastAsia"/>
+        </w:rPr>
+        <w:t>-</w:t>
+      </w:r>
+      <w:r>
+        <w:rPr>
+          <w:rFonts w:hint="eastAsia"/>
+        </w:rPr>
+        <w:t>老师</w:t>
+      </w:r>
+      <w:r>
+        <w:rPr>
+          <w:rFonts w:hint="eastAsia"/>
+        </w:rPr>
+        <w:t>-</w:t>
+      </w:r>
+      <w:r>
+        <w:rPr>
+          <w:rFonts w:hint="eastAsia"/>
+        </w:rPr>
+        <w:t>教材的评论区内所有评论：</w:t>
+      </w:r>
+    </w:p>
+    <w:p>
+      <w:r>
+        <w:tab/>
+      </w:r>
+      <w:r>
+        <w:tab/>
+      </w:r>
+      <w:r>
+        <w:tab/>
+      </w:r>
+      <w:r>
+        <w:tab/>
+      </w:r>
+      <w:r>
+        <w:t>GET /</w:t>
+      </w:r>
+      <w:proofErr w:type="spellStart"/>
+      <w:r>
+        <w:t>api</w:t>
+      </w:r>
+      <w:proofErr w:type="spellEnd"/>
+      <w:r>
+        <w:t>/</w:t>
+      </w:r>
+      <w:proofErr w:type="spellStart"/>
+      <w:proofErr w:type="gramStart"/>
+      <w:r>
+        <w:t>forum?threadId</w:t>
+      </w:r>
+      <w:proofErr w:type="spellEnd"/>
+      <w:proofErr w:type="gramEnd"/>
+    </w:p>
+    <w:p>
+      <w:pPr>
+        <w:pStyle w:val="a7"/>
+        <w:numPr>
+          <w:ilvl w:val="3"/>
+          <w:numId w:val="9"/>
+        </w:numPr>
+        <w:ind w:firstLineChars="0"/>
+        <w:rPr>
+          <w:rFonts w:hint="eastAsia"/>
+        </w:rPr>
+      </w:pPr>
+      <w:r>
+        <w:rPr>
+          <w:rFonts w:hint="eastAsia"/>
+        </w:rPr>
+        <w:t>发表评论：</w:t>
+      </w:r>
+      <w:r>
+        <w:rPr>
+          <w:rFonts w:hint="eastAsia"/>
+        </w:rPr>
+        <w:t>POST/</w:t>
+      </w:r>
+      <w:proofErr w:type="spellStart"/>
+      <w:r>
+        <w:rPr>
+          <w:rFonts w:hint="eastAsia"/>
+        </w:rPr>
+        <w:t>api</w:t>
+      </w:r>
+      <w:proofErr w:type="spellEnd"/>
+      <w:r>
+        <w:rPr>
+          <w:rFonts w:hint="eastAsia"/>
+        </w:rPr>
+        <w:t>/forum/create-comment</w:t>
+      </w:r>
+    </w:p>
+    <w:p>
+      <w:pPr>
+        <w:pStyle w:val="a7"/>
+        <w:numPr>
+          <w:ilvl w:val="3"/>
+          <w:numId w:val="9"/>
+        </w:numPr>
+        <w:ind w:firstLineChars="0"/>
+        <w:rPr>
+          <w:rFonts w:hint="eastAsia"/>
+        </w:rPr>
+      </w:pPr>
+      <w:proofErr w:type="gramStart"/>
+      <w:r>
+        <w:rPr>
+          <w:rFonts w:hint="eastAsia"/>
+        </w:rPr>
+        <w:t>点赞评论</w:t>
+      </w:r>
+      <w:proofErr w:type="gramEnd"/>
+      <w:r>
+        <w:rPr>
+          <w:rFonts w:hint="eastAsia"/>
+        </w:rPr>
+        <w:t>：</w:t>
+      </w:r>
+      <w:r>
+        <w:rPr>
+          <w:rFonts w:hint="eastAsia"/>
+        </w:rPr>
+        <w:t>POST/</w:t>
+      </w:r>
+      <w:proofErr w:type="spellStart"/>
+      <w:r>
+        <w:rPr>
+          <w:rFonts w:hint="eastAsia"/>
+        </w:rPr>
+        <w:t>api</w:t>
+      </w:r>
+      <w:proofErr w:type="spellEnd"/>
+      <w:r>
+        <w:rPr>
+          <w:rFonts w:hint="eastAsia"/>
+        </w:rPr>
+        <w:t>/forum/like</w:t>
+      </w:r>
+    </w:p>
+    <w:p>
+      <w:pPr>
+        <w:pStyle w:val="a7"/>
+        <w:numPr>
+          <w:ilvl w:val="3"/>
+          <w:numId w:val="9"/>
+        </w:numPr>
+        <w:ind w:firstLineChars="0"/>
+        <w:rPr>
+          <w:rFonts w:hint="eastAsia"/>
+        </w:rPr>
+      </w:pPr>
+      <w:proofErr w:type="gramStart"/>
+      <w:r>
+        <w:rPr>
+          <w:rFonts w:hint="eastAsia"/>
+        </w:rPr>
+        <w:t>点踩评论</w:t>
+      </w:r>
+      <w:proofErr w:type="gramEnd"/>
+      <w:r>
+        <w:rPr>
+          <w:rFonts w:hint="eastAsia"/>
+        </w:rPr>
+        <w:t>：</w:t>
+      </w:r>
+      <w:r>
+        <w:rPr>
+          <w:rFonts w:hint="eastAsia"/>
+        </w:rPr>
+        <w:t>POST/</w:t>
+      </w:r>
+      <w:proofErr w:type="spellStart"/>
+      <w:r>
+        <w:rPr>
+          <w:rFonts w:hint="eastAsia"/>
+        </w:rPr>
+        <w:t>api</w:t>
+      </w:r>
+      <w:proofErr w:type="spellEnd"/>
+      <w:r>
+        <w:rPr>
+          <w:rFonts w:hint="eastAsia"/>
+        </w:rPr>
+        <w:t>/forum/dislike</w:t>
+      </w:r>
+    </w:p>
+    <w:p>
+      <w:pPr>
+        <w:pStyle w:val="a7"/>
+        <w:numPr>
+          <w:ilvl w:val="3"/>
+          <w:numId w:val="9"/>
+        </w:numPr>
+        <w:ind w:firstLineChars="0"/>
+        <w:rPr>
+          <w:rFonts w:hint="eastAsia"/>
+        </w:rPr>
+      </w:pPr>
+      <w:r>
+        <w:rPr>
+          <w:rFonts w:hint="eastAsia"/>
+        </w:rPr>
+        <w:t>搜索：</w:t>
+      </w:r>
+    </w:p>
+    <w:p>
+      <w:pPr>
+        <w:pStyle w:val="a7"/>
+        <w:numPr>
+          <w:ilvl w:val="4"/>
+          <w:numId w:val="9"/>
+        </w:numPr>
+        <w:ind w:firstLineChars="0"/>
+        <w:rPr>
+          <w:rFonts w:hint="eastAsia"/>
+        </w:rPr>
+      </w:pPr>
+      <w:r>
+        <w:rPr>
+          <w:rFonts w:hint="eastAsia"/>
+        </w:rPr>
+        <w:t>关键词搜索：</w:t>
+      </w:r>
+      <w:r>
+        <w:rPr>
+          <w:rFonts w:hint="eastAsia"/>
+        </w:rPr>
+        <w:t>GET/</w:t>
+      </w:r>
+      <w:proofErr w:type="spellStart"/>
+      <w:r>
+        <w:rPr>
+          <w:rFonts w:hint="eastAsia"/>
+        </w:rPr>
+        <w:t>api</w:t>
+      </w:r>
+      <w:proofErr w:type="spellEnd"/>
+      <w:r>
+        <w:rPr>
+          <w:rFonts w:hint="eastAsia"/>
+        </w:rPr>
+        <w:t>/forum/</w:t>
+      </w:r>
+      <w:proofErr w:type="spellStart"/>
+      <w:r>
+        <w:rPr>
+          <w:rFonts w:hint="eastAsia"/>
+        </w:rPr>
+        <w:t>search?q</w:t>
+      </w:r>
+      <w:proofErr w:type="spellEnd"/>
+      <w:proofErr w:type="gramStart"/>
+      <w:r>
+        <w:rPr>
+          <w:rFonts w:hint="eastAsia"/>
+        </w:rPr>
+        <w:t>=:query</w:t>
+      </w:r>
+      <w:proofErr w:type="gramEnd"/>
+    </w:p>
+    <w:p>
+      <w:pPr>
+        <w:pStyle w:val="a7"/>
+        <w:numPr>
+          <w:ilvl w:val="4"/>
+          <w:numId w:val="9"/>
+        </w:numPr>
+        <w:ind w:firstLineChars="0"/>
+        <w:rPr>
+          <w:rFonts w:hint="eastAsia"/>
+        </w:rPr>
+      </w:pPr>
+      <w:r>
+        <w:rPr>
+          <w:rFonts w:hint="eastAsia"/>
+        </w:rPr>
+        <w:t>高频词</w:t>
+      </w:r>
+      <w:r>
+        <w:rPr>
+          <w:rFonts w:hint="eastAsia"/>
+        </w:rPr>
+        <w:t>tag</w:t>
+      </w:r>
+      <w:r>
+        <w:rPr>
+          <w:rFonts w:hint="eastAsia"/>
+        </w:rPr>
+        <w:t>搜索：</w:t>
+      </w:r>
+      <w:r>
+        <w:rPr>
+          <w:rFonts w:hint="eastAsia"/>
+        </w:rPr>
+        <w:t>GET/</w:t>
+      </w:r>
+      <w:proofErr w:type="spellStart"/>
+      <w:r>
+        <w:rPr>
+          <w:rFonts w:hint="eastAsia"/>
+        </w:rPr>
+        <w:t>api</w:t>
+      </w:r>
+      <w:proofErr w:type="spellEnd"/>
+      <w:r>
+        <w:rPr>
+          <w:rFonts w:hint="eastAsia"/>
+        </w:rPr>
+        <w:t>/forum/</w:t>
+      </w:r>
+      <w:proofErr w:type="spellStart"/>
+      <w:r>
+        <w:rPr>
+          <w:rFonts w:hint="eastAsia"/>
+        </w:rPr>
+        <w:t>search?q</w:t>
+      </w:r>
+      <w:proofErr w:type="spellEnd"/>
+      <w:proofErr w:type="gramStart"/>
+      <w:r>
+        <w:rPr>
+          <w:rFonts w:hint="eastAsia"/>
+        </w:rPr>
+        <w:t>=:query</w:t>
+      </w:r>
+      <w:proofErr w:type="gramEnd"/>
+    </w:p>
+    <w:p>
+      <w:pPr>
+        <w:pStyle w:val="a7"/>
+        <w:numPr>
+          <w:ilvl w:val="1"/>
+          <w:numId w:val="9"/>
+        </w:numPr>
+        <w:ind w:firstLineChars="0"/>
+        <w:rPr>
+          <w:rFonts w:hint="eastAsia"/>
+        </w:rPr>
+      </w:pPr>
+      <w:r>
+        <w:rPr>
+          <w:rFonts w:hint="eastAsia"/>
+        </w:rPr>
+        <w:t>打分</w:t>
+      </w:r>
+      <w:r>
+        <w:rPr>
+          <w:rFonts w:hint="eastAsia"/>
+        </w:rPr>
+        <w:t>component</w:t>
+      </w:r>
+      <w:r>
+        <w:rPr>
+          <w:rFonts w:hint="eastAsia"/>
+        </w:rPr>
+        <w:t xml:space="preserve"> </w:t>
+      </w:r>
+      <w:r>
+        <w:rPr>
+          <w:rFonts w:hint="eastAsia"/>
+        </w:rPr>
+        <w:t>张嘉茵</w:t>
+      </w:r>
+    </w:p>
+    <w:p>
+      <w:pPr>
+        <w:pStyle w:val="a7"/>
+        <w:numPr>
+          <w:ilvl w:val="2"/>
+          <w:numId w:val="9"/>
+        </w:numPr>
+        <w:ind w:firstLineChars="0"/>
+        <w:rPr>
+          <w:rFonts w:hint="eastAsia"/>
+        </w:rPr>
+      </w:pPr>
+      <w:r>
+        <w:rPr>
+          <w:rFonts w:hint="eastAsia"/>
+        </w:rPr>
+        <w:t>获得针对教材的打分：</w:t>
+      </w:r>
+      <w:r>
+        <w:rPr>
+          <w:rFonts w:hint="eastAsia"/>
+        </w:rPr>
+        <w:t xml:space="preserve"> GET/</w:t>
+      </w:r>
+      <w:proofErr w:type="spellStart"/>
+      <w:r>
+        <w:rPr>
+          <w:rFonts w:hint="eastAsia"/>
+        </w:rPr>
+        <w:t>api</w:t>
+      </w:r>
+      <w:proofErr w:type="spellEnd"/>
+      <w:r>
+        <w:rPr>
+          <w:rFonts w:hint="eastAsia"/>
+        </w:rPr>
+        <w:t>/forum/</w:t>
+      </w:r>
+      <w:proofErr w:type="spellStart"/>
+      <w:proofErr w:type="gramStart"/>
+      <w:r>
+        <w:rPr>
+          <w:rFonts w:hint="eastAsia"/>
+        </w:rPr>
+        <w:t>score?id</w:t>
+      </w:r>
+      <w:proofErr w:type="spellEnd"/>
+      <w:proofErr w:type="gramEnd"/>
+    </w:p>
+    <w:p>
+      <w:pPr>
+        <w:pStyle w:val="a7"/>
+        <w:numPr>
+          <w:ilvl w:val="2"/>
+          <w:numId w:val="9"/>
+        </w:numPr>
+        <w:ind w:firstLineChars="0"/>
+        <w:rPr>
+          <w:rFonts w:hint="eastAsia"/>
+        </w:rPr>
+      </w:pPr>
+      <w:r>
+        <w:rPr>
+          <w:rFonts w:hint="eastAsia"/>
+        </w:rPr>
+        <w:t>针对教材实用性打分：</w:t>
+      </w:r>
+      <w:r>
+        <w:rPr>
+          <w:rFonts w:hint="eastAsia"/>
+        </w:rPr>
+        <w:t>POST/</w:t>
+      </w:r>
+      <w:proofErr w:type="spellStart"/>
+      <w:r>
+        <w:rPr>
+          <w:rFonts w:hint="eastAsia"/>
+        </w:rPr>
+        <w:t>api</w:t>
+      </w:r>
+      <w:proofErr w:type="spellEnd"/>
+      <w:r>
+        <w:rPr>
+          <w:rFonts w:hint="eastAsia"/>
+        </w:rPr>
+        <w:t>/forum/score</w:t>
+      </w:r>
+    </w:p>
+    <w:p>
+      <w:pPr>
+        <w:pStyle w:val="a7"/>
+        <w:numPr>
+          <w:ilvl w:val="1"/>
+          <w:numId w:val="9"/>
+        </w:numPr>
+        <w:tabs>
+          <w:tab w:val="left" w:pos="360"/>
+        </w:tabs>
+        <w:ind w:firstLineChars="0"/>
+      </w:pPr>
+      <w:proofErr w:type="spellStart"/>
+      <w:r>
+        <w:t>ThreadComponent</w:t>
+      </w:r>
+      <w:proofErr w:type="spellEnd"/>
+    </w:p>
+    <w:p>
+      <w:pPr>
+        <w:pStyle w:val="a7"/>
+        <w:numPr>
+          <w:ilvl w:val="2"/>
+          <w:numId w:val="9"/>
+        </w:numPr>
+        <w:tabs>
+          <w:tab w:val="left" w:pos="360"/>
+        </w:tabs>
+        <w:ind w:firstLineChars="0"/>
+        <w:rPr>
+          <w:rFonts w:hint="eastAsia"/>
+        </w:rPr>
+      </w:pPr>
+      <w:r>
+        <w:rPr>
+          <w:rFonts w:hint="eastAsia"/>
+        </w:rPr>
+        <w:t>共享资源</w:t>
+      </w:r>
+      <w:r>
+        <w:rPr>
+          <w:rFonts w:hint="eastAsia"/>
+        </w:rPr>
+        <w:t>component</w:t>
+      </w:r>
+    </w:p>
+    <w:p>
+      <w:pPr>
+        <w:pStyle w:val="a7"/>
+        <w:numPr>
+          <w:ilvl w:val="2"/>
+          <w:numId w:val="9"/>
+        </w:numPr>
+        <w:tabs>
+          <w:tab w:val="left" w:pos="360"/>
+        </w:tabs>
+        <w:ind w:firstLineChars="0"/>
+        <w:rPr>
+          <w:rFonts w:hint="eastAsia"/>
+        </w:rPr>
+      </w:pPr>
+      <w:r>
+        <w:rPr>
+          <w:rFonts w:hint="eastAsia"/>
+        </w:rPr>
+        <w:t>获得课程资源：</w:t>
+      </w:r>
+      <w:r>
+        <w:rPr>
+          <w:rFonts w:hint="eastAsia"/>
+        </w:rPr>
+        <w:t>GET /</w:t>
+      </w:r>
+      <w:proofErr w:type="spellStart"/>
+      <w:r>
+        <w:rPr>
+          <w:rFonts w:hint="eastAsia"/>
+        </w:rPr>
+        <w:t>api</w:t>
+      </w:r>
+      <w:proofErr w:type="spellEnd"/>
+      <w:r>
+        <w:rPr>
+          <w:rFonts w:hint="eastAsia"/>
+        </w:rPr>
+        <w:t>/course-</w:t>
+      </w:r>
+      <w:proofErr w:type="spellStart"/>
+      <w:r>
+        <w:rPr>
+          <w:rFonts w:hint="eastAsia"/>
+        </w:rPr>
+        <w:t>src</w:t>
+      </w:r>
+      <w:proofErr w:type="spellEnd"/>
+    </w:p>
+    <w:p>
+      <w:pPr>
+        <w:pStyle w:val="a7"/>
+        <w:numPr>
+          <w:ilvl w:val="2"/>
+          <w:numId w:val="9"/>
+        </w:numPr>
+        <w:tabs>
+          <w:tab w:val="left" w:pos="360"/>
+        </w:tabs>
+        <w:ind w:firstLineChars="0"/>
+        <w:rPr>
+          <w:rFonts w:hint="eastAsia"/>
+        </w:rPr>
+      </w:pPr>
+      <w:r>
+        <w:rPr>
+          <w:rFonts w:hint="eastAsia"/>
+        </w:rPr>
+        <w:t>上传课程资源：</w:t>
+      </w:r>
+      <w:r>
+        <w:rPr>
+          <w:rFonts w:hint="eastAsia"/>
+        </w:rPr>
+        <w:t>POST /</w:t>
+      </w:r>
+      <w:proofErr w:type="spellStart"/>
+      <w:r>
+        <w:rPr>
+          <w:rFonts w:hint="eastAsia"/>
+        </w:rPr>
+        <w:t>api</w:t>
+      </w:r>
+      <w:proofErr w:type="spellEnd"/>
+      <w:r>
+        <w:rPr>
+          <w:rFonts w:hint="eastAsia"/>
+        </w:rPr>
+        <w:t>/upload-</w:t>
+      </w:r>
+      <w:proofErr w:type="spellStart"/>
+      <w:r>
+        <w:rPr>
+          <w:rFonts w:hint="eastAsia"/>
+        </w:rPr>
+        <w:t>src</w:t>
+      </w:r>
+      <w:proofErr w:type="spellEnd"/>
+    </w:p>
+    <w:p>
+      <w:pPr>
+        <w:pStyle w:val="a7"/>
+        <w:numPr>
+          <w:ilvl w:val="0"/>
+          <w:numId w:val="9"/>
+        </w:numPr>
+        <w:ind w:firstLineChars="0"/>
+      </w:pPr>
+      <w:r>
+        <w:rPr>
+          <w:rFonts w:hint="eastAsia"/>
+        </w:rPr>
+        <w:t>检索</w:t>
+      </w:r>
+    </w:p>
+    <w:p>
+      <w:pPr>
+        <w:pStyle w:val="a7"/>
+        <w:numPr>
+          <w:ilvl w:val="1"/>
+          <w:numId w:val="9"/>
+        </w:numPr>
+        <w:ind w:firstLineChars="0"/>
+        <w:rPr>
+          <w:rFonts w:hint="eastAsia"/>
+        </w:rPr>
+      </w:pPr>
+      <w:proofErr w:type="spellStart"/>
+      <w:r>
+        <w:rPr>
+          <w:rFonts w:hint="eastAsia"/>
+        </w:rPr>
+        <w:t>HomePage</w:t>
+      </w:r>
+      <w:proofErr w:type="spellEnd"/>
+      <w:r>
+        <w:rPr>
+          <w:rFonts w:hint="eastAsia"/>
+        </w:rPr>
+        <w:t xml:space="preserve"> </w:t>
+      </w:r>
+      <w:proofErr w:type="gramStart"/>
+      <w:r>
+        <w:rPr>
+          <w:rFonts w:hint="eastAsia"/>
+        </w:rPr>
+        <w:t>张嘉茵</w:t>
+      </w:r>
+      <w:proofErr w:type="gramEnd"/>
+      <w:r>
+        <w:rPr>
+          <w:rFonts w:hint="eastAsia"/>
+        </w:rPr>
+        <w:t xml:space="preserve"> </w:t>
+      </w:r>
+      <w:r>
+        <w:rPr>
+          <w:rFonts w:hint="eastAsia"/>
+        </w:rPr>
+        <w:t>王林诺</w:t>
+      </w:r>
+    </w:p>
+    <w:p>
+      <w:pPr>
+        <w:pStyle w:val="a7"/>
+        <w:numPr>
+          <w:ilvl w:val="2"/>
+          <w:numId w:val="9"/>
+        </w:numPr>
+        <w:ind w:firstLineChars="0"/>
+        <w:rPr>
+          <w:rFonts w:hint="eastAsia"/>
+        </w:rPr>
+      </w:pPr>
+      <w:r>
+        <w:rPr>
+          <w:rFonts w:hint="eastAsia"/>
+        </w:rPr>
+        <w:t>功能：主页，展示通往各个模块的入口，展示检索索引，进行路由</w:t>
+      </w:r>
+    </w:p>
+    <w:p>
+      <w:pPr>
+        <w:pStyle w:val="a7"/>
+        <w:numPr>
+          <w:ilvl w:val="2"/>
+          <w:numId w:val="9"/>
+        </w:numPr>
+        <w:ind w:firstLineChars="0"/>
+        <w:rPr>
+          <w:rFonts w:hint="eastAsia"/>
+        </w:rPr>
+      </w:pPr>
+      <w:r>
+        <w:rPr>
+          <w:rFonts w:hint="eastAsia"/>
+        </w:rPr>
+        <w:t>路由：</w:t>
+      </w:r>
+      <w:r>
+        <w:rPr>
+          <w:rFonts w:hint="eastAsia"/>
+        </w:rPr>
+        <w:t>/</w:t>
+      </w:r>
+    </w:p>
+    <w:p>
+      <w:pPr>
+        <w:pStyle w:val="a7"/>
+        <w:numPr>
+          <w:ilvl w:val="2"/>
+          <w:numId w:val="9"/>
+        </w:numPr>
+        <w:ind w:firstLineChars="0"/>
+        <w:rPr>
+          <w:rFonts w:hint="eastAsia"/>
+        </w:rPr>
+      </w:pPr>
+      <w:r>
+        <w:rPr>
+          <w:rFonts w:hint="eastAsia"/>
+        </w:rPr>
+        <w:lastRenderedPageBreak/>
+        <w:t>API</w:t>
+      </w:r>
+      <w:r>
+        <w:rPr>
+          <w:rFonts w:hint="eastAsia"/>
+        </w:rPr>
+        <w:t>：</w:t>
+      </w:r>
+    </w:p>
+    <w:p>
+      <w:pPr>
+        <w:pStyle w:val="a7"/>
+        <w:numPr>
+          <w:ilvl w:val="3"/>
+          <w:numId w:val="9"/>
+        </w:numPr>
+        <w:ind w:firstLineChars="0"/>
+        <w:rPr>
+          <w:rFonts w:hint="eastAsia"/>
+        </w:rPr>
+      </w:pPr>
+      <w:r>
+        <w:rPr>
+          <w:rFonts w:hint="eastAsia"/>
+        </w:rPr>
+        <w:t>关键词检索：</w:t>
+      </w:r>
+      <w:r>
+        <w:rPr>
+          <w:rFonts w:hint="eastAsia"/>
+        </w:rPr>
+        <w:t>GET/</w:t>
+      </w:r>
+      <w:proofErr w:type="spellStart"/>
+      <w:r>
+        <w:rPr>
+          <w:rFonts w:hint="eastAsia"/>
+        </w:rPr>
+        <w:t>api</w:t>
+      </w:r>
+      <w:proofErr w:type="spellEnd"/>
+      <w:r>
+        <w:rPr>
+          <w:rFonts w:hint="eastAsia"/>
+        </w:rPr>
+        <w:t>/</w:t>
+      </w:r>
+      <w:proofErr w:type="spellStart"/>
+      <w:proofErr w:type="gramStart"/>
+      <w:r>
+        <w:rPr>
+          <w:rFonts w:hint="eastAsia"/>
+        </w:rPr>
+        <w:t>search?query</w:t>
+      </w:r>
+      <w:proofErr w:type="spellEnd"/>
+      <w:proofErr w:type="gramEnd"/>
+    </w:p>
+    <w:p>
+      <w:pPr>
+        <w:pStyle w:val="a7"/>
+        <w:numPr>
+          <w:ilvl w:val="1"/>
+          <w:numId w:val="9"/>
+        </w:numPr>
+        <w:ind w:firstLineChars="0"/>
+        <w:rPr>
+          <w:rFonts w:hint="eastAsia"/>
+        </w:rPr>
+      </w:pPr>
+      <w:proofErr w:type="spellStart"/>
+      <w:r>
+        <w:rPr>
+          <w:rFonts w:hint="eastAsia"/>
+        </w:rPr>
+        <w:t>QueryResultPage</w:t>
+      </w:r>
+      <w:proofErr w:type="spellEnd"/>
+      <w:r>
+        <w:rPr>
+          <w:rFonts w:hint="eastAsia"/>
+        </w:rPr>
+        <w:t xml:space="preserve"> </w:t>
+      </w:r>
+      <w:r>
+        <w:rPr>
+          <w:rFonts w:hint="eastAsia"/>
+        </w:rPr>
+        <w:t>王林诺</w:t>
+      </w:r>
+    </w:p>
+    <w:p>
+      <w:pPr>
+        <w:pStyle w:val="a7"/>
+        <w:numPr>
+          <w:ilvl w:val="2"/>
+          <w:numId w:val="9"/>
+        </w:numPr>
+        <w:ind w:firstLineChars="0"/>
+        <w:rPr>
+          <w:rFonts w:hint="eastAsia"/>
+        </w:rPr>
+      </w:pPr>
+      <w:r>
+        <w:rPr>
+          <w:rFonts w:hint="eastAsia"/>
+        </w:rPr>
+        <w:t>功能：展示根据关键词检索的结果</w:t>
+      </w:r>
+    </w:p>
+    <w:p>
+      <w:pPr>
+        <w:pStyle w:val="a7"/>
+        <w:numPr>
+          <w:ilvl w:val="2"/>
+          <w:numId w:val="9"/>
+        </w:numPr>
+        <w:ind w:firstLineChars="0"/>
+        <w:rPr>
+          <w:rFonts w:hint="eastAsia"/>
+        </w:rPr>
+      </w:pPr>
+      <w:r>
+        <w:rPr>
+          <w:rFonts w:hint="eastAsia"/>
+        </w:rPr>
+        <w:t>路由：</w:t>
+      </w:r>
+      <w:r>
+        <w:rPr>
+          <w:rFonts w:hint="eastAsia"/>
+        </w:rPr>
+        <w:t xml:space="preserve"> GET/</w:t>
+      </w:r>
+      <w:proofErr w:type="spellStart"/>
+      <w:r>
+        <w:rPr>
+          <w:rFonts w:hint="eastAsia"/>
+        </w:rPr>
+        <w:t>api</w:t>
+      </w:r>
+      <w:proofErr w:type="spellEnd"/>
+      <w:r>
+        <w:rPr>
+          <w:rFonts w:hint="eastAsia"/>
+        </w:rPr>
+        <w:t>/</w:t>
+      </w:r>
+      <w:proofErr w:type="spellStart"/>
+      <w:proofErr w:type="gramStart"/>
+      <w:r>
+        <w:rPr>
+          <w:rFonts w:hint="eastAsia"/>
+        </w:rPr>
+        <w:t>search?query</w:t>
+      </w:r>
+      <w:proofErr w:type="spellEnd"/>
+      <w:proofErr w:type="gramEnd"/>
     </w:p>
     <w:p>
       <w:pPr>
@@ -3141,10 +5333,375 @@
     </w:p>
     <w:p>
       <w:pPr>
-        <w:rPr>
-          <w:rFonts w:hint="eastAsia"/>
-        </w:rPr>
-      </w:pPr>
+        <w:pStyle w:val="a7"/>
+        <w:numPr>
+          <w:ilvl w:val="0"/>
+          <w:numId w:val="8"/>
+        </w:numPr>
+        <w:tabs>
+          <w:tab w:val="left" w:pos="1680"/>
+        </w:tabs>
+        <w:ind w:firstLineChars="0"/>
+      </w:pPr>
+      <w:r>
+        <w:rPr>
+          <w:rFonts w:hint="eastAsia"/>
+        </w:rPr>
+        <w:t>当前进度</w:t>
+      </w:r>
+    </w:p>
+    <w:p>
+      <w:pPr>
+        <w:pStyle w:val="a7"/>
+        <w:tabs>
+          <w:tab w:val="left" w:pos="1680"/>
+        </w:tabs>
+        <w:ind w:left="360" w:firstLineChars="0" w:firstLine="0"/>
+        <w:jc w:val="center"/>
+      </w:pPr>
+      <w:r>
+        <w:drawing>
+          <wp:inline distT="0" distB="0" distL="0" distR="0" wp14:anchorId="7DCFA2F0" wp14:editId="20CA1D2F">
+            <wp:extent cx="5274310" cy="1852295"/>
+            <wp:effectExtent l="0" t="0" r="2540" b="0"/>
+            <wp:docPr id="980295112" name="图片 1"/>
+            <wp:cNvGraphicFramePr>
+              <a:graphicFrameLocks xmlns:a="http://schemas.openxmlformats.org/drawingml/2006/main" noChangeAspect="1"/>
+            </wp:cNvGraphicFramePr>
+            <a:graphic xmlns:a="http://schemas.openxmlformats.org/drawingml/2006/main">
+              <a:graphicData uri="http://schemas.openxmlformats.org/drawingml/2006/picture">
+                <pic:pic xmlns:pic="http://schemas.openxmlformats.org/drawingml/2006/picture">
+                  <pic:nvPicPr>
+                    <pic:cNvPr id="980295112" name=""/>
+                    <pic:cNvPicPr/>
+                  </pic:nvPicPr>
+                  <pic:blipFill>
+                    <a:blip r:embed="rId10"/>
+                    <a:stretch>
+                      <a:fillRect/>
+                    </a:stretch>
+                  </pic:blipFill>
+                  <pic:spPr>
+                    <a:xfrm>
+                      <a:off x="0" y="0"/>
+                      <a:ext cx="5274310" cy="1852295"/>
+                    </a:xfrm>
+                    <a:prstGeom prst="rect">
+                      <a:avLst/>
+                    </a:prstGeom>
+                  </pic:spPr>
+                </pic:pic>
+              </a:graphicData>
+            </a:graphic>
+          </wp:inline>
+        </w:drawing>
+      </w:r>
+    </w:p>
+    <w:p>
+      <w:pPr>
+        <w:ind w:leftChars="100" w:left="210"/>
+      </w:pPr>
+      <w:r>
+        <w:rPr>
+          <w:rFonts w:hint="eastAsia"/>
+        </w:rPr>
+        <w:t xml:space="preserve">3.19 </w:t>
+      </w:r>
+      <w:r>
+        <w:rPr>
+          <w:rFonts w:hint="eastAsia"/>
+        </w:rPr>
+        <w:t>确定选题，确定以文件调查的方式进行需求获取，建立</w:t>
+      </w:r>
+      <w:r>
+        <w:rPr>
+          <w:rFonts w:hint="eastAsia"/>
+        </w:rPr>
+        <w:t>git</w:t>
+      </w:r>
+      <w:r>
+        <w:rPr>
+          <w:rFonts w:hint="eastAsia"/>
+        </w:rPr>
+        <w:t>仓库</w:t>
+      </w:r>
+    </w:p>
+    <w:p>
+      <w:pPr>
+        <w:ind w:leftChars="100" w:left="210"/>
+      </w:pPr>
+      <w:r>
+        <w:rPr>
+          <w:rFonts w:hint="eastAsia"/>
+        </w:rPr>
+        <w:t>期间：确定技术</w:t>
+      </w:r>
+      <w:proofErr w:type="gramStart"/>
+      <w:r>
+        <w:rPr>
+          <w:rFonts w:hint="eastAsia"/>
+        </w:rPr>
+        <w:t>栈</w:t>
+      </w:r>
+      <w:proofErr w:type="gramEnd"/>
+    </w:p>
+    <w:p>
+      <w:pPr>
+        <w:ind w:leftChars="100" w:left="210"/>
+      </w:pPr>
+      <w:r>
+        <w:rPr>
+          <w:rFonts w:hint="eastAsia"/>
+        </w:rPr>
+        <w:t xml:space="preserve">4.2 </w:t>
+      </w:r>
+      <w:r>
+        <w:rPr>
+          <w:rFonts w:hint="eastAsia"/>
+        </w:rPr>
+        <w:t>根据问卷调查结果进行需求分析，完成</w:t>
+      </w:r>
+      <w:proofErr w:type="spellStart"/>
+      <w:r>
+        <w:rPr>
+          <w:rFonts w:hint="eastAsia"/>
+        </w:rPr>
+        <w:t>React+Djano</w:t>
+      </w:r>
+      <w:proofErr w:type="spellEnd"/>
+      <w:r>
+        <w:rPr>
+          <w:rFonts w:hint="eastAsia"/>
+        </w:rPr>
+        <w:t>的环境配置</w:t>
+      </w:r>
+    </w:p>
+    <w:p>
+      <w:pPr>
+        <w:ind w:leftChars="100" w:left="210"/>
+      </w:pPr>
+      <w:r>
+        <w:rPr>
+          <w:rFonts w:hint="eastAsia"/>
+        </w:rPr>
+        <w:t>5</w:t>
+      </w:r>
+      <w:r>
+        <w:rPr>
+          <w:rFonts w:hint="eastAsia"/>
+        </w:rPr>
+        <w:t>月</w:t>
+      </w:r>
+      <w:r>
+        <w:rPr>
+          <w:rFonts w:hint="eastAsia"/>
+        </w:rPr>
+        <w:t xml:space="preserve"> </w:t>
+      </w:r>
+      <w:r>
+        <w:rPr>
+          <w:rFonts w:hint="eastAsia"/>
+        </w:rPr>
+        <w:t>开始学习性开发</w:t>
+      </w:r>
+      <w:r>
+        <w:rPr>
+          <w:rFonts w:hint="eastAsia"/>
+        </w:rPr>
+        <w:t>，完成教材管理模块部分</w:t>
+      </w:r>
+      <w:r>
+        <w:rPr>
+          <w:rFonts w:hint="eastAsia"/>
+        </w:rPr>
+        <w:t>API</w:t>
+      </w:r>
+      <w:r>
+        <w:rPr>
+          <w:rFonts w:hint="eastAsia"/>
+        </w:rPr>
+        <w:t>及前端</w:t>
+      </w:r>
+    </w:p>
+    <w:p>
+      <w:pPr>
+        <w:pStyle w:val="a7"/>
+        <w:tabs>
+          <w:tab w:val="left" w:pos="1680"/>
+        </w:tabs>
+        <w:ind w:left="360" w:firstLineChars="0" w:firstLine="0"/>
+        <w:jc w:val="center"/>
+        <w:rPr>
+          <w:rFonts w:hint="eastAsia"/>
+        </w:rPr>
+      </w:pPr>
+    </w:p>
+    <w:p>
+      <w:pPr>
+        <w:pStyle w:val="a7"/>
+        <w:numPr>
+          <w:ilvl w:val="0"/>
+          <w:numId w:val="8"/>
+        </w:numPr>
+        <w:tabs>
+          <w:tab w:val="left" w:pos="1680"/>
+        </w:tabs>
+        <w:ind w:firstLineChars="0"/>
+        <w:rPr>
+          <w:rFonts w:hint="eastAsia"/>
+        </w:rPr>
+      </w:pPr>
+      <w:r>
+        <w:rPr>
+          <w:rFonts w:hint="eastAsia"/>
+        </w:rPr>
+        <w:t>后期计划</w:t>
+      </w:r>
+    </w:p>
+    <w:p>
+      <w:pPr>
+        <w:ind w:leftChars="100" w:left="210"/>
+      </w:pPr>
+      <w:r>
+        <w:drawing>
+          <wp:inline distT="0" distB="0" distL="0" distR="0" wp14:anchorId="76593EF2" wp14:editId="74800E7D">
+            <wp:extent cx="5274310" cy="1578610"/>
+            <wp:effectExtent l="0" t="0" r="2540" b="2540"/>
+            <wp:docPr id="837325480" name="图片 1"/>
+            <wp:cNvGraphicFramePr>
+              <a:graphicFrameLocks xmlns:a="http://schemas.openxmlformats.org/drawingml/2006/main" noChangeAspect="1"/>
+            </wp:cNvGraphicFramePr>
+            <a:graphic xmlns:a="http://schemas.openxmlformats.org/drawingml/2006/main">
+              <a:graphicData uri="http://schemas.openxmlformats.org/drawingml/2006/picture">
+                <pic:pic xmlns:pic="http://schemas.openxmlformats.org/drawingml/2006/picture">
+                  <pic:nvPicPr>
+                    <pic:cNvPr id="837325480" name=""/>
+                    <pic:cNvPicPr/>
+                  </pic:nvPicPr>
+                  <pic:blipFill>
+                    <a:blip r:embed="rId11"/>
+                    <a:stretch>
+                      <a:fillRect/>
+                    </a:stretch>
+                  </pic:blipFill>
+                  <pic:spPr>
+                    <a:xfrm>
+                      <a:off x="0" y="0"/>
+                      <a:ext cx="5274310" cy="1578610"/>
+                    </a:xfrm>
+                    <a:prstGeom prst="rect">
+                      <a:avLst/>
+                    </a:prstGeom>
+                  </pic:spPr>
+                </pic:pic>
+              </a:graphicData>
+            </a:graphic>
+          </wp:inline>
+        </w:drawing>
+      </w:r>
+    </w:p>
+    <w:p>
+      <w:pPr>
+        <w:ind w:leftChars="100" w:left="210"/>
+      </w:pPr>
+      <w:r>
+        <w:rPr>
+          <w:rFonts w:hint="eastAsia"/>
+        </w:rPr>
+        <w:t xml:space="preserve">7.1 </w:t>
+      </w:r>
+      <w:r>
+        <w:rPr>
+          <w:rFonts w:hint="eastAsia"/>
+        </w:rPr>
+        <w:t>正式开始开发用户管理模块、教材管理模块和检索功能</w:t>
+      </w:r>
+      <w:r>
+        <w:rPr>
+          <w:rFonts w:hint="eastAsia"/>
+        </w:rPr>
+        <w:t>，并集成</w:t>
+      </w:r>
+    </w:p>
+    <w:p>
+      <w:pPr>
+        <w:ind w:leftChars="100" w:left="210"/>
+      </w:pPr>
+      <w:r>
+        <w:rPr>
+          <w:rFonts w:hint="eastAsia"/>
+        </w:rPr>
+        <w:t xml:space="preserve">7.6 </w:t>
+      </w:r>
+      <w:r>
+        <w:rPr>
+          <w:rFonts w:hint="eastAsia"/>
+        </w:rPr>
+        <w:t>开始论坛模块的开发</w:t>
+      </w:r>
+      <w:r>
+        <w:rPr>
+          <w:rFonts w:hint="eastAsia"/>
+        </w:rPr>
+        <w:t>，开始将系统部署到服务器</w:t>
+      </w:r>
+    </w:p>
+    <w:p>
+      <w:pPr>
+        <w:pStyle w:val="2"/>
+      </w:pPr>
+      <w:bookmarkStart w:id="15" w:name="_Toc43487780"/>
+      <w:r>
+        <w:rPr>
+          <w:rFonts w:hint="eastAsia"/>
+        </w:rPr>
+        <w:t>3.</w:t>
+      </w:r>
+      <w:r>
+        <w:rPr>
+          <w:rFonts w:hint="eastAsia"/>
+        </w:rPr>
+        <w:t>3</w:t>
+      </w:r>
+      <w:r>
+        <w:rPr>
+          <w:rFonts w:hint="eastAsia"/>
+        </w:rPr>
+        <w:t>关键问题</w:t>
+      </w:r>
+      <w:bookmarkEnd w:id="15"/>
+    </w:p>
+    <w:p>
+      <w:r>
+        <w:rPr>
+          <w:rFonts w:hint="eastAsia"/>
+        </w:rPr>
+        <w:t>【说明可能影响项目的关键问题，如设备条件、技术焦点或其他风险因素，并说明对策。】</w:t>
+      </w:r>
+    </w:p>
+    <w:p>
+      <w:r>
+        <w:rPr>
+          <w:rFonts w:hint="eastAsia"/>
+        </w:rPr>
+        <w:t>环境搭建，服务器部署</w:t>
+      </w:r>
+    </w:p>
+    <w:p>
+      <w:r>
+        <w:rPr>
+          <w:rFonts w:hint="eastAsia"/>
+        </w:rPr>
+        <w:t>前后端分离开发、集成</w:t>
+      </w:r>
+    </w:p>
+    <w:p>
+      <w:r>
+        <w:rPr>
+          <w:rFonts w:hint="eastAsia"/>
+        </w:rPr>
+        <w:t>时间有限</w:t>
+      </w:r>
     </w:p>
     <w:p>
       <w:r>
@@ -3152,199 +5709,6 @@
           <w:rFonts w:hint="eastAsia"/>
         </w:rPr>
         <w:lastRenderedPageBreak/>
-        <w:t xml:space="preserve">3.19 </w:t>
-      </w:r>
-      <w:r>
-        <w:rPr>
-          <w:rFonts w:hint="eastAsia"/>
-        </w:rPr>
-        <w:t>确定选题，确定以文件调查的方式进行需求获取，建立</w:t>
-      </w:r>
-      <w:r>
-        <w:rPr>
-          <w:rFonts w:hint="eastAsia"/>
-        </w:rPr>
-        <w:t>git</w:t>
-      </w:r>
-      <w:r>
-        <w:rPr>
-          <w:rFonts w:hint="eastAsia"/>
-        </w:rPr>
-        <w:t>仓库</w:t>
-      </w:r>
-    </w:p>
-    <w:p>
-      <w:r>
-        <w:rPr>
-          <w:rFonts w:hint="eastAsia"/>
-        </w:rPr>
-        <w:t>期间：确定技术</w:t>
-      </w:r>
-      <w:proofErr w:type="gramStart"/>
-      <w:r>
-        <w:rPr>
-          <w:rFonts w:hint="eastAsia"/>
-        </w:rPr>
-        <w:t>栈</w:t>
-      </w:r>
-      <w:proofErr w:type="gramEnd"/>
-    </w:p>
-    <w:p>
-      <w:r>
-        <w:rPr>
-          <w:rFonts w:hint="eastAsia"/>
-        </w:rPr>
-        <w:t xml:space="preserve">4.2 </w:t>
-      </w:r>
-      <w:r>
-        <w:rPr>
-          <w:rFonts w:hint="eastAsia"/>
-        </w:rPr>
-        <w:t>根据问卷调查结果进行需求分析，完成</w:t>
-      </w:r>
-      <w:proofErr w:type="spellStart"/>
-      <w:r>
-        <w:rPr>
-          <w:rFonts w:hint="eastAsia"/>
-        </w:rPr>
-        <w:t>React+Djano</w:t>
-      </w:r>
-      <w:proofErr w:type="spellEnd"/>
-      <w:r>
-        <w:rPr>
-          <w:rFonts w:hint="eastAsia"/>
-        </w:rPr>
-        <w:t>的环境配置</w:t>
-      </w:r>
-    </w:p>
-    <w:p>
-      <w:r>
-        <w:rPr>
-          <w:rFonts w:hint="eastAsia"/>
-        </w:rPr>
-        <w:t>5</w:t>
-      </w:r>
-      <w:r>
-        <w:rPr>
-          <w:rFonts w:hint="eastAsia"/>
-        </w:rPr>
-        <w:t>月</w:t>
-      </w:r>
-      <w:r>
-        <w:rPr>
-          <w:rFonts w:hint="eastAsia"/>
-        </w:rPr>
-        <w:t xml:space="preserve"> </w:t>
-      </w:r>
-      <w:r>
-        <w:rPr>
-          <w:rFonts w:hint="eastAsia"/>
-        </w:rPr>
-        <w:t>开始学习性开发</w:t>
-      </w:r>
-    </w:p>
-    <w:p>
-      <w:r>
-        <w:rPr>
-          <w:rFonts w:hint="eastAsia"/>
-        </w:rPr>
-        <w:t xml:space="preserve">7.1 </w:t>
-      </w:r>
-      <w:r>
-        <w:rPr>
-          <w:rFonts w:hint="eastAsia"/>
-        </w:rPr>
-        <w:t>正式开始开发用户管理模块、教材管理模块和检索功能</w:t>
-      </w:r>
-      <w:r>
-        <w:rPr>
-          <w:rFonts w:hint="eastAsia"/>
-        </w:rPr>
-        <w:t>，并集成</w:t>
-      </w:r>
-    </w:p>
-    <w:p>
-      <w:r>
-        <w:rPr>
-          <w:rFonts w:hint="eastAsia"/>
-        </w:rPr>
-        <w:t xml:space="preserve">7.6 </w:t>
-      </w:r>
-      <w:r>
-        <w:rPr>
-          <w:rFonts w:hint="eastAsia"/>
-        </w:rPr>
-        <w:t>开始论坛模块的开发</w:t>
-      </w:r>
-      <w:r>
-        <w:rPr>
-          <w:rFonts w:hint="eastAsia"/>
-        </w:rPr>
-        <w:t>，开始将系统部署到服务器</w:t>
-      </w:r>
-    </w:p>
-    <w:p>
-      <w:pPr>
-        <w:pStyle w:val="2"/>
-      </w:pPr>
-      <w:bookmarkStart w:id="15" w:name="_Toc43487780"/>
-      <w:r>
-        <w:rPr>
-          <w:rFonts w:hint="eastAsia"/>
-        </w:rPr>
-        <w:t>3.</w:t>
-      </w:r>
-      <w:r>
-        <w:rPr>
-          <w:rFonts w:hint="eastAsia"/>
-        </w:rPr>
-        <w:t>3</w:t>
-      </w:r>
-      <w:r>
-        <w:rPr>
-          <w:rFonts w:hint="eastAsia"/>
-        </w:rPr>
-        <w:t>关键问题</w:t>
-      </w:r>
-      <w:bookmarkEnd w:id="15"/>
-    </w:p>
-    <w:p>
-      <w:r>
-        <w:rPr>
-          <w:rFonts w:hint="eastAsia"/>
-        </w:rPr>
-        <w:t>【说明可能影响项目的关键问题，如设备条件、技术焦点或其他风险因素，并说明对策。】</w:t>
-      </w:r>
-    </w:p>
-    <w:p>
-      <w:r>
-        <w:rPr>
-          <w:rFonts w:hint="eastAsia"/>
-        </w:rPr>
-        <w:t>环境搭建，服务器部署</w:t>
-      </w:r>
-    </w:p>
-    <w:p>
-      <w:r>
-        <w:rPr>
-          <w:rFonts w:hint="eastAsia"/>
-        </w:rPr>
-        <w:t>前后端分离开发、集成</w:t>
-      </w:r>
-    </w:p>
-    <w:p>
-      <w:r>
-        <w:rPr>
-          <w:rFonts w:hint="eastAsia"/>
-        </w:rPr>
-        <w:t>时间有限</w:t>
-      </w:r>
-    </w:p>
-    <w:p>
-      <w:r>
-        <w:rPr>
-          <w:rFonts w:hint="eastAsia"/>
-        </w:rPr>
         <w:t>风险因素：学习成本高，开发时间有限</w:t>
       </w:r>
     </w:p>
@@ -3422,8 +5786,8 @@
     </w:p>
     <w:p/>
     <w:sectPr>
-      <w:headerReference w:type="default" r:id="rId10"/>
-      <w:footerReference w:type="default" r:id="rId11"/>
+      <w:headerReference w:type="default" r:id="rId12"/>
+      <w:footerReference w:type="default" r:id="rId13"/>
       <w:pgSz w:w="11906" w:h="16838"/>
       <w:pgMar w:top="1440" w:right="1800" w:bottom="1440" w:left="1800" w:header="851" w:footer="992" w:gutter="0"/>
       <w:cols w:space="425"/>
@@ -3635,6 +5999,122 @@
     </w:lvl>
   </w:abstractNum>
   <w:abstractNum w:abstractNumId="2" w15:restartNumberingAfterBreak="0">
+    <w:nsid w:val="0C2769E2"/>
+    <w:multiLevelType w:val="multilevel"/>
+    <w:tmpl w:val="7AA2103A"/>
+    <w:lvl w:ilvl="0">
+      <w:start w:val="1"/>
+      <w:numFmt w:val="decimal"/>
+      <w:lvlText w:val="%1."/>
+      <w:lvlJc w:val="left"/>
+      <w:pPr>
+        <w:tabs>
+          <w:tab w:val="left" w:pos="360"/>
+        </w:tabs>
+        <w:ind w:left="360" w:hanging="360"/>
+      </w:pPr>
+      <w:rPr>
+        <w:rFonts w:hint="eastAsia"/>
+      </w:rPr>
+    </w:lvl>
+    <w:lvl w:ilvl="1">
+      <w:start w:val="1"/>
+      <w:numFmt w:val="lowerLetter"/>
+      <w:lvlText w:val="%2)"/>
+      <w:lvlJc w:val="left"/>
+      <w:pPr>
+        <w:tabs>
+          <w:tab w:val="left" w:pos="840"/>
+        </w:tabs>
+        <w:ind w:left="840" w:hanging="420"/>
+      </w:pPr>
+    </w:lvl>
+    <w:lvl w:ilvl="2">
+      <w:start w:val="1"/>
+      <w:numFmt w:val="lowerRoman"/>
+      <w:lvlText w:val="%3."/>
+      <w:lvlJc w:val="right"/>
+      <w:pPr>
+        <w:tabs>
+          <w:tab w:val="left" w:pos="1260"/>
+        </w:tabs>
+        <w:ind w:left="1260" w:hanging="420"/>
+      </w:pPr>
+    </w:lvl>
+    <w:lvl w:ilvl="3">
+      <w:start w:val="1"/>
+      <w:numFmt w:val="decimal"/>
+      <w:lvlText w:val="%4."/>
+      <w:lvlJc w:val="left"/>
+      <w:pPr>
+        <w:tabs>
+          <w:tab w:val="left" w:pos="1680"/>
+        </w:tabs>
+        <w:ind w:left="1680" w:hanging="420"/>
+      </w:pPr>
+    </w:lvl>
+    <w:lvl w:ilvl="4">
+      <w:start w:val="1"/>
+      <w:numFmt w:val="lowerLetter"/>
+      <w:lvlText w:val="%5)"/>
+      <w:lvlJc w:val="left"/>
+      <w:pPr>
+        <w:tabs>
+          <w:tab w:val="left" w:pos="2100"/>
+        </w:tabs>
+        <w:ind w:left="2100" w:hanging="420"/>
+      </w:pPr>
+    </w:lvl>
+    <w:lvl w:ilvl="5">
+      <w:start w:val="1"/>
+      <w:numFmt w:val="lowerRoman"/>
+      <w:lvlText w:val="%6."/>
+      <w:lvlJc w:val="right"/>
+      <w:pPr>
+        <w:tabs>
+          <w:tab w:val="left" w:pos="2520"/>
+        </w:tabs>
+        <w:ind w:left="2520" w:hanging="420"/>
+      </w:pPr>
+    </w:lvl>
+    <w:lvl w:ilvl="6">
+      <w:start w:val="1"/>
+      <w:numFmt w:val="decimal"/>
+      <w:lvlText w:val="%7."/>
+      <w:lvlJc w:val="left"/>
+      <w:pPr>
+        <w:tabs>
+          <w:tab w:val="left" w:pos="2940"/>
+        </w:tabs>
+        <w:ind w:left="2940" w:hanging="420"/>
+      </w:pPr>
+    </w:lvl>
+    <w:lvl w:ilvl="7">
+      <w:start w:val="1"/>
+      <w:numFmt w:val="lowerLetter"/>
+      <w:lvlText w:val="%8)"/>
+      <w:lvlJc w:val="left"/>
+      <w:pPr>
+        <w:tabs>
+          <w:tab w:val="left" w:pos="3360"/>
+        </w:tabs>
+        <w:ind w:left="3360" w:hanging="420"/>
+      </w:pPr>
+    </w:lvl>
+    <w:lvl w:ilvl="8">
+      <w:start w:val="1"/>
+      <w:numFmt w:val="lowerRoman"/>
+      <w:lvlText w:val="%9."/>
+      <w:lvlJc w:val="right"/>
+      <w:pPr>
+        <w:tabs>
+          <w:tab w:val="left" w:pos="3780"/>
+        </w:tabs>
+        <w:ind w:left="3780" w:hanging="420"/>
+      </w:pPr>
+    </w:lvl>
+  </w:abstractNum>
+  <w:abstractNum w:abstractNumId="3" w15:restartNumberingAfterBreak="0">
     <w:nsid w:val="128FABA2"/>
     <w:multiLevelType w:val="singleLevel"/>
     <w:tmpl w:val="128FABA2"/>
@@ -3646,7 +6126,7 @@
       <w:lvlJc w:val="left"/>
     </w:lvl>
   </w:abstractNum>
-  <w:abstractNum w:abstractNumId="3" w15:restartNumberingAfterBreak="0">
+  <w:abstractNum w:abstractNumId="4" w15:restartNumberingAfterBreak="0">
     <w:nsid w:val="12F075D3"/>
     <w:multiLevelType w:val="singleLevel"/>
     <w:tmpl w:val="12F075D3"/>
@@ -3658,7 +6138,7 @@
       <w:lvlJc w:val="left"/>
     </w:lvl>
   </w:abstractNum>
-  <w:abstractNum w:abstractNumId="4" w15:restartNumberingAfterBreak="0">
+  <w:abstractNum w:abstractNumId="5" w15:restartNumberingAfterBreak="0">
     <w:nsid w:val="18B5D9C1"/>
     <w:multiLevelType w:val="singleLevel"/>
     <w:tmpl w:val="18B5D9C1"/>
@@ -3674,7 +6154,123 @@
       </w:pPr>
     </w:lvl>
   </w:abstractNum>
-  <w:abstractNum w:abstractNumId="5" w15:restartNumberingAfterBreak="0">
+  <w:abstractNum w:abstractNumId="6" w15:restartNumberingAfterBreak="0">
+    <w:nsid w:val="2CFF7870"/>
+    <w:multiLevelType w:val="multilevel"/>
+    <w:tmpl w:val="7AA2103A"/>
+    <w:lvl w:ilvl="0">
+      <w:start w:val="1"/>
+      <w:numFmt w:val="decimal"/>
+      <w:lvlText w:val="%1."/>
+      <w:lvlJc w:val="left"/>
+      <w:pPr>
+        <w:tabs>
+          <w:tab w:val="left" w:pos="360"/>
+        </w:tabs>
+        <w:ind w:left="360" w:hanging="360"/>
+      </w:pPr>
+      <w:rPr>
+        <w:rFonts w:hint="eastAsia"/>
+      </w:rPr>
+    </w:lvl>
+    <w:lvl w:ilvl="1">
+      <w:start w:val="1"/>
+      <w:numFmt w:val="lowerLetter"/>
+      <w:lvlText w:val="%2)"/>
+      <w:lvlJc w:val="left"/>
+      <w:pPr>
+        <w:tabs>
+          <w:tab w:val="left" w:pos="840"/>
+        </w:tabs>
+        <w:ind w:left="840" w:hanging="420"/>
+      </w:pPr>
+    </w:lvl>
+    <w:lvl w:ilvl="2">
+      <w:start w:val="1"/>
+      <w:numFmt w:val="lowerRoman"/>
+      <w:lvlText w:val="%3."/>
+      <w:lvlJc w:val="right"/>
+      <w:pPr>
+        <w:tabs>
+          <w:tab w:val="left" w:pos="1260"/>
+        </w:tabs>
+        <w:ind w:left="1260" w:hanging="420"/>
+      </w:pPr>
+    </w:lvl>
+    <w:lvl w:ilvl="3">
+      <w:start w:val="1"/>
+      <w:numFmt w:val="decimal"/>
+      <w:lvlText w:val="%4."/>
+      <w:lvlJc w:val="left"/>
+      <w:pPr>
+        <w:tabs>
+          <w:tab w:val="left" w:pos="1680"/>
+        </w:tabs>
+        <w:ind w:left="1680" w:hanging="420"/>
+      </w:pPr>
+    </w:lvl>
+    <w:lvl w:ilvl="4">
+      <w:start w:val="1"/>
+      <w:numFmt w:val="lowerLetter"/>
+      <w:lvlText w:val="%5)"/>
+      <w:lvlJc w:val="left"/>
+      <w:pPr>
+        <w:tabs>
+          <w:tab w:val="left" w:pos="2100"/>
+        </w:tabs>
+        <w:ind w:left="2100" w:hanging="420"/>
+      </w:pPr>
+    </w:lvl>
+    <w:lvl w:ilvl="5">
+      <w:start w:val="1"/>
+      <w:numFmt w:val="lowerRoman"/>
+      <w:lvlText w:val="%6."/>
+      <w:lvlJc w:val="right"/>
+      <w:pPr>
+        <w:tabs>
+          <w:tab w:val="left" w:pos="2520"/>
+        </w:tabs>
+        <w:ind w:left="2520" w:hanging="420"/>
+      </w:pPr>
+    </w:lvl>
+    <w:lvl w:ilvl="6">
+      <w:start w:val="1"/>
+      <w:numFmt w:val="decimal"/>
+      <w:lvlText w:val="%7."/>
+      <w:lvlJc w:val="left"/>
+      <w:pPr>
+        <w:tabs>
+          <w:tab w:val="left" w:pos="2940"/>
+        </w:tabs>
+        <w:ind w:left="2940" w:hanging="420"/>
+      </w:pPr>
+    </w:lvl>
+    <w:lvl w:ilvl="7">
+      <w:start w:val="1"/>
+      <w:numFmt w:val="lowerLetter"/>
+      <w:lvlText w:val="%8)"/>
+      <w:lvlJc w:val="left"/>
+      <w:pPr>
+        <w:tabs>
+          <w:tab w:val="left" w:pos="3360"/>
+        </w:tabs>
+        <w:ind w:left="3360" w:hanging="420"/>
+      </w:pPr>
+    </w:lvl>
+    <w:lvl w:ilvl="8">
+      <w:start w:val="1"/>
+      <w:numFmt w:val="lowerRoman"/>
+      <w:lvlText w:val="%9."/>
+      <w:lvlJc w:val="right"/>
+      <w:pPr>
+        <w:tabs>
+          <w:tab w:val="left" w:pos="3780"/>
+        </w:tabs>
+        <w:ind w:left="3780" w:hanging="420"/>
+      </w:pPr>
+    </w:lvl>
+  </w:abstractNum>
+  <w:abstractNum w:abstractNumId="7" w15:restartNumberingAfterBreak="0">
     <w:nsid w:val="2F01A3FF"/>
     <w:multiLevelType w:val="singleLevel"/>
     <w:tmpl w:val="2F01A3FF"/>
@@ -3690,7 +6286,233 @@
       </w:pPr>
     </w:lvl>
   </w:abstractNum>
-  <w:abstractNum w:abstractNumId="6" w15:restartNumberingAfterBreak="0">
+  <w:abstractNum w:abstractNumId="8" w15:restartNumberingAfterBreak="0">
+    <w:nsid w:val="46AD16D7"/>
+    <w:multiLevelType w:val="hybridMultilevel"/>
+    <w:tmpl w:val="B80AF1E2"/>
+    <w:lvl w:ilvl="0" w:tplc="13A883FC">
+      <w:start w:val="1"/>
+      <w:numFmt w:val="decimal"/>
+      <w:lvlText w:val="%1."/>
+      <w:lvlJc w:val="left"/>
+      <w:pPr>
+        <w:tabs>
+          <w:tab w:val="num" w:pos="720"/>
+        </w:tabs>
+        <w:ind w:left="720" w:hanging="360"/>
+      </w:pPr>
+    </w:lvl>
+    <w:lvl w:ilvl="1" w:tplc="F8987774">
+      <w:start w:val="1"/>
+      <w:numFmt w:val="decimal"/>
+      <w:lvlText w:val="%2."/>
+      <w:lvlJc w:val="left"/>
+      <w:pPr>
+        <w:tabs>
+          <w:tab w:val="num" w:pos="1440"/>
+        </w:tabs>
+        <w:ind w:left="1440" w:hanging="360"/>
+      </w:pPr>
+    </w:lvl>
+    <w:lvl w:ilvl="2" w:tplc="061262C8">
+      <w:start w:val="1"/>
+      <w:numFmt w:val="decimal"/>
+      <w:lvlText w:val="%3."/>
+      <w:lvlJc w:val="left"/>
+      <w:pPr>
+        <w:tabs>
+          <w:tab w:val="num" w:pos="2160"/>
+        </w:tabs>
+        <w:ind w:left="2160" w:hanging="360"/>
+      </w:pPr>
+    </w:lvl>
+    <w:lvl w:ilvl="3" w:tplc="0802924E" w:tentative="1">
+      <w:start w:val="1"/>
+      <w:numFmt w:val="decimal"/>
+      <w:lvlText w:val="%4."/>
+      <w:lvlJc w:val="left"/>
+      <w:pPr>
+        <w:tabs>
+          <w:tab w:val="num" w:pos="2880"/>
+        </w:tabs>
+        <w:ind w:left="2880" w:hanging="360"/>
+      </w:pPr>
+    </w:lvl>
+    <w:lvl w:ilvl="4" w:tplc="492A2602" w:tentative="1">
+      <w:start w:val="1"/>
+      <w:numFmt w:val="decimal"/>
+      <w:lvlText w:val="%5."/>
+      <w:lvlJc w:val="left"/>
+      <w:pPr>
+        <w:tabs>
+          <w:tab w:val="num" w:pos="3600"/>
+        </w:tabs>
+        <w:ind w:left="3600" w:hanging="360"/>
+      </w:pPr>
+    </w:lvl>
+    <w:lvl w:ilvl="5" w:tplc="82769136" w:tentative="1">
+      <w:start w:val="1"/>
+      <w:numFmt w:val="decimal"/>
+      <w:lvlText w:val="%6."/>
+      <w:lvlJc w:val="left"/>
+      <w:pPr>
+        <w:tabs>
+          <w:tab w:val="num" w:pos="4320"/>
+        </w:tabs>
+        <w:ind w:left="4320" w:hanging="360"/>
+      </w:pPr>
+    </w:lvl>
+    <w:lvl w:ilvl="6" w:tplc="67A0CFA6" w:tentative="1">
+      <w:start w:val="1"/>
+      <w:numFmt w:val="decimal"/>
+      <w:lvlText w:val="%7."/>
+      <w:lvlJc w:val="left"/>
+      <w:pPr>
+        <w:tabs>
+          <w:tab w:val="num" w:pos="5040"/>
+        </w:tabs>
+        <w:ind w:left="5040" w:hanging="360"/>
+      </w:pPr>
+    </w:lvl>
+    <w:lvl w:ilvl="7" w:tplc="B76656FA" w:tentative="1">
+      <w:start w:val="1"/>
+      <w:numFmt w:val="decimal"/>
+      <w:lvlText w:val="%8."/>
+      <w:lvlJc w:val="left"/>
+      <w:pPr>
+        <w:tabs>
+          <w:tab w:val="num" w:pos="5760"/>
+        </w:tabs>
+        <w:ind w:left="5760" w:hanging="360"/>
+      </w:pPr>
+    </w:lvl>
+    <w:lvl w:ilvl="8" w:tplc="06AC5F62" w:tentative="1">
+      <w:start w:val="1"/>
+      <w:numFmt w:val="decimal"/>
+      <w:lvlText w:val="%9."/>
+      <w:lvlJc w:val="left"/>
+      <w:pPr>
+        <w:tabs>
+          <w:tab w:val="num" w:pos="6480"/>
+        </w:tabs>
+        <w:ind w:left="6480" w:hanging="360"/>
+      </w:pPr>
+    </w:lvl>
+  </w:abstractNum>
+  <w:abstractNum w:abstractNumId="9" w15:restartNumberingAfterBreak="0">
+    <w:nsid w:val="4C325012"/>
+    <w:multiLevelType w:val="hybridMultilevel"/>
+    <w:tmpl w:val="EDBA8F2C"/>
+    <w:lvl w:ilvl="0" w:tplc="0464C1A8">
+      <w:start w:val="3"/>
+      <w:numFmt w:val="decimal"/>
+      <w:lvlText w:val="%1."/>
+      <w:lvlJc w:val="left"/>
+      <w:pPr>
+        <w:tabs>
+          <w:tab w:val="num" w:pos="720"/>
+        </w:tabs>
+        <w:ind w:left="720" w:hanging="360"/>
+      </w:pPr>
+    </w:lvl>
+    <w:lvl w:ilvl="1" w:tplc="BD8E745A">
+      <w:start w:val="1"/>
+      <w:numFmt w:val="decimal"/>
+      <w:lvlText w:val="%2."/>
+      <w:lvlJc w:val="left"/>
+      <w:pPr>
+        <w:tabs>
+          <w:tab w:val="num" w:pos="1440"/>
+        </w:tabs>
+        <w:ind w:left="1440" w:hanging="360"/>
+      </w:pPr>
+    </w:lvl>
+    <w:lvl w:ilvl="2" w:tplc="315AB5FA" w:tentative="1">
+      <w:start w:val="1"/>
+      <w:numFmt w:val="decimal"/>
+      <w:lvlText w:val="%3."/>
+      <w:lvlJc w:val="left"/>
+      <w:pPr>
+        <w:tabs>
+          <w:tab w:val="num" w:pos="2160"/>
+        </w:tabs>
+        <w:ind w:left="2160" w:hanging="360"/>
+      </w:pPr>
+    </w:lvl>
+    <w:lvl w:ilvl="3" w:tplc="CE5EA208" w:tentative="1">
+      <w:start w:val="1"/>
+      <w:numFmt w:val="decimal"/>
+      <w:lvlText w:val="%4."/>
+      <w:lvlJc w:val="left"/>
+      <w:pPr>
+        <w:tabs>
+          <w:tab w:val="num" w:pos="2880"/>
+        </w:tabs>
+        <w:ind w:left="2880" w:hanging="360"/>
+      </w:pPr>
+    </w:lvl>
+    <w:lvl w:ilvl="4" w:tplc="8BF84628" w:tentative="1">
+      <w:start w:val="1"/>
+      <w:numFmt w:val="decimal"/>
+      <w:lvlText w:val="%5."/>
+      <w:lvlJc w:val="left"/>
+      <w:pPr>
+        <w:tabs>
+          <w:tab w:val="num" w:pos="3600"/>
+        </w:tabs>
+        <w:ind w:left="3600" w:hanging="360"/>
+      </w:pPr>
+    </w:lvl>
+    <w:lvl w:ilvl="5" w:tplc="D0C4800A" w:tentative="1">
+      <w:start w:val="1"/>
+      <w:numFmt w:val="decimal"/>
+      <w:lvlText w:val="%6."/>
+      <w:lvlJc w:val="left"/>
+      <w:pPr>
+        <w:tabs>
+          <w:tab w:val="num" w:pos="4320"/>
+        </w:tabs>
+        <w:ind w:left="4320" w:hanging="360"/>
+      </w:pPr>
+    </w:lvl>
+    <w:lvl w:ilvl="6" w:tplc="6B005E5C" w:tentative="1">
+      <w:start w:val="1"/>
+      <w:numFmt w:val="decimal"/>
+      <w:lvlText w:val="%7."/>
+      <w:lvlJc w:val="left"/>
+      <w:pPr>
+        <w:tabs>
+          <w:tab w:val="num" w:pos="5040"/>
+        </w:tabs>
+        <w:ind w:left="5040" w:hanging="360"/>
+      </w:pPr>
+    </w:lvl>
+    <w:lvl w:ilvl="7" w:tplc="72861292" w:tentative="1">
+      <w:start w:val="1"/>
+      <w:numFmt w:val="decimal"/>
+      <w:lvlText w:val="%8."/>
+      <w:lvlJc w:val="left"/>
+      <w:pPr>
+        <w:tabs>
+          <w:tab w:val="num" w:pos="5760"/>
+        </w:tabs>
+        <w:ind w:left="5760" w:hanging="360"/>
+      </w:pPr>
+    </w:lvl>
+    <w:lvl w:ilvl="8" w:tplc="D83AD610" w:tentative="1">
+      <w:start w:val="1"/>
+      <w:numFmt w:val="decimal"/>
+      <w:lvlText w:val="%9."/>
+      <w:lvlJc w:val="left"/>
+      <w:pPr>
+        <w:tabs>
+          <w:tab w:val="num" w:pos="6480"/>
+        </w:tabs>
+        <w:ind w:left="6480" w:hanging="360"/>
+      </w:pPr>
+    </w:lvl>
+  </w:abstractNum>
+  <w:abstractNum w:abstractNumId="10" w15:restartNumberingAfterBreak="0">
     <w:nsid w:val="76C74925"/>
     <w:multiLevelType w:val="singleLevel"/>
     <w:tmpl w:val="76C74925"/>
@@ -3709,19 +6531,31 @@
     <w:abstractNumId w:val="1"/>
   </w:num>
   <w:num w:numId="3" w16cid:durableId="913317577">
+    <w:abstractNumId w:val="5"/>
+  </w:num>
+  <w:num w:numId="4" w16cid:durableId="627667519">
+    <w:abstractNumId w:val="7"/>
+  </w:num>
+  <w:num w:numId="5" w16cid:durableId="726610834">
+    <w:abstractNumId w:val="10"/>
+  </w:num>
+  <w:num w:numId="6" w16cid:durableId="536164397">
+    <w:abstractNumId w:val="3"/>
+  </w:num>
+  <w:num w:numId="7" w16cid:durableId="539174817">
     <w:abstractNumId w:val="4"/>
   </w:num>
-  <w:num w:numId="4" w16cid:durableId="627667519">
-    <w:abstractNumId w:val="5"/>
-  </w:num>
-  <w:num w:numId="5" w16cid:durableId="726610834">
+  <w:num w:numId="8" w16cid:durableId="59644630">
     <w:abstractNumId w:val="6"/>
   </w:num>
-  <w:num w:numId="6" w16cid:durableId="536164397">
+  <w:num w:numId="9" w16cid:durableId="613102244">
     <w:abstractNumId w:val="2"/>
   </w:num>
-  <w:num w:numId="7" w16cid:durableId="539174817">
-    <w:abstractNumId w:val="3"/>
+  <w:num w:numId="10" w16cid:durableId="1241719905">
+    <w:abstractNumId w:val="8"/>
+  </w:num>
+  <w:num w:numId="11" w16cid:durableId="1603881590">
+    <w:abstractNumId w:val="9"/>
   </w:num>
 </w:numbering>
 </file>
@@ -4103,7 +6937,6 @@
   <w:style w:type="character" w:default="1" w:styleId="a0">
     <w:name w:val="Default Paragraph Font"/>
     <w:uiPriority w:val="1"/>
-    <w:semiHidden/>
     <w:unhideWhenUsed/>
   </w:style>
   <w:style w:type="table" w:default="1" w:styleId="a1">
@@ -4209,6 +7042,16 @@
       <w:color w:val="605E5C"/>
       <w:shd w:val="clear" w:color="auto" w:fill="E1DFDD"/>
     </w:rPr>
+  </w:style>
+  <w:style w:type="paragraph" w:styleId="a7">
+    <w:name w:val="List Paragraph"/>
+    <w:basedOn w:val="a"/>
+    <w:uiPriority w:val="99"/>
+    <w:unhideWhenUsed/>
+    <w:rsid w:val="00C637D0"/>
+    <w:pPr>
+      <w:ind w:firstLineChars="200" w:firstLine="420"/>
+    </w:pPr>
   </w:style>
 </w:styles>
 </file>

</xml_diff>

<commit_message>
doc: update the division of labor
</commit_message>
<xml_diff>
--- a/doc/01_项目开发计划.docx
+++ b/doc/01_项目开发计划.docx
@@ -2588,8 +2588,6 @@
         </w:rPr>
         <w:t xml:space="preserve"> 彭叶</w:t>
       </w:r>
-      <w:bookmarkStart w:id="18" w:name="_GoBack"/>
-      <w:bookmarkEnd w:id="18"/>
     </w:p>
     <w:p>
       <w:pPr>
@@ -2974,29 +2972,28 @@
       <w:pPr>
         <w:pStyle w:val="13"/>
         <w:numPr>
-          <w:ilvl w:val="0"/>
-          <w:numId w:val="8"/>
-        </w:numPr>
-        <w:ind w:firstLineChars="0"/>
-      </w:pPr>
-      <w:r>
-        <w:rPr>
-          <w:rFonts w:hint="eastAsia"/>
-        </w:rPr>
-        <w:t>论坛模块</w:t>
-      </w:r>
-    </w:p>
-    <w:p>
-      <w:pPr>
-        <w:pStyle w:val="13"/>
-        <w:numPr>
           <w:ilvl w:val="1"/>
           <w:numId w:val="8"/>
         </w:numPr>
-        <w:ind w:firstLineChars="0"/>
-      </w:pPr>
-      <w:r>
-        <w:t>ThreadComponent</w:t>
+        <w:ind w:left="840" w:leftChars="0" w:hanging="420" w:firstLineChars="0"/>
+        <w:rPr>
+          <w:rFonts w:hint="default"/>
+          <w:lang w:val="en-US" w:eastAsia="zh-CN"/>
+        </w:rPr>
+      </w:pPr>
+      <w:r>
+        <w:rPr>
+          <w:rFonts w:hint="default"/>
+          <w:lang w:val="en-US" w:eastAsia="zh-CN"/>
+        </w:rPr>
+        <w:t>UserInfoPage 李锶</w:t>
+      </w:r>
+      <w:r>
+        <w:rPr>
+          <w:rFonts w:hint="eastAsia"/>
+          <w:lang w:val="en-US" w:eastAsia="zh-CN"/>
+        </w:rPr>
+        <w:t xml:space="preserve"> 张瑞涵</w:t>
       </w:r>
     </w:p>
     <w:p>
@@ -3008,6 +3005,172 @@
         </w:numPr>
         <w:ind w:firstLineChars="0"/>
         <w:rPr>
+          <w:rFonts w:hint="default"/>
+          <w:lang w:val="en-US" w:eastAsia="zh-CN"/>
+        </w:rPr>
+      </w:pPr>
+      <w:r>
+        <w:rPr>
+          <w:rFonts w:hint="eastAsia"/>
+        </w:rPr>
+        <w:t>功能</w:t>
+      </w:r>
+      <w:r>
+        <w:rPr>
+          <w:rFonts w:hint="eastAsia"/>
+          <w:lang w:eastAsia="zh-CN"/>
+        </w:rPr>
+        <w:t>：</w:t>
+      </w:r>
+      <w:r>
+        <w:rPr>
+          <w:rFonts w:hint="eastAsia"/>
+          <w:lang w:val="en-US" w:eastAsia="zh-CN"/>
+        </w:rPr>
+        <w:t>展示、修改用户信息</w:t>
+      </w:r>
+    </w:p>
+    <w:p>
+      <w:pPr>
+        <w:pStyle w:val="13"/>
+        <w:numPr>
+          <w:ilvl w:val="2"/>
+          <w:numId w:val="8"/>
+        </w:numPr>
+        <w:ind w:firstLineChars="0"/>
+        <w:rPr>
+          <w:rFonts w:hint="default"/>
+          <w:lang w:val="en-US" w:eastAsia="zh-CN"/>
+        </w:rPr>
+      </w:pPr>
+      <w:r>
+        <w:rPr>
+          <w:rFonts w:hint="eastAsia"/>
+        </w:rPr>
+        <w:t>路由：</w:t>
+      </w:r>
+      <w:r>
+        <w:rPr>
+          <w:rFonts w:hint="default"/>
+          <w:lang w:val="en-US" w:eastAsia="zh-CN"/>
+        </w:rPr>
+        <w:t>/useInfor/:userid</w:t>
+      </w:r>
+    </w:p>
+    <w:p>
+      <w:pPr>
+        <w:pStyle w:val="13"/>
+        <w:numPr>
+          <w:ilvl w:val="2"/>
+          <w:numId w:val="8"/>
+        </w:numPr>
+        <w:ind w:firstLineChars="0"/>
+        <w:rPr>
+          <w:rFonts w:hint="eastAsia"/>
+        </w:rPr>
+      </w:pPr>
+      <w:r>
+        <w:rPr>
+          <w:rFonts w:hint="eastAsia"/>
+          <w:lang w:val="en-US" w:eastAsia="zh-CN"/>
+        </w:rPr>
+        <w:t>API：</w:t>
+      </w:r>
+    </w:p>
+    <w:p>
+      <w:pPr>
+        <w:pStyle w:val="13"/>
+        <w:numPr>
+          <w:ilvl w:val="0"/>
+          <w:numId w:val="9"/>
+        </w:numPr>
+        <w:ind w:left="420" w:leftChars="0" w:firstLine="420" w:firstLineChars="0"/>
+        <w:rPr>
+          <w:rFonts w:hint="default"/>
+          <w:lang w:val="en-US" w:eastAsia="zh-CN"/>
+        </w:rPr>
+      </w:pPr>
+      <w:r>
+        <w:rPr>
+          <w:rFonts w:hint="eastAsia"/>
+          <w:lang w:val="en-US" w:eastAsia="zh-CN"/>
+        </w:rPr>
+        <w:t xml:space="preserve">  展示用户信息：</w:t>
+      </w:r>
+      <w:r>
+        <w:rPr>
+          <w:rFonts w:hint="default"/>
+          <w:lang w:val="en-US" w:eastAsia="zh-CN"/>
+        </w:rPr>
+        <w:t>GET /api/user?userId 李锶</w:t>
+      </w:r>
+    </w:p>
+    <w:p>
+      <w:pPr>
+        <w:pStyle w:val="13"/>
+        <w:numPr>
+          <w:ilvl w:val="0"/>
+          <w:numId w:val="9"/>
+        </w:numPr>
+        <w:ind w:left="420" w:leftChars="0" w:firstLine="420" w:firstLineChars="0"/>
+        <w:rPr>
+          <w:rFonts w:hint="eastAsia"/>
+          <w:lang w:val="en-US" w:eastAsia="zh-CN"/>
+        </w:rPr>
+      </w:pPr>
+      <w:r>
+        <w:rPr>
+          <w:rFonts w:hint="eastAsia"/>
+          <w:lang w:val="en-US" w:eastAsia="zh-CN"/>
+        </w:rPr>
+        <w:t xml:space="preserve">  修改用户信息：</w:t>
+      </w:r>
+      <w:r>
+        <w:rPr>
+          <w:rFonts w:hint="default"/>
+          <w:lang w:val="en-US" w:eastAsia="zh-CN"/>
+        </w:rPr>
+        <w:t>POST(PATCH?) /api/update-user?userId 张瑞涵</w:t>
+      </w:r>
+    </w:p>
+    <w:p>
+      <w:pPr>
+        <w:pStyle w:val="13"/>
+        <w:numPr>
+          <w:ilvl w:val="0"/>
+          <w:numId w:val="8"/>
+        </w:numPr>
+        <w:ind w:firstLineChars="0"/>
+      </w:pPr>
+      <w:r>
+        <w:rPr>
+          <w:rFonts w:hint="eastAsia"/>
+        </w:rPr>
+        <w:t>论坛模块</w:t>
+      </w:r>
+    </w:p>
+    <w:p>
+      <w:pPr>
+        <w:pStyle w:val="13"/>
+        <w:numPr>
+          <w:ilvl w:val="1"/>
+          <w:numId w:val="8"/>
+        </w:numPr>
+        <w:ind w:firstLineChars="0"/>
+      </w:pPr>
+      <w:r>
+        <w:t>ThreadComponent</w:t>
+      </w:r>
+    </w:p>
+    <w:p>
+      <w:pPr>
+        <w:pStyle w:val="13"/>
+        <w:numPr>
+          <w:ilvl w:val="2"/>
+          <w:numId w:val="8"/>
+        </w:numPr>
+        <w:ind w:firstLineChars="0"/>
+        <w:rPr>
           <w:rFonts w:hint="eastAsia"/>
         </w:rPr>
       </w:pPr>
@@ -3501,7 +3664,7 @@
         <w:pStyle w:val="13"/>
         <w:numPr>
           <w:ilvl w:val="0"/>
-          <w:numId w:val="9"/>
+          <w:numId w:val="10"/>
         </w:numPr>
         <w:tabs>
           <w:tab w:val="left" w:pos="1680"/>
@@ -3626,7 +3789,7 @@
         <w:pStyle w:val="13"/>
         <w:numPr>
           <w:ilvl w:val="0"/>
-          <w:numId w:val="9"/>
+          <w:numId w:val="10"/>
         </w:numPr>
         <w:tabs>
           <w:tab w:val="left" w:pos="1680"/>
@@ -3807,7 +3970,7 @@
       <w:pPr>
         <w:numPr>
           <w:ilvl w:val="0"/>
-          <w:numId w:val="10"/>
+          <w:numId w:val="11"/>
         </w:numPr>
         <w:ind w:firstLine="420" w:firstLineChars="0"/>
         <w:rPr>
@@ -3827,6 +3990,7 @@
       <w:pPr>
         <w:pStyle w:val="13"/>
         <w:numPr>
+          <w:ilvl w:val="0"/>
           <w:numId w:val="0"/>
         </w:numPr>
         <w:tabs>
@@ -3845,6 +4009,7 @@
       <w:pPr>
         <w:pStyle w:val="13"/>
         <w:numPr>
+          <w:ilvl w:val="0"/>
           <w:numId w:val="0"/>
         </w:numPr>
         <w:tabs>
@@ -3862,6 +4027,7 @@
     <w:p>
       <w:pPr>
         <w:numPr>
+          <w:ilvl w:val="0"/>
           <w:numId w:val="0"/>
         </w:numPr>
         <w:ind w:left="420" w:leftChars="0" w:firstLine="420" w:firstLineChars="0"/>
@@ -3882,7 +4048,7 @@
       <w:pPr>
         <w:numPr>
           <w:ilvl w:val="0"/>
-          <w:numId w:val="10"/>
+          <w:numId w:val="11"/>
         </w:numPr>
         <w:ind w:firstLine="420" w:firstLineChars="0"/>
         <w:rPr>
@@ -3902,6 +4068,7 @@
       <w:pPr>
         <w:pStyle w:val="13"/>
         <w:numPr>
+          <w:ilvl w:val="0"/>
           <w:numId w:val="0"/>
         </w:numPr>
         <w:tabs>
@@ -3923,6 +4090,7 @@
       <w:pPr>
         <w:pStyle w:val="13"/>
         <w:numPr>
+          <w:ilvl w:val="0"/>
           <w:numId w:val="0"/>
         </w:numPr>
         <w:tabs>
@@ -3943,6 +4111,7 @@
     <w:p>
       <w:pPr>
         <w:numPr>
+          <w:ilvl w:val="0"/>
           <w:numId w:val="0"/>
         </w:numPr>
         <w:ind w:left="420" w:leftChars="0" w:firstLine="420" w:firstLineChars="0"/>
@@ -3963,7 +4132,7 @@
       <w:pPr>
         <w:numPr>
           <w:ilvl w:val="0"/>
-          <w:numId w:val="10"/>
+          <w:numId w:val="11"/>
         </w:numPr>
         <w:ind w:firstLine="420" w:firstLineChars="0"/>
         <w:rPr>
@@ -3982,6 +4151,7 @@
     <w:p>
       <w:pPr>
         <w:numPr>
+          <w:ilvl w:val="0"/>
           <w:numId w:val="0"/>
         </w:numPr>
         <w:ind w:left="420" w:leftChars="0" w:firstLine="420" w:firstLineChars="0"/>
@@ -4002,7 +4172,7 @@
       <w:pPr>
         <w:numPr>
           <w:ilvl w:val="0"/>
-          <w:numId w:val="10"/>
+          <w:numId w:val="11"/>
         </w:numPr>
         <w:ind w:firstLine="420" w:firstLineChars="0"/>
         <w:rPr>
@@ -4022,6 +4192,7 @@
       <w:pPr>
         <w:pStyle w:val="13"/>
         <w:numPr>
+          <w:ilvl w:val="0"/>
           <w:numId w:val="0"/>
         </w:numPr>
         <w:ind w:left="840" w:leftChars="0"/>
@@ -4040,6 +4211,7 @@
       <w:pPr>
         <w:pStyle w:val="13"/>
         <w:numPr>
+          <w:ilvl w:val="0"/>
           <w:numId w:val="0"/>
         </w:numPr>
         <w:ind w:left="840" w:leftChars="0"/>
@@ -4058,6 +4230,7 @@
       <w:pPr>
         <w:pStyle w:val="13"/>
         <w:numPr>
+          <w:ilvl w:val="0"/>
           <w:numId w:val="0"/>
         </w:numPr>
         <w:ind w:left="840" w:leftChars="0"/>
@@ -4077,6 +4250,7 @@
     <w:p>
       <w:pPr>
         <w:numPr>
+          <w:ilvl w:val="0"/>
           <w:numId w:val="0"/>
         </w:numPr>
         <w:rPr>
@@ -4108,7 +4282,7 @@
       <w:pPr>
         <w:numPr>
           <w:ilvl w:val="0"/>
-          <w:numId w:val="11"/>
+          <w:numId w:val="12"/>
         </w:numPr>
         <w:ind w:firstLine="420" w:firstLineChars="0"/>
         <w:rPr>
@@ -4185,7 +4359,7 @@
       <w:pPr>
         <w:numPr>
           <w:ilvl w:val="0"/>
-          <w:numId w:val="11"/>
+          <w:numId w:val="12"/>
         </w:numPr>
         <w:ind w:firstLine="420" w:firstLineChars="0"/>
         <w:rPr>
@@ -4210,6 +4384,7 @@
       <w:pPr>
         <w:pStyle w:val="13"/>
         <w:numPr>
+          <w:ilvl w:val="0"/>
           <w:numId w:val="0"/>
         </w:numPr>
         <w:ind w:left="840" w:leftChars="0"/>
@@ -4228,6 +4403,7 @@
       <w:pPr>
         <w:pStyle w:val="13"/>
         <w:numPr>
+          <w:ilvl w:val="0"/>
           <w:numId w:val="0"/>
         </w:numPr>
         <w:ind w:left="840" w:leftChars="0"/>
@@ -4252,6 +4428,7 @@
     <w:p>
       <w:pPr>
         <w:numPr>
+          <w:ilvl w:val="0"/>
           <w:numId w:val="0"/>
         </w:numPr>
         <w:ind w:left="420" w:leftChars="0" w:firstLine="420" w:firstLineChars="0"/>
@@ -4283,7 +4460,7 @@
       <w:pPr>
         <w:numPr>
           <w:ilvl w:val="0"/>
-          <w:numId w:val="12"/>
+          <w:numId w:val="13"/>
         </w:numPr>
         <w:ind w:firstLine="420" w:firstLineChars="0"/>
         <w:rPr>
@@ -4303,6 +4480,7 @@
       <w:pPr>
         <w:pStyle w:val="13"/>
         <w:numPr>
+          <w:ilvl w:val="0"/>
           <w:numId w:val="0"/>
         </w:numPr>
         <w:tabs>
@@ -4321,6 +4499,7 @@
       <w:pPr>
         <w:pStyle w:val="13"/>
         <w:numPr>
+          <w:ilvl w:val="0"/>
           <w:numId w:val="0"/>
         </w:numPr>
         <w:tabs>
@@ -4341,6 +4520,7 @@
     <w:p>
       <w:pPr>
         <w:numPr>
+          <w:ilvl w:val="0"/>
           <w:numId w:val="0"/>
         </w:numPr>
         <w:ind w:firstLine="420" w:firstLineChars="0"/>
@@ -4423,6 +4603,7 @@
     <w:p>
       <w:pPr>
         <w:numPr>
+          <w:ilvl w:val="0"/>
           <w:numId w:val="0"/>
         </w:numPr>
         <w:rPr>
@@ -4454,7 +4635,7 @@
       <w:pPr>
         <w:numPr>
           <w:ilvl w:val="0"/>
-          <w:numId w:val="13"/>
+          <w:numId w:val="14"/>
         </w:numPr>
         <w:ind w:firstLine="420" w:firstLineChars="0"/>
         <w:rPr>
@@ -4474,6 +4655,7 @@
       <w:pPr>
         <w:pStyle w:val="13"/>
         <w:numPr>
+          <w:ilvl w:val="0"/>
           <w:numId w:val="0"/>
         </w:numPr>
         <w:ind w:left="840" w:leftChars="0"/>
@@ -4507,6 +4689,7 @@
       <w:pPr>
         <w:pStyle w:val="13"/>
         <w:numPr>
+          <w:ilvl w:val="0"/>
           <w:numId w:val="0"/>
         </w:numPr>
         <w:ind w:left="840" w:leftChars="0"/>
@@ -4525,10 +4708,243 @@
       <w:pPr>
         <w:pStyle w:val="13"/>
         <w:numPr>
+          <w:ilvl w:val="0"/>
           <w:numId w:val="0"/>
         </w:numPr>
         <w:ind w:left="840" w:leftChars="0"/>
         <w:rPr>
+          <w:rFonts w:hint="eastAsia"/>
+          <w:lang w:val="en-US" w:eastAsia="zh-CN"/>
+        </w:rPr>
+      </w:pPr>
+      <w:r>
+        <w:rPr>
+          <w:rFonts w:hint="eastAsia"/>
+          <w:lang w:val="en-US" w:eastAsia="zh-CN"/>
+        </w:rPr>
+        <w:t>API：1个</w:t>
+      </w:r>
+    </w:p>
+    <w:p>
+      <w:pPr>
+        <w:pStyle w:val="13"/>
+        <w:numPr>
+          <w:ilvl w:val="0"/>
+          <w:numId w:val="14"/>
+        </w:numPr>
+        <w:ind w:left="0" w:leftChars="0" w:firstLine="420" w:firstLineChars="0"/>
+        <w:rPr>
+          <w:rFonts w:hint="eastAsia"/>
+          <w:lang w:val="en-US" w:eastAsia="zh-CN"/>
+        </w:rPr>
+      </w:pPr>
+      <w:r>
+        <w:rPr>
+          <w:rFonts w:hint="eastAsia"/>
+          <w:lang w:val="en-US" w:eastAsia="zh-CN"/>
+        </w:rPr>
+        <w:t>用户管理模块</w:t>
+      </w:r>
+      <w:r>
+        <w:rPr>
+          <w:rFonts w:hint="default"/>
+          <w:lang w:val="en-US" w:eastAsia="zh-CN"/>
+        </w:rPr>
+        <w:t>UserInfoPage</w:t>
+      </w:r>
+    </w:p>
+    <w:p>
+      <w:pPr>
+        <w:pStyle w:val="13"/>
+        <w:numPr>
+          <w:numId w:val="0"/>
+        </w:numPr>
+        <w:ind w:left="840" w:leftChars="0"/>
+        <w:rPr>
+          <w:rFonts w:hint="default"/>
+          <w:lang w:val="en-US" w:eastAsia="zh-CN"/>
+        </w:rPr>
+      </w:pPr>
+      <w:r>
+        <w:rPr>
+          <w:rFonts w:hint="eastAsia"/>
+        </w:rPr>
+        <w:t>功能</w:t>
+      </w:r>
+      <w:r>
+        <w:rPr>
+          <w:rFonts w:hint="eastAsia"/>
+          <w:lang w:eastAsia="zh-CN"/>
+        </w:rPr>
+        <w:t>：</w:t>
+      </w:r>
+      <w:r>
+        <w:rPr>
+          <w:rFonts w:hint="eastAsia"/>
+          <w:lang w:val="en-US" w:eastAsia="zh-CN"/>
+        </w:rPr>
+        <w:t>展示、修改用户信息</w:t>
+      </w:r>
+    </w:p>
+    <w:p>
+      <w:pPr>
+        <w:pStyle w:val="13"/>
+        <w:numPr>
+          <w:numId w:val="0"/>
+        </w:numPr>
+        <w:ind w:left="840" w:leftChars="0"/>
+        <w:rPr>
+          <w:rFonts w:hint="default"/>
+          <w:lang w:val="en-US" w:eastAsia="zh-CN"/>
+        </w:rPr>
+      </w:pPr>
+      <w:r>
+        <w:rPr>
+          <w:rFonts w:hint="eastAsia"/>
+        </w:rPr>
+        <w:t>路由：</w:t>
+      </w:r>
+      <w:r>
+        <w:rPr>
+          <w:rFonts w:hint="default"/>
+          <w:lang w:val="en-US" w:eastAsia="zh-CN"/>
+        </w:rPr>
+        <w:t>/useInfor/:userid</w:t>
+      </w:r>
+    </w:p>
+    <w:p>
+      <w:pPr>
+        <w:numPr>
+          <w:ilvl w:val="0"/>
+          <w:numId w:val="0"/>
+        </w:numPr>
+        <w:ind w:left="420" w:leftChars="0" w:firstLine="420" w:firstLineChars="0"/>
+        <w:rPr>
+          <w:rFonts w:hint="default"/>
+          <w:lang w:val="en-US" w:eastAsia="zh-CN"/>
+        </w:rPr>
+      </w:pPr>
+      <w:r>
+        <w:rPr>
+          <w:rFonts w:hint="eastAsia"/>
+          <w:lang w:val="en-US" w:eastAsia="zh-CN"/>
+        </w:rPr>
+        <w:t>API：1个</w:t>
+      </w:r>
+    </w:p>
+    <w:p>
+      <w:pPr>
+        <w:numPr>
+          <w:ilvl w:val="0"/>
+          <w:numId w:val="0"/>
+        </w:numPr>
+        <w:ind w:left="420" w:leftChars="0" w:firstLine="420" w:firstLineChars="0"/>
+        <w:rPr>
+          <w:rFonts w:hint="eastAsia"/>
+          <w:lang w:val="en-US" w:eastAsia="zh-CN"/>
+        </w:rPr>
+      </w:pPr>
+    </w:p>
+    <w:p>
+      <w:pPr>
+        <w:numPr>
+          <w:ilvl w:val="0"/>
+          <w:numId w:val="0"/>
+        </w:numPr>
+        <w:rPr>
+          <w:rFonts w:hint="eastAsia"/>
+          <w:lang w:val="en-US" w:eastAsia="zh-CN"/>
+        </w:rPr>
+      </w:pPr>
+      <w:r>
+        <w:rPr>
+          <w:rFonts w:hint="eastAsia"/>
+          <w:lang w:val="en-US" w:eastAsia="zh-CN"/>
+        </w:rPr>
+        <w:t>李懿璇：</w:t>
+      </w:r>
+    </w:p>
+    <w:p>
+      <w:pPr>
+        <w:numPr>
+          <w:ilvl w:val="0"/>
+          <w:numId w:val="15"/>
+        </w:numPr>
+        <w:ind w:firstLine="420" w:firstLineChars="0"/>
+        <w:rPr>
+          <w:rFonts w:hint="eastAsia"/>
+          <w:lang w:val="en-US" w:eastAsia="zh-CN"/>
+        </w:rPr>
+      </w:pPr>
+      <w:r>
+        <w:rPr>
+          <w:rFonts w:hint="eastAsia"/>
+          <w:lang w:val="en-US" w:eastAsia="zh-CN"/>
+        </w:rPr>
+        <w:t>文档撰写</w:t>
+      </w:r>
+    </w:p>
+    <w:p>
+      <w:pPr>
+        <w:numPr>
+          <w:numId w:val="0"/>
+        </w:numPr>
+        <w:rPr>
+          <w:rFonts w:hint="default"/>
+          <w:lang w:val="en-US" w:eastAsia="zh-CN"/>
+        </w:rPr>
+      </w:pPr>
+      <w:bookmarkStart w:id="18" w:name="_GoBack"/>
+      <w:bookmarkEnd w:id="18"/>
+    </w:p>
+    <w:p>
+      <w:pPr>
+        <w:numPr>
+          <w:ilvl w:val="0"/>
+          <w:numId w:val="0"/>
+        </w:numPr>
+        <w:rPr>
+          <w:rFonts w:hint="eastAsia"/>
+          <w:lang w:val="en-US" w:eastAsia="zh-CN"/>
+        </w:rPr>
+      </w:pPr>
+      <w:r>
+        <w:rPr>
+          <w:rFonts w:hint="eastAsia"/>
+          <w:lang w:val="en-US" w:eastAsia="zh-CN"/>
+        </w:rPr>
+        <w:t>张瑞涵：</w:t>
+      </w:r>
+    </w:p>
+    <w:p>
+      <w:pPr>
+        <w:numPr>
+          <w:ilvl w:val="0"/>
+          <w:numId w:val="16"/>
+        </w:numPr>
+        <w:ind w:firstLine="420" w:firstLineChars="0"/>
+        <w:rPr>
+          <w:rFonts w:hint="eastAsia"/>
+          <w:lang w:val="en-US" w:eastAsia="zh-CN"/>
+        </w:rPr>
+      </w:pPr>
+      <w:r>
+        <w:rPr>
+          <w:rFonts w:hint="eastAsia"/>
+          <w:lang w:val="en-US" w:eastAsia="zh-CN"/>
+        </w:rPr>
+        <w:t>用户管理模块RegisterPage</w:t>
+      </w:r>
+    </w:p>
+    <w:p>
+      <w:pPr>
+        <w:pStyle w:val="13"/>
+        <w:numPr>
+          <w:ilvl w:val="0"/>
+          <w:numId w:val="0"/>
+        </w:numPr>
+        <w:ind w:left="840" w:leftChars="0"/>
+        <w:rPr>
           <w:rFonts w:hint="default" w:eastAsia="宋体"/>
           <w:lang w:val="en-US" w:eastAsia="zh-CN"/>
         </w:rPr>
@@ -4536,6 +4952,67 @@
       <w:r>
         <w:rPr>
           <w:rFonts w:hint="eastAsia"/>
+        </w:rPr>
+        <w:t>功能</w:t>
+      </w:r>
+      <w:r>
+        <w:rPr>
+          <w:rFonts w:hint="eastAsia"/>
+          <w:lang w:eastAsia="zh-CN"/>
+        </w:rPr>
+        <w:t>：</w:t>
+      </w:r>
+      <w:r>
+        <w:rPr>
+          <w:rFonts w:hint="eastAsia"/>
+          <w:lang w:val="en-US" w:eastAsia="zh-CN"/>
+        </w:rPr>
+        <w:t>用户注册</w:t>
+      </w:r>
+    </w:p>
+    <w:p>
+      <w:pPr>
+        <w:pStyle w:val="13"/>
+        <w:numPr>
+          <w:ilvl w:val="0"/>
+          <w:numId w:val="0"/>
+        </w:numPr>
+        <w:ind w:left="840" w:leftChars="0"/>
+        <w:rPr>
+          <w:rFonts w:hint="default" w:eastAsia="宋体"/>
+          <w:lang w:val="en-US" w:eastAsia="zh-CN"/>
+        </w:rPr>
+      </w:pPr>
+      <w:r>
+        <w:rPr>
+          <w:rFonts w:hint="eastAsia"/>
+        </w:rPr>
+        <w:t>路由：/</w:t>
+      </w:r>
+      <w:r>
+        <w:rPr>
+          <w:rFonts w:hint="eastAsia"/>
+          <w:lang w:val="en-US" w:eastAsia="zh-CN"/>
+        </w:rPr>
+        <w:t>register</w:t>
+      </w:r>
+    </w:p>
+    <w:p>
+      <w:pPr>
+        <w:pStyle w:val="13"/>
+        <w:numPr>
+          <w:ilvl w:val="0"/>
+          <w:numId w:val="0"/>
+        </w:numPr>
+        <w:ind w:left="840" w:leftChars="0"/>
+        <w:rPr>
+          <w:rFonts w:hint="eastAsia"/>
+          <w:lang w:val="en-US" w:eastAsia="zh-CN"/>
+        </w:rPr>
+      </w:pPr>
+      <w:r>
+        <w:rPr>
+          <w:rFonts w:hint="eastAsia"/>
           <w:lang w:val="en-US" w:eastAsia="zh-CN"/>
         </w:rPr>
         <w:t>API：1个</w:t>
@@ -4543,179 +5020,131 @@
     </w:p>
     <w:p>
       <w:pPr>
+        <w:pStyle w:val="13"/>
         <w:numPr>
           <w:numId w:val="0"/>
         </w:numPr>
-        <w:rPr>
-          <w:rFonts w:hint="eastAsia"/>
-          <w:lang w:val="en-US" w:eastAsia="zh-CN"/>
-        </w:rPr>
-      </w:pPr>
-    </w:p>
-    <w:p>
-      <w:pPr>
+        <w:ind w:left="420" w:leftChars="0"/>
+        <w:rPr>
+          <w:rFonts w:hint="eastAsia"/>
+          <w:lang w:val="en-US" w:eastAsia="zh-CN"/>
+        </w:rPr>
+      </w:pPr>
+      <w:r>
+        <w:rPr>
+          <w:rFonts w:hint="eastAsia"/>
+          <w:lang w:val="en-US" w:eastAsia="zh-CN"/>
+        </w:rPr>
+        <w:t>2）用户管理模块</w:t>
+      </w:r>
+      <w:r>
+        <w:rPr>
+          <w:rFonts w:hint="default"/>
+          <w:lang w:val="en-US" w:eastAsia="zh-CN"/>
+        </w:rPr>
+        <w:t>UserInfoPage</w:t>
+      </w:r>
+    </w:p>
+    <w:p>
+      <w:pPr>
+        <w:pStyle w:val="13"/>
         <w:numPr>
           <w:ilvl w:val="0"/>
           <w:numId w:val="0"/>
         </w:numPr>
-        <w:rPr>
-          <w:rFonts w:hint="eastAsia"/>
-          <w:lang w:val="en-US" w:eastAsia="zh-CN"/>
-        </w:rPr>
-      </w:pPr>
-      <w:r>
-        <w:rPr>
-          <w:rFonts w:hint="eastAsia"/>
-          <w:lang w:val="en-US" w:eastAsia="zh-CN"/>
-        </w:rPr>
-        <w:t>李懿璇：</w:t>
-      </w:r>
-    </w:p>
-    <w:p>
-      <w:pPr>
+        <w:ind w:left="840" w:leftChars="0"/>
+        <w:rPr>
+          <w:rFonts w:hint="default"/>
+          <w:lang w:val="en-US" w:eastAsia="zh-CN"/>
+        </w:rPr>
+      </w:pPr>
+      <w:r>
+        <w:rPr>
+          <w:rFonts w:hint="eastAsia"/>
+        </w:rPr>
+        <w:t>功能</w:t>
+      </w:r>
+      <w:r>
+        <w:rPr>
+          <w:rFonts w:hint="eastAsia"/>
+          <w:lang w:eastAsia="zh-CN"/>
+        </w:rPr>
+        <w:t>：</w:t>
+      </w:r>
+      <w:r>
+        <w:rPr>
+          <w:rFonts w:hint="eastAsia"/>
+          <w:lang w:val="en-US" w:eastAsia="zh-CN"/>
+        </w:rPr>
+        <w:t>展示、修改用户信息</w:t>
+      </w:r>
+    </w:p>
+    <w:p>
+      <w:pPr>
+        <w:pStyle w:val="13"/>
         <w:numPr>
           <w:ilvl w:val="0"/>
           <w:numId w:val="0"/>
         </w:numPr>
+        <w:ind w:left="840" w:leftChars="0"/>
+        <w:rPr>
+          <w:rFonts w:hint="default"/>
+          <w:lang w:val="en-US" w:eastAsia="zh-CN"/>
+        </w:rPr>
+      </w:pPr>
+      <w:r>
+        <w:rPr>
+          <w:rFonts w:hint="eastAsia"/>
+        </w:rPr>
+        <w:t>路由：</w:t>
+      </w:r>
+      <w:r>
+        <w:rPr>
+          <w:rFonts w:hint="default"/>
+          <w:lang w:val="en-US" w:eastAsia="zh-CN"/>
+        </w:rPr>
+        <w:t>/useInfor/:userid</w:t>
+      </w:r>
+    </w:p>
+    <w:p>
+      <w:pPr>
+        <w:numPr>
+          <w:ilvl w:val="0"/>
+          <w:numId w:val="0"/>
+        </w:numPr>
+        <w:ind w:left="420" w:leftChars="0" w:firstLine="420" w:firstLineChars="0"/>
+        <w:rPr>
+          <w:rFonts w:hint="default"/>
+          <w:lang w:val="en-US" w:eastAsia="zh-CN"/>
+        </w:rPr>
+      </w:pPr>
+      <w:r>
+        <w:rPr>
+          <w:rFonts w:hint="eastAsia"/>
+          <w:lang w:val="en-US" w:eastAsia="zh-CN"/>
+        </w:rPr>
+        <w:t>API：1个</w:t>
+      </w:r>
+    </w:p>
+    <w:p>
+      <w:pPr>
+        <w:pStyle w:val="13"/>
+        <w:numPr>
+          <w:ilvl w:val="0"/>
+          <w:numId w:val="0"/>
+        </w:numPr>
         <w:ind w:firstLine="420" w:firstLineChars="0"/>
         <w:rPr>
           <w:rFonts w:hint="default"/>
           <w:lang w:val="en-US" w:eastAsia="zh-CN"/>
         </w:rPr>
       </w:pPr>
-      <w:r>
-        <w:rPr>
-          <w:rFonts w:hint="eastAsia"/>
-          <w:lang w:val="en-US" w:eastAsia="zh-CN"/>
-        </w:rPr>
-        <w:t>1）文档撰写</w:t>
-      </w:r>
-    </w:p>
-    <w:p>
-      <w:pPr>
-        <w:numPr>
-          <w:ilvl w:val="0"/>
-          <w:numId w:val="0"/>
-        </w:numPr>
-        <w:rPr>
-          <w:rFonts w:hint="eastAsia"/>
-          <w:lang w:val="en-US" w:eastAsia="zh-CN"/>
-        </w:rPr>
-      </w:pPr>
-      <w:r>
-        <w:rPr>
-          <w:rFonts w:hint="eastAsia"/>
-          <w:lang w:val="en-US" w:eastAsia="zh-CN"/>
-        </w:rPr>
-        <w:t>张瑞涵：</w:t>
-      </w:r>
-    </w:p>
-    <w:p>
-      <w:pPr>
-        <w:numPr>
-          <w:ilvl w:val="0"/>
-          <w:numId w:val="14"/>
-        </w:numPr>
-        <w:ind w:firstLine="420" w:firstLineChars="0"/>
-        <w:rPr>
-          <w:rFonts w:hint="eastAsia"/>
-          <w:lang w:val="en-US" w:eastAsia="zh-CN"/>
-        </w:rPr>
-      </w:pPr>
-      <w:r>
-        <w:rPr>
-          <w:rFonts w:hint="eastAsia"/>
-          <w:lang w:val="en-US" w:eastAsia="zh-CN"/>
-        </w:rPr>
-        <w:t>用户管理模块RegisterPage</w:t>
-      </w:r>
-    </w:p>
-    <w:p>
-      <w:pPr>
-        <w:pStyle w:val="13"/>
-        <w:numPr>
-          <w:ilvl w:val="0"/>
-          <w:numId w:val="0"/>
-        </w:numPr>
-        <w:ind w:left="840" w:leftChars="0"/>
-        <w:rPr>
-          <w:rFonts w:hint="default" w:eastAsia="宋体"/>
-          <w:lang w:val="en-US" w:eastAsia="zh-CN"/>
-        </w:rPr>
-      </w:pPr>
-      <w:r>
-        <w:rPr>
-          <w:rFonts w:hint="eastAsia"/>
-        </w:rPr>
-        <w:t>功能</w:t>
-      </w:r>
-      <w:r>
-        <w:rPr>
-          <w:rFonts w:hint="eastAsia"/>
-          <w:lang w:eastAsia="zh-CN"/>
-        </w:rPr>
-        <w:t>：</w:t>
-      </w:r>
-      <w:r>
-        <w:rPr>
-          <w:rFonts w:hint="eastAsia"/>
-          <w:lang w:val="en-US" w:eastAsia="zh-CN"/>
-        </w:rPr>
-        <w:t>用户注册</w:t>
-      </w:r>
-    </w:p>
-    <w:p>
-      <w:pPr>
-        <w:pStyle w:val="13"/>
-        <w:numPr>
-          <w:ilvl w:val="0"/>
-          <w:numId w:val="0"/>
-        </w:numPr>
-        <w:ind w:left="840" w:leftChars="0"/>
-        <w:rPr>
-          <w:rFonts w:hint="default" w:eastAsia="宋体"/>
-          <w:lang w:val="en-US" w:eastAsia="zh-CN"/>
-        </w:rPr>
-      </w:pPr>
-      <w:r>
-        <w:rPr>
-          <w:rFonts w:hint="eastAsia"/>
-        </w:rPr>
-        <w:t>路由：/</w:t>
-      </w:r>
-      <w:r>
-        <w:rPr>
-          <w:rFonts w:hint="eastAsia"/>
-          <w:lang w:val="en-US" w:eastAsia="zh-CN"/>
-        </w:rPr>
-        <w:t>register</w:t>
-      </w:r>
-    </w:p>
-    <w:p>
-      <w:pPr>
-        <w:pStyle w:val="13"/>
-        <w:numPr>
-          <w:ilvl w:val="0"/>
-          <w:numId w:val="0"/>
-        </w:numPr>
-        <w:ind w:left="840" w:leftChars="0"/>
-        <w:rPr>
-          <w:rFonts w:hint="default" w:eastAsia="宋体"/>
-          <w:lang w:val="en-US" w:eastAsia="zh-CN"/>
-        </w:rPr>
-      </w:pPr>
-      <w:r>
-        <w:rPr>
-          <w:rFonts w:hint="eastAsia"/>
-          <w:lang w:val="en-US" w:eastAsia="zh-CN"/>
-        </w:rPr>
-        <w:t>API：1个</w:t>
-      </w:r>
     </w:p>
     <w:p>
       <w:pPr>
         <w:widowControl w:val="0"/>
         <w:numPr>
+          <w:ilvl w:val="0"/>
           <w:numId w:val="0"/>
         </w:numPr>
         <w:jc w:val="both"/>
@@ -4791,6 +5220,18 @@
 <file path=word/numbering.xml><?xml version="1.0" encoding="utf-8"?>
 <w:numbering xmlns:wpc="http://schemas.microsoft.com/office/word/2010/wordprocessingCanvas" xmlns:mc="http://schemas.openxmlformats.org/markup-compatibility/2006" xmlns:o="urn:schemas-microsoft-com:office:office" xmlns:r="http://schemas.openxmlformats.org/officeDocument/2006/relationships" xmlns:m="http://schemas.openxmlformats.org/officeDocument/2006/math" xmlns:v="urn:schemas-microsoft-com:vml" xmlns:wp14="http://schemas.microsoft.com/office/word/2010/wordprocessingDrawing" xmlns:wp="http://schemas.openxmlformats.org/drawingml/2006/wordprocessingDrawing" xmlns:w10="urn:schemas-microsoft-com:office:word" xmlns:w="http://schemas.openxmlformats.org/wordprocessingml/2006/main" xmlns:w14="http://schemas.microsoft.com/office/word/2010/wordml" xmlns:wpg="http://schemas.microsoft.com/office/word/2010/wordprocessingGroup" xmlns:wpi="http://schemas.microsoft.com/office/word/2010/wordprocessingInk" xmlns:wne="http://schemas.microsoft.com/office/word/2006/wordml" xmlns:wps="http://schemas.microsoft.com/office/word/2010/wordprocessingShape" xmlns:wpsCustomData="http://www.wps.cn/officeDocument/2013/wpsCustomData" mc:Ignorable="w14 wp14">
   <w:abstractNum w:abstractNumId="0">
+    <w:nsid w:val="8F0A79CC"/>
+    <w:multiLevelType w:val="singleLevel"/>
+    <w:tmpl w:val="8F0A79CC"/>
+    <w:lvl w:ilvl="0" w:tentative="0">
+      <w:start w:val="1"/>
+      <w:numFmt w:val="decimal"/>
+      <w:suff w:val="nothing"/>
+      <w:lvlText w:val="%1）"/>
+      <w:lvlJc w:val="left"/>
+    </w:lvl>
+  </w:abstractNum>
+  <w:abstractNum w:abstractNumId="1">
     <w:nsid w:val="9078322F"/>
     <w:multiLevelType w:val="singleLevel"/>
     <w:tmpl w:val="9078322F"/>
@@ -4802,7 +5243,7 @@
       <w:lvlJc w:val="left"/>
     </w:lvl>
   </w:abstractNum>
-  <w:abstractNum w:abstractNumId="1">
+  <w:abstractNum w:abstractNumId="2">
     <w:nsid w:val="A717869A"/>
     <w:multiLevelType w:val="singleLevel"/>
     <w:tmpl w:val="A717869A"/>
@@ -4814,7 +5255,19 @@
       <w:lvlJc w:val="left"/>
     </w:lvl>
   </w:abstractNum>
-  <w:abstractNum w:abstractNumId="2">
+  <w:abstractNum w:abstractNumId="3">
+    <w:nsid w:val="D6481748"/>
+    <w:multiLevelType w:val="singleLevel"/>
+    <w:tmpl w:val="D6481748"/>
+    <w:lvl w:ilvl="0" w:tentative="0">
+      <w:start w:val="1"/>
+      <w:numFmt w:val="decimal"/>
+      <w:suff w:val="space"/>
+      <w:lvlText w:val="%1."/>
+      <w:lvlJc w:val="left"/>
+    </w:lvl>
+  </w:abstractNum>
+  <w:abstractNum w:abstractNumId="4">
     <w:nsid w:val="DB63A161"/>
     <w:multiLevelType w:val="singleLevel"/>
     <w:tmpl w:val="DB63A161"/>
@@ -4826,7 +5279,7 @@
       <w:lvlJc w:val="left"/>
     </w:lvl>
   </w:abstractNum>
-  <w:abstractNum w:abstractNumId="3">
+  <w:abstractNum w:abstractNumId="5">
     <w:nsid w:val="DDC353BC"/>
     <w:multiLevelType w:val="singleLevel"/>
     <w:tmpl w:val="DDC353BC"/>
@@ -4842,7 +5295,7 @@
       </w:pPr>
     </w:lvl>
   </w:abstractNum>
-  <w:abstractNum w:abstractNumId="4">
+  <w:abstractNum w:abstractNumId="6">
     <w:nsid w:val="02484039"/>
     <w:multiLevelType w:val="multilevel"/>
     <w:tmpl w:val="02484039"/>
@@ -4958,7 +5411,7 @@
       </w:pPr>
     </w:lvl>
   </w:abstractNum>
-  <w:abstractNum w:abstractNumId="5">
+  <w:abstractNum w:abstractNumId="7">
     <w:nsid w:val="0C2769E2"/>
     <w:multiLevelType w:val="multilevel"/>
     <w:tmpl w:val="0C2769E2"/>
@@ -5074,7 +5527,7 @@
       </w:pPr>
     </w:lvl>
   </w:abstractNum>
-  <w:abstractNum w:abstractNumId="6">
+  <w:abstractNum w:abstractNumId="8">
     <w:nsid w:val="128FABA2"/>
     <w:multiLevelType w:val="singleLevel"/>
     <w:tmpl w:val="128FABA2"/>
@@ -5086,7 +5539,7 @@
       <w:lvlJc w:val="left"/>
     </w:lvl>
   </w:abstractNum>
-  <w:abstractNum w:abstractNumId="7">
+  <w:abstractNum w:abstractNumId="9">
     <w:nsid w:val="12F075D3"/>
     <w:multiLevelType w:val="singleLevel"/>
     <w:tmpl w:val="12F075D3"/>
@@ -5098,7 +5551,7 @@
       <w:lvlJc w:val="left"/>
     </w:lvl>
   </w:abstractNum>
-  <w:abstractNum w:abstractNumId="8">
+  <w:abstractNum w:abstractNumId="10">
     <w:nsid w:val="18B5D9C1"/>
     <w:multiLevelType w:val="singleLevel"/>
     <w:tmpl w:val="18B5D9C1"/>
@@ -5114,7 +5567,7 @@
       </w:pPr>
     </w:lvl>
   </w:abstractNum>
-  <w:abstractNum w:abstractNumId="9">
+  <w:abstractNum w:abstractNumId="11">
     <w:nsid w:val="2CFF7870"/>
     <w:multiLevelType w:val="multilevel"/>
     <w:tmpl w:val="2CFF7870"/>
@@ -5230,7 +5683,7 @@
       </w:pPr>
     </w:lvl>
   </w:abstractNum>
-  <w:abstractNum w:abstractNumId="10">
+  <w:abstractNum w:abstractNumId="12">
     <w:nsid w:val="2DAA19C0"/>
     <w:multiLevelType w:val="singleLevel"/>
     <w:tmpl w:val="2DAA19C0"/>
@@ -5242,7 +5695,7 @@
       <w:lvlJc w:val="left"/>
     </w:lvl>
   </w:abstractNum>
-  <w:abstractNum w:abstractNumId="11">
+  <w:abstractNum w:abstractNumId="13">
     <w:nsid w:val="2F01A3FF"/>
     <w:multiLevelType w:val="singleLevel"/>
     <w:tmpl w:val="2F01A3FF"/>
@@ -5258,7 +5711,7 @@
       </w:pPr>
     </w:lvl>
   </w:abstractNum>
-  <w:abstractNum w:abstractNumId="12">
+  <w:abstractNum w:abstractNumId="14">
     <w:nsid w:val="630CD0AA"/>
     <w:multiLevelType w:val="singleLevel"/>
     <w:tmpl w:val="630CD0AA"/>
@@ -5270,7 +5723,7 @@
       <w:lvlJc w:val="left"/>
     </w:lvl>
   </w:abstractNum>
-  <w:abstractNum w:abstractNumId="13">
+  <w:abstractNum w:abstractNumId="15">
     <w:nsid w:val="76C74925"/>
     <w:multiLevelType w:val="singleLevel"/>
     <w:tmpl w:val="76C74925"/>
@@ -5283,46 +5736,52 @@
     </w:lvl>
   </w:abstractNum>
   <w:num w:numId="1">
+    <w:abstractNumId w:val="5"/>
+  </w:num>
+  <w:num w:numId="2">
+    <w:abstractNumId w:val="6"/>
+  </w:num>
+  <w:num w:numId="3">
+    <w:abstractNumId w:val="10"/>
+  </w:num>
+  <w:num w:numId="4">
+    <w:abstractNumId w:val="13"/>
+  </w:num>
+  <w:num w:numId="5">
+    <w:abstractNumId w:val="15"/>
+  </w:num>
+  <w:num w:numId="6">
+    <w:abstractNumId w:val="8"/>
+  </w:num>
+  <w:num w:numId="7">
+    <w:abstractNumId w:val="9"/>
+  </w:num>
+  <w:num w:numId="8">
+    <w:abstractNumId w:val="7"/>
+  </w:num>
+  <w:num w:numId="9">
     <w:abstractNumId w:val="3"/>
   </w:num>
-  <w:num w:numId="2">
-    <w:abstractNumId w:val="4"/>
-  </w:num>
-  <w:num w:numId="3">
-    <w:abstractNumId w:val="8"/>
-  </w:num>
-  <w:num w:numId="4">
+  <w:num w:numId="10">
     <w:abstractNumId w:val="11"/>
-  </w:num>
-  <w:num w:numId="5">
-    <w:abstractNumId w:val="13"/>
-  </w:num>
-  <w:num w:numId="6">
-    <w:abstractNumId w:val="6"/>
-  </w:num>
-  <w:num w:numId="7">
-    <w:abstractNumId w:val="7"/>
-  </w:num>
-  <w:num w:numId="8">
-    <w:abstractNumId w:val="5"/>
-  </w:num>
-  <w:num w:numId="9">
-    <w:abstractNumId w:val="9"/>
-  </w:num>
-  <w:num w:numId="10">
-    <w:abstractNumId w:val="10"/>
   </w:num>
   <w:num w:numId="11">
     <w:abstractNumId w:val="12"/>
   </w:num>
   <w:num w:numId="12">
+    <w:abstractNumId w:val="14"/>
+  </w:num>
+  <w:num w:numId="13">
+    <w:abstractNumId w:val="1"/>
+  </w:num>
+  <w:num w:numId="14">
+    <w:abstractNumId w:val="4"/>
+  </w:num>
+  <w:num w:numId="15">
     <w:abstractNumId w:val="0"/>
   </w:num>
-  <w:num w:numId="13">
+  <w:num w:numId="16">
     <w:abstractNumId w:val="2"/>
-  </w:num>
-  <w:num w:numId="14">
-    <w:abstractNumId w:val="1"/>
   </w:num>
 </w:numbering>
 </file>

</xml_diff>